<commit_message>
Version 3 de Vision
</commit_message>
<xml_diff>
--- a/TP2. E1 Visión del Proyecto_V2.docx
+++ b/TP2. E1 Visión del Proyecto_V2.docx
@@ -14,21 +14,6 @@
         <w:rPr>
           <w:rFonts w:ascii="Times New Roman" w:hAnsi="Times New Roman" w:cs="Times New Roman"/>
         </w:rPr>
-        <w:t xml:space="preserve"> </w:t>
-      </w:r>
-    </w:p>
-    <w:p>
-      <w:pPr>
-        <w:pStyle w:val="Title"/>
-        <w:spacing w:line="276" w:lineRule="auto"/>
-        <w:rPr>
-          <w:rFonts w:ascii="Times New Roman" w:hAnsi="Times New Roman" w:cs="Times New Roman"/>
-        </w:rPr>
-      </w:pPr>
-      <w:r>
-        <w:rPr>
-          <w:rFonts w:ascii="Times New Roman" w:hAnsi="Times New Roman" w:cs="Times New Roman"/>
-        </w:rPr>
         <w:t>Visión del Proyecto</w:t>
       </w:r>
     </w:p>
@@ -106,7 +91,6 @@
         </w:rPr>
         <w:t xml:space="preserve"> </w:t>
       </w:r>
-      <w:proofErr w:type="spellStart"/>
       <w:r>
         <w:rPr>
           <w:rFonts w:ascii="Times New Roman" w:eastAsia="Times New Roman" w:hAnsi="Times New Roman" w:cs="Times New Roman"/>
@@ -115,9 +99,8 @@
           <w:szCs w:val="24"/>
           <w:lang w:eastAsia="es-PE"/>
         </w:rPr>
-        <w:t>Benjamin</w:t>
-      </w:r>
-      <w:proofErr w:type="spellEnd"/>
+        <w:t>Benjamín</w:t>
+      </w:r>
       <w:r>
         <w:rPr>
           <w:rFonts w:ascii="Times New Roman" w:eastAsia="Times New Roman" w:hAnsi="Times New Roman" w:cs="Times New Roman"/>
@@ -294,7 +277,16 @@
           <w:szCs w:val="24"/>
           <w:lang w:eastAsia="es-PE"/>
         </w:rPr>
-        <w:t>2.0</w:t>
+        <w:t>3</w:t>
+      </w:r>
+      <w:r>
+        <w:rPr>
+          <w:rFonts w:ascii="Times New Roman" w:eastAsia="Times New Roman" w:hAnsi="Times New Roman" w:cs="Times New Roman"/>
+          <w:sz w:val="24"/>
+          <w:szCs w:val="24"/>
+          <w:lang w:eastAsia="es-PE"/>
+        </w:rPr>
+        <w:t>.0</w:t>
       </w:r>
     </w:p>
     <w:p>
@@ -318,21 +310,130 @@
         <w:rPr>
           <w:color w:val="000000"/>
         </w:rPr>
-        <w:t xml:space="preserve">Según la OMS en el 2022 una de cada 8 personas en el mundo era obesas. En el 2022, 2500 millones de adultos tenían sobre peso. De ellos 890 millones eran obesos. La prevalencia del sobrepeso variaba en función de la región: del 31 % en las Regiones de la OMS de Asia Sudoriental y África al 67 % en la Región de las </w:t>
-      </w:r>
-      <w:proofErr w:type="gramStart"/>
+        <w:t xml:space="preserve">La obesidad y el sobrepeso son condiciones de salud física en la que los sujetos tienen una cantidad excesiva de grasa en el cuerpo. Este problema afecta indiscriminadamente tanto a niños como adultos. Siendo así que tan solo en </w:t>
+      </w:r>
       <w:r>
         <w:rPr>
           <w:color w:val="000000"/>
         </w:rPr>
-        <w:t>Américas.[</w:t>
-      </w:r>
-      <w:proofErr w:type="gramEnd"/>
+        <w:t>México</w:t>
+      </w:r>
       <w:r>
         <w:rPr>
           <w:color w:val="000000"/>
         </w:rPr>
-        <w:t>1]</w:t>
+        <w:t xml:space="preserve"> la obesidad y el sobre peso afecta al 33% de los niños.</w:t>
+      </w:r>
+      <w:r>
+        <w:rPr>
+          <w:color w:val="000000"/>
+        </w:rPr>
+        <w:fldChar w:fldCharType="begin"/>
+      </w:r>
+      <w:r>
+        <w:rPr>
+          <w:color w:val="000000"/>
+        </w:rPr>
+        <w:instrText xml:space="preserve"> ADDIN ZOTERO_ITEM CSL_CITATION {"citationID":"DRvVZFYE","properties":{"formattedCitation":"[1]","plainCitation":"[1]","noteIndex":0},"citationItems":[{"id":71,"uris":["http://zotero.org/users/local/6PLh0muh/items/EYGDFJFM"],"itemData":{"id":71,"type":"article-journal","abstract":"El Objetivo del presente estudio fue “Comparar los hábitos alimenticios y estado nutricional en escolares de sexto grado en institución educativa urbano y rural. Distrito de Monsefú. Chiclayo, 2018”. Investigación cuantitativo, descriptivo, no experimental, comparativo, trasversal, cuya muestra estuvo conformada por 78 niños que cursaban el sexto grado de primaria en dos instituciones (zona urbana – zona rural), se utilizó como técnica la encuesta y dos instrumentos, el primero una ficha de valoración de estado nutricional y el segundo un cuestionario de 20 items con una confiabilidad por alpha de crombach (0.920); ambos validados por juicio de experto; Obteniendo como resultados que los niños se encuentran entre los 11 (u=42%, r=48%) y 12 años (u=45%, r=48%), el deporte más practicado es el futbol (u=49%, r=52%), el tiempo que invierte en el deporte es de 30 minutos (34%) y 2 horas (34%) en la I.E. urbana y en la I.E. rural es de 1 hora (32%); en ambas instituciones los niños refieren no jugar videojuegos (u=47%, r=80%); así mismo en ambos colegios se encuentra que los hábitos alimenticios son inadecuados (u=66%, r=64%), y el estado nutricional de los niños es normal (u=47%, r=68%), con un porcentaje considerable de sobre peso (u=28%, r=24%) y obesidad (u=23%, r=4%). Concluyendo que. Existe diferencia significativa entre el estado nutricional y la institución educativa (p=0.029) por lo que se afirma que hay asociación entre estado nutricional y procedencia del escolar; a su vez se comprueba que no hay asociación entre hábitos alimenticio y procedencia del escolar (p=0.861).","container-title":"Repositorio Institucional - USS","language":"spa","license":"info:eu-repo/semantics/openAccess","note":"Accepted: 2019-02-19T21:25:18Z\npublisher: Universidad Señor de Sipán","source":"repositorio.uss.edu.pe","title":"HÁBITOS ALIMENTICIOS Y ESTADO NUTRICIONAL EN ESCOLARES DE SEXTO GRADO EN INSTITUCIÓN EDUCATIVA URBANO Y RURAL. DISTRITO DE MONSEFÚ. CHICLAYO, 2018","URL":"https://repositorio.uss.edu.pe/handle/20.500.12802/5391","author":[{"family":"Llanos Alarcón","given":"Gaby Ingrith"}],"accessed":{"date-parts":[["2025",9,30]]},"issued":{"date-parts":[["2018"]]}}}],"schema":"https://github.com/citation-style-language/schema/raw/master/csl-citation.json"} </w:instrText>
+      </w:r>
+      <w:r>
+        <w:rPr>
+          <w:color w:val="000000"/>
+        </w:rPr>
+        <w:fldChar w:fldCharType="separate"/>
+      </w:r>
+      <w:r>
+        <w:t>[1]</w:t>
+      </w:r>
+      <w:r>
+        <w:rPr>
+          <w:color w:val="000000"/>
+        </w:rPr>
+        <w:fldChar w:fldCharType="end"/>
+      </w:r>
+      <w:r>
+        <w:rPr>
+          <w:color w:val="000000"/>
+        </w:rPr>
+        <w:t xml:space="preserve"> </w:t>
+      </w:r>
+      <w:r>
+        <w:rPr>
+          <w:color w:val="000000"/>
+        </w:rPr>
+        <w:t>Tan solo en Chile se proyecta que para el año 2030, más de 200 mil personas podrían morir anualmente. Donde el 70% de la población padece de obesidad.</w:t>
+      </w:r>
+      <w:r>
+        <w:rPr>
+          <w:color w:val="000000"/>
+        </w:rPr>
+        <w:fldChar w:fldCharType="begin"/>
+      </w:r>
+      <w:r>
+        <w:rPr>
+          <w:color w:val="000000"/>
+        </w:rPr>
+        <w:instrText xml:space="preserve"> ADDIN ZOTERO_ITEM CSL_CITATION {"citationID":"zMGiyjPp","properties":{"formattedCitation":"[2]","plainCitation":"[2]","noteIndex":0},"citationItems":[{"id":21,"uris":["http://zotero.org/users/local/6PLh0muh/items/M7LCPIFH"],"itemData":{"id":21,"type":"article-journal","abstract":"El presente trabajo final de master consiste en un plan de negocios para comida rápida saludable\nque mezcla la calidad de productos con la experiencia en servicio y atención al cliente.\nLa ventaja más importante de este plan de negocios está en ofrecer una nueva propuesta de comida\nrápida a un precio conveniente, que contará con valor nutricional y substitutos saludables a los\nproductos preferidos por los amantes de la comida rápida, junto con una ventaja tecnológica que\nacercará los productos a nuestros clientes. Esta propuesta inicia a través de un servicio móvil a\ntravés de un Food Truck ubicado en la ciudad de Santiago de Chile; debido a que el 41% de los\nciudadanos chilenos consumen comida rápida. Nuestra propuesta busca ofrecer una nueva\nalternativa de comida saludable que no existe aún en esta ciudad, lo que nos convierte en una\nopción innovadora.","container-title":"Superintendencia Nacional de Educación Superior Universitaria - SUNEDU","language":"spa","license":"info:eu-repo/semantics/openAccess","note":"Accepted: 2021-01-15T15:21:38Z\npublisher: Universidad de Barcelona","source":"renati.sunedu.gob.pe","title":"Plan de negocios para la creación de una empresa de servicio móvil “Food Truck“ de comida rápida y saludable a base de superalimentos en Santiago de Chile","URL":"https://renati.sunedu.gob.pe/handle/renati/2031","author":[{"family":"Arizaga Jiménez","given":"Miguel Ángel"},{"family":"Arciniegas Delgado","given":"Paula Andrea"},{"family":"Arango Velásquez","given":"Ana María"},{"family":"Arce Monsalve","given":"Julián David"},{"family":"Mena Vergara","given":"María José"},{"family":"Arias Roa","given":"Julián Alberto"},{"family":"Arias Solano","given":"Alexandra"}],"accessed":{"date-parts":[["2025",9,19]]},"issued":{"date-parts":[["2018"]]}}}],"schema":"https://github.com/citation-style-language/schema/raw/master/csl-citation.json"} </w:instrText>
+      </w:r>
+      <w:r>
+        <w:rPr>
+          <w:color w:val="000000"/>
+        </w:rPr>
+        <w:fldChar w:fldCharType="separate"/>
+      </w:r>
+      <w:r>
+        <w:t>[2]</w:t>
+      </w:r>
+      <w:r>
+        <w:rPr>
+          <w:color w:val="000000"/>
+        </w:rPr>
+        <w:fldChar w:fldCharType="end"/>
+      </w:r>
+      <w:r>
+        <w:rPr>
+          <w:color w:val="000000"/>
+        </w:rPr>
+        <w:t xml:space="preserve"> En </w:t>
+      </w:r>
+      <w:r>
+        <w:rPr>
+          <w:color w:val="000000"/>
+        </w:rPr>
+        <w:t>Brasil</w:t>
+      </w:r>
+      <w:r>
+        <w:rPr>
+          <w:color w:val="000000"/>
+        </w:rPr>
+        <w:t xml:space="preserve"> un estudio que comparo la masa grasa de jóvenes que practican algún deporte indica que estos tienen un peso ideal se encuentran en un ideal de 10% de grasa.</w:t>
+      </w:r>
+      <w:r>
+        <w:rPr>
+          <w:color w:val="000000"/>
+        </w:rPr>
+        <w:fldChar w:fldCharType="begin"/>
+      </w:r>
+      <w:r>
+        <w:rPr>
+          <w:color w:val="000000"/>
+        </w:rPr>
+        <w:instrText xml:space="preserve"> ADDIN ZOTERO_ITEM CSL_CITATION {"citationID":"qT3X2rAZ","properties":{"formattedCitation":"[3]","plainCitation":"[3]","noteIndex":0},"citationItems":[{"id":54,"uris":["http://zotero.org/users/local/6PLh0muh/items/HUFT7C7T"],"itemData":{"id":54,"type":"article-journal","abstract":"El fútbol es un deporte donde la composición corporal es uno de los pilares para\nmejorar el rendimiento deportivo (velocidad, fuerza y agilidad) y el somatotipo ideal\nen este deporte es el mesomorfo que se caracteriza por la buena acumulación de\nmasa muscular. Objetivo: Evaluar la relación entre el somatotipo y el porcentaje de\ngrasa sobre el rendimiento deportivo. Metodología: Estudio de diseño no\nexperimental de nivel correlacional de corte transversal, la muestra fue de 47\njugadores y se utilizó el protocolo ISAK para evaluar el somatotipo y el porcentaje,\nel test de Cooper para evaluar el rendimiento deportivo, para evaluar la relación\nentre las variables se utilizó la prueba no paramétrica coeficiente de correlación de\nSpearman. Resultados: Se encontró que el somatotipo que predomina en los\njugadores fue el mesomorfo con un 74%, el endomorfo con el 17% y el ectomorfo\ncon el 9%, el porcentaje de grasa fue del 14.4% en promedio, además se encontró\nrelación inversa entre el somatotipo y el rendimiento deportivo en la prueba RHO\nde Spearman =-0.344 en la variable somatotipo con un nivel de significancia de\np=0.018, en la variable porcentaje de grasa se determinó en la prueba de RHO de\nSpearman =-0.629 con un nivel de significancia de p=0.000. Conclusión: Existe\nuna relación inversa entre el somatotipo y el rendimiento deportivo, asimismo se\nencontró a mayor porcentaje de grasa, menor es el rendimiento deportivo en\njugadores de fútbol, siendo estos resultados estadísticamente significativos.","container-title":"Repositorio Institucional - UCV","language":"spa","license":"info:eu-repo/semantics/openAccess","note":"Accepted: 2022-03-11T14:44:49Z\npublisher: Universidad César Vallejo","source":"repositorio.ucv.edu.pe","title":"Somatotipo y porcentaje de grasa en el rendimiento deportivo en jugadores de fútbol de la Academia Cantolao, 2021","URL":"https://repositorio.ucv.edu.pe/handle/20.500.12692/83658","author":[{"family":"Bardalez Baca","given":"Luis Antonio"},{"family":"Conde Mateus","given":"Erick"}],"accessed":{"date-parts":[["2025",9,30]]},"issued":{"date-parts":[["2021"]]}}}],"schema":"https://github.com/citation-style-language/schema/raw/master/csl-citation.json"} </w:instrText>
+      </w:r>
+      <w:r>
+        <w:rPr>
+          <w:color w:val="000000"/>
+        </w:rPr>
+        <w:fldChar w:fldCharType="separate"/>
+      </w:r>
+      <w:r>
+        <w:t>[3]</w:t>
+      </w:r>
+      <w:r>
+        <w:rPr>
+          <w:color w:val="000000"/>
+        </w:rPr>
+        <w:fldChar w:fldCharType="end"/>
       </w:r>
     </w:p>
     <w:p>
@@ -347,98 +448,342 @@
         <w:rPr>
           <w:color w:val="000000"/>
         </w:rPr>
-        <w:t>En la actualidad peruana, según el informe técnico de 2023 del Ministerio de Salud (MINSA) sobre la vigilancia de la situación del sobrepeso, obesidad y sus determinantes en el marco del Observatorio de Nutrición y Estudio del Sobrepeso y Obesidad, se evidencia una tendencia al aumento en las prevalencias de exceso de peso a lo largo de todo el curso de vida. En personas de 15 años y más, la prevalencia de exceso de peso aumentó de manera significativa, afectando a tres de cada cinco personas en el año 2022. Asimismo, la prevalencia de sobrepeso y obesidad casi se duplicó entre los años 2007 y 2022 [</w:t>
+        <w:t>En nuestro contexto peruano un informe de la INEI señala que el 63.1% de la población mayor de 15 años padece de exceso de peso.</w:t>
       </w:r>
       <w:r>
         <w:rPr>
           <w:color w:val="000000"/>
         </w:rPr>
-        <w:t>2</w:t>
+        <w:fldChar w:fldCharType="begin"/>
       </w:r>
       <w:r>
         <w:rPr>
           <w:color w:val="000000"/>
         </w:rPr>
-        <w:t>]. Además, se estima que en 2035 más del 50 % de la población mundial tendrá obesidad o sobrepeso [</w:t>
+        <w:instrText xml:space="preserve"> ADDIN ZOTERO_ITEM CSL_CITATION {"citationID":"XVhu1YpB","properties":{"formattedCitation":"[4]","plainCitation":"[4]","noteIndex":0},"citationItems":[{"id":48,"uris":["http://zotero.org/users/local/6PLh0muh/items/C463WX39"],"itemData":{"id":48,"type":"document","title":"Estrada Torres, C. G., &amp; Reinoso Farro, R. M..pdf","URL":"https://repositorio.autonoma.edu.pe/bitstream/handle/20.500.13067/2979/Estrada%20Torres%2c%20C.%20G.%2c%20%26%20Reinoso%20Farro%2c%20R.%20M..pdf?sequence=1&amp;isAllowed=y","accessed":{"date-parts":[["2025",9,30]]}}}],"schema":"https://github.com/citation-style-language/schema/raw/master/csl-citation.json"} </w:instrText>
       </w:r>
       <w:r>
         <w:rPr>
           <w:color w:val="000000"/>
         </w:rPr>
-        <w:t>3</w:t>
+        <w:fldChar w:fldCharType="separate"/>
+      </w:r>
+      <w:r>
+        <w:t>[4]</w:t>
       </w:r>
       <w:r>
         <w:rPr>
           <w:color w:val="000000"/>
         </w:rPr>
-        <w:t>]. En el Perú, según la Encuesta Demográfica y de Salud Familiar (ENDES), 4 de cada 10 personas mayores de 15 años presentan sobrepeso y 2 de cada 10 obesidad [</w:t>
+        <w:fldChar w:fldCharType="end"/>
       </w:r>
       <w:r>
         <w:rPr>
           <w:color w:val="000000"/>
         </w:rPr>
-        <w:t>4</w:t>
+        <w:t xml:space="preserve"> Además, en ciudades como Trujillo y Lima el 62.17% de los habitantes de 20 a 39 años presenta sobrepeso y obesidad.</w:t>
       </w:r>
       <w:r>
         <w:rPr>
           <w:color w:val="000000"/>
         </w:rPr>
-        <w:t xml:space="preserve">]. Y siendo que en el Perú la nutrición que lleven las personas también dependerá de la cantidad </w:t>
+        <w:fldChar w:fldCharType="begin"/>
       </w:r>
       <w:r>
         <w:rPr>
           <w:color w:val="000000"/>
         </w:rPr>
-        <w:t>de ejercicio</w:t>
+        <w:instrText xml:space="preserve"> ADDIN ZOTERO_ITEM CSL_CITATION {"citationID":"rgegsWYt","properties":{"formattedCitation":"[4]","plainCitation":"[4]","noteIndex":0},"citationItems":[{"id":48,"uris":["http://zotero.org/users/local/6PLh0muh/items/C463WX39"],"itemData":{"id":48,"type":"document","title":"Estrada Torres, C. G., &amp; Reinoso Farro, R. M..pdf","URL":"https://repositorio.autonoma.edu.pe/bitstream/handle/20.500.13067/2979/Estrada%20Torres%2c%20C.%20G.%2c%20%26%20Reinoso%20Farro%2c%20R.%20M..pdf?sequence=1&amp;isAllowed=y","accessed":{"date-parts":[["2025",9,30]]}}}],"schema":"https://github.com/citation-style-language/schema/raw/master/csl-citation.json"} </w:instrText>
       </w:r>
       <w:r>
         <w:rPr>
           <w:color w:val="000000"/>
         </w:rPr>
-        <w:t xml:space="preserve"> que realice, siendo que se debe medir la ingesta de calorías para poder llevar una vida de calidad. Para un entrenamiento diario de intensidad baja o moderada, de hasta una hora de duración, </w:t>
+        <w:fldChar w:fldCharType="separate"/>
+      </w:r>
+      <w:r>
+        <w:t>[4]</w:t>
       </w:r>
       <w:r>
         <w:rPr>
           <w:color w:val="000000"/>
         </w:rPr>
-        <w:t>las pautas para el consumo diario son</w:t>
+        <w:fldChar w:fldCharType="end"/>
       </w:r>
       <w:r>
         <w:rPr>
           <w:color w:val="000000"/>
         </w:rPr>
-        <w:t xml:space="preserve"> recomendado entre 3 y 7 gramos diarios por kilogramo de peso corporal [</w:t>
+        <w:t xml:space="preserve"> Es por ello que para mejorar la salud física, mental y hasta psicológica la personas recurren a centros de deporte llamados gimnasio donde a base de ejercicio y entrenamiento constante pueden mejorar su condición física. Siendo que esta industria ah mostrado un crecimiento notable. Y </w:t>
       </w:r>
       <w:r>
         <w:rPr>
           <w:color w:val="000000"/>
         </w:rPr>
-        <w:t>5</w:t>
+        <w:t xml:space="preserve">en </w:t>
       </w:r>
       <w:r>
         <w:rPr>
           <w:color w:val="000000"/>
         </w:rPr>
-        <w:t xml:space="preserve">]. Siendo el principal problema la mala alimentación, queremos que las personas puedan mejorar su salud física. Entonces </w:t>
+        <w:t xml:space="preserve">los últimos 10 años </w:t>
       </w:r>
       <w:r>
         <w:rPr>
           <w:color w:val="000000"/>
         </w:rPr>
-        <w:t>las dificultades</w:t>
+        <w:t>la cantidad de estos centros de deporte han ido aumentado tanto que para el 2012 el país contaba con 1128 gimnasios donde se generó millones de dólares en base a membresías y otros.</w:t>
       </w:r>
       <w:r>
         <w:rPr>
           <w:color w:val="000000"/>
         </w:rPr>
-        <w:t xml:space="preserve"> para superar una alimentación inadecuada, la cual impacta negativamente en su rendimiento físico, recuperación muscular y evolución atlética. A pesar del esfuerzo y la disciplina que estos deportistas dedican a sus entrenamientos, sus resultados se ven limitados por una nutrición deficiente o desbalanceada. Esta situación se debe, en gran medida, a dos factores principales: la desinformación nutricional y la falta de acceso a asesoramiento profesional. Muchos gimnastas, especialmente en etapas formativas o en contextos con recursos limitados, no cuentan con el conocimiento necesario para planificar una dieta </w:t>
+        <w:fldChar w:fldCharType="begin"/>
       </w:r>
       <w:r>
         <w:rPr>
           <w:color w:val="000000"/>
         </w:rPr>
+        <w:instrText xml:space="preserve"> ADDIN ZOTERO_ITEM CSL_CITATION {"citationID":"8ksdplbp","properties":{"formattedCitation":"[5]","plainCitation":"[5]","noteIndex":0},"citationItems":[{"id":78,"uris":["http://zotero.org/users/local/6PLh0muh/items/UG923EGP"],"itemData":{"id":78,"type":"article-journal","abstract":"La investigación titulada “Propuesta de implementación del área de nutrición libre de suplementación dietética para incrementar la rentabilidad del gimnasio Sport – Gym”, tiene como finalidad presentar la metodología de implementación y operación para que este nuevo servicio de nutrición generé a posterioridad el incremento de la rentabilidad del negocio.\n\nLa presente investigación es de tipo mixta, enfoque holístico, considerando variables cualitativas y cuantitativas como una sinergia para profundizar en el logro del conocimiento, en la cual se aplicó a los clientes y trabajadores del gimnasio Sport – Gym, todo ello mediante el cumplimiento de los objetivos y haciendo uso de las técnicas adecuadas. Asimismo, se empleó mediante herramientas económicas la viabilidad de la propuesta para así, el emprendedor disponga de las herramientas necesarias para la inversión.\n\nSe concluye mediante los resultados de campo y la justificación económica - financiera de ser una tentativa de inversión para los gimnasios existentes, ya que se promueve un concepto de vida fitness aún más fuerte, teniendo como objetivo el bienestar del ser humano. Lo cual representa la necesidad creciente del ser humano por sentirse mejor y verse bien.","language":"spa","note":"publisher: Universidad Privada Norbert Wiener","source":"repositorio.uwiener.edu.pe","title":"Propuesta de implementación del área de nutrición libre de suplementación dietética para incrementar la rentabilidad del Gimnasio Sport – Gym","URL":"https://hdl.handle.net/20.500.13053/1546","author":[{"family":"Galindo Muñoz","given":"Alejandro Simón"}],"accessed":{"date-parts":[["2025",9,30]]},"issued":{"date-parts":[["2018",3,8]]}}}],"schema":"https://github.com/citation-style-language/schema/raw/master/csl-citation.json"} </w:instrText>
+      </w:r>
+      <w:r>
+        <w:rPr>
+          <w:color w:val="000000"/>
+        </w:rPr>
+        <w:fldChar w:fldCharType="separate"/>
+      </w:r>
+      <w:r>
+        <w:t>[5]</w:t>
+      </w:r>
+      <w:r>
+        <w:rPr>
+          <w:color w:val="000000"/>
+        </w:rPr>
+        <w:fldChar w:fldCharType="end"/>
+      </w:r>
+      <w:r>
+        <w:rPr>
+          <w:color w:val="000000"/>
+        </w:rPr>
+        <w:t xml:space="preserve"> Sin embargo, un informe señalo que el 80% de los peruanos que cuentan con una membrecía abandonan la misma por diversas razones, siendo que solo el 20% de estos permanecen en los gimnasios.</w:t>
+      </w:r>
+      <w:r>
+        <w:rPr>
+          <w:color w:val="000000"/>
+        </w:rPr>
+        <w:fldChar w:fldCharType="begin"/>
+      </w:r>
+      <w:r>
+        <w:rPr>
+          <w:color w:val="000000"/>
+        </w:rPr>
+        <w:instrText xml:space="preserve"> ADDIN ZOTERO_ITEM CSL_CITATION {"citationID":"2j18tSUn","properties":{"formattedCitation":"[6]","plainCitation":"[6]","noteIndex":0},"citationItems":[{"id":64,"uris":["http://zotero.org/users/local/6PLh0muh/items/IFAPFA6B"],"itemData":{"id":64,"type":"article-journal","abstract":"Cybertesis UNMSM","language":"es","note":"publisher: Universidad Nacional Mayor de San Marcos","source":"cybertesis.unmsm.edu.pe","title":"Estado nutricional y riesgo de trastorno de conducta alimentaria en deportistas calificados relacionados con tipo de deporte durante pandemia COVID-19, Lima 2021","URL":"https://cybertesis.unmsm.edu.pe/item/6e3bc379-7d73-4659-b845-e7fd747fe48b","author":[{"family":"Alvarez","given":"Tejada"},{"family":"Pamela","given":"Nadine"}],"accessed":{"date-parts":[["2025",9,30]]},"issued":{"date-parts":[["2022"]]}}}],"schema":"https://github.com/citation-style-language/schema/raw/master/csl-citation.json"} </w:instrText>
+      </w:r>
+      <w:r>
+        <w:rPr>
+          <w:color w:val="000000"/>
+        </w:rPr>
+        <w:fldChar w:fldCharType="separate"/>
+      </w:r>
+      <w:r>
+        <w:t>[6]</w:t>
+      </w:r>
+      <w:r>
+        <w:rPr>
+          <w:color w:val="000000"/>
+        </w:rPr>
+        <w:fldChar w:fldCharType="end"/>
+      </w:r>
+    </w:p>
+    <w:p>
+      <w:pPr>
+        <w:pStyle w:val="NormalWeb"/>
+        <w:spacing w:before="240" w:beforeAutospacing="0" w:after="240" w:afterAutospacing="0" w:line="276" w:lineRule="auto"/>
+        <w:rPr>
+          <w:color w:val="000000"/>
+        </w:rPr>
+      </w:pPr>
+      <w:r>
+        <w:rPr>
+          <w:color w:val="000000"/>
+        </w:rPr>
+        <w:t xml:space="preserve">Siendo </w:t>
+      </w:r>
+      <w:r>
+        <w:rPr>
+          <w:color w:val="000000"/>
+        </w:rPr>
+        <w:t>entre las</w:t>
+      </w:r>
+      <w:r>
+        <w:rPr>
+          <w:color w:val="000000"/>
+        </w:rPr>
+        <w:t xml:space="preserve"> principal</w:t>
+      </w:r>
+      <w:r>
+        <w:rPr>
+          <w:color w:val="000000"/>
+        </w:rPr>
+        <w:t>es</w:t>
+      </w:r>
+      <w:r>
+        <w:rPr>
+          <w:color w:val="000000"/>
+        </w:rPr>
+        <w:t xml:space="preserve"> </w:t>
+      </w:r>
+      <w:r>
+        <w:rPr>
+          <w:color w:val="000000"/>
+        </w:rPr>
+        <w:t xml:space="preserve">causas por la que los peruanos abandonan estos centros se deben </w:t>
+      </w:r>
+      <w:r>
+        <w:rPr>
+          <w:color w:val="000000"/>
+        </w:rPr>
+        <w:t xml:space="preserve">la mala </w:t>
+      </w:r>
+      <w:r>
+        <w:rPr>
+          <w:color w:val="000000"/>
+        </w:rPr>
+        <w:t>alimentación</w:t>
+      </w:r>
+      <w:r>
+        <w:rPr>
+          <w:color w:val="000000"/>
+        </w:rPr>
+        <w:t>. Ya que en el Perú actualmente según cifras del colegio de Nutricionistas del Perú solo 9 millones de personas tienen esta profesión.</w:t>
+      </w:r>
+      <w:r>
+        <w:rPr>
+          <w:color w:val="000000"/>
+        </w:rPr>
+        <w:fldChar w:fldCharType="begin"/>
+      </w:r>
+      <w:r>
+        <w:rPr>
+          <w:color w:val="000000"/>
+        </w:rPr>
+        <w:instrText xml:space="preserve"> ADDIN ZOTERO_ITEM CSL_CITATION {"citationID":"9z0LU565","properties":{"formattedCitation":"[7]","plainCitation":"[7]","noteIndex":0},"citationItems":[{"id":63,"uris":["http://zotero.org/users/local/6PLh0muh/items/SDIXM26N"],"itemData":{"id":63,"type":"article-journal","abstract":"El presente trabajo de investigación tiene como objetivo principal determinar la viabilidad económica de implementar una plataforma digital de servicios nutricionales llamada NutriSmart, para personas que realizan actividad física o deporte. El mercado peruano está experimentando un crecimiento en la actividad física y la conciencia sobre la alimentación saludable, impulsado por la pandemia de COVID-19, lo cual resulta un entorno propicio para la implementación de la solución propuesta, la cual se apoya en Inteligencia Artificial para el aprovechamiento de los datos de actividad física de dispositivos wearables y así ofrecer un alto nivel de personalización en el servicio nutricional, generando una evaluación del deportista y un plan nutricional a medida y ajustable. El plan de negocio está dirigido a personas que practican ejercicio y deporte en Lima Moderna, de niveles socioeconómicos A y B, entre los 25 y 55 años. La investigación de mercado se realizó mediante entrevistas a 12 expertos en el mercado de bienestar y deporte y mediante encuestas a 400 deportistas, donde se pudo comprobar la necesidad de servicios nutricionales en el público objetivo y el interés por la solución propuesta. Finalmente, en la evaluación económica se concluye que el modelo de negocio es rentable.","language":"Español","note":"publisher: Universidad ESAN","source":"repositorio.esan.edu.pe","title":"Plan de Negocio para determinar la viabilidad económica de implementar una plataforma digital de servicios de nutrición NutriSmart para personas que practican deporte o actividad física en Lima Moderna","URL":"https://hdl.handle.net/20.500.12640/3963","author":[{"family":"Espino Ormeño","given":"Diego Fernando"},{"family":"Mendoza","given":"Garcia"},{"family":"Vivas Bautista","given":"Lucero Trilce"}],"accessed":{"date-parts":[["2025",9,30]]},"issued":{"date-parts":[["2024"]]}}}],"schema":"https://github.com/citation-style-language/schema/raw/master/csl-citation.json"} </w:instrText>
+      </w:r>
+      <w:r>
+        <w:rPr>
+          <w:color w:val="000000"/>
+        </w:rPr>
+        <w:fldChar w:fldCharType="separate"/>
+      </w:r>
+      <w:r>
+        <w:t>[7]</w:t>
+      </w:r>
+      <w:r>
+        <w:rPr>
+          <w:color w:val="000000"/>
+        </w:rPr>
+        <w:fldChar w:fldCharType="end"/>
+      </w:r>
+      <w:r>
+        <w:rPr>
+          <w:color w:val="000000"/>
+        </w:rPr>
+        <w:t xml:space="preserve"> Siendo por ello que el 72% de los usuarios de los gimnasios quieren que se implemente este servicio para complementar su progreso.</w:t>
+      </w:r>
+      <w:r>
+        <w:rPr>
+          <w:color w:val="000000"/>
+        </w:rPr>
+        <w:fldChar w:fldCharType="begin"/>
+      </w:r>
+      <w:r>
+        <w:rPr>
+          <w:color w:val="000000"/>
+        </w:rPr>
+        <w:instrText xml:space="preserve"> ADDIN ZOTERO_ITEM CSL_CITATION {"citationID":"BMiHOaNT","properties":{"formattedCitation":"[8]","plainCitation":"[8]","noteIndex":0},"citationItems":[{"id":76,"uris":["http://zotero.org/users/local/6PLh0muh/items/JYARLJFS"],"itemData":{"id":76,"type":"article-journal","language":"es","source":"Zotero","title":"LÍNEA DE INVESTIGACIÓN DE LA UNIVERSIDAD","author":[{"family":"Muñoz","given":"Br Galindo"},{"family":"Simón","given":"Alejandro"}]}}],"schema":"https://github.com/citation-style-language/schema/raw/master/csl-citation.json"} </w:instrText>
+      </w:r>
+      <w:r>
+        <w:rPr>
+          <w:color w:val="000000"/>
+        </w:rPr>
+        <w:fldChar w:fldCharType="separate"/>
+      </w:r>
+      <w:r>
+        <w:t>[8]</w:t>
+      </w:r>
+      <w:r>
+        <w:rPr>
+          <w:color w:val="000000"/>
+        </w:rPr>
+        <w:fldChar w:fldCharType="end"/>
+      </w:r>
+      <w:r>
+        <w:rPr>
+          <w:color w:val="000000"/>
+        </w:rPr>
+        <w:t xml:space="preserve"> </w:t>
+      </w:r>
+      <w:r>
+        <w:rPr>
+          <w:color w:val="000000"/>
+        </w:rPr>
+        <w:t xml:space="preserve"> </w:t>
+      </w:r>
+    </w:p>
+    <w:p>
+      <w:pPr>
+        <w:pStyle w:val="NormalWeb"/>
+      </w:pPr>
+      <w:r>
+        <w:t>L</w:t>
+      </w:r>
+      <w:r>
+        <w:t>as dificultades para mantener una alimentación adecuada repercuten directamente en el rendimiento físico, la recuperación muscular y la evolución atlética. A pesar del esfuerzo y disciplina que los deportistas dedican a sus entrenamientos, los resultados suelen verse limitados por dietas deficientes o desbalanceadas. Este problema tiene dos causas principales:</w:t>
+      </w:r>
+    </w:p>
+    <w:p>
+      <w:pPr>
+        <w:pStyle w:val="NormalWeb"/>
+        <w:numPr>
+          <w:ilvl w:val="0"/>
+          <w:numId w:val="34"/>
+        </w:numPr>
+      </w:pPr>
+      <w:r>
+        <w:rPr>
+          <w:rStyle w:val="Strong"/>
+        </w:rPr>
         <w:lastRenderedPageBreak/>
-        <w:t>acorde a sus requerimientos energéticos, metabólicos y de recuperación. Además, el acceso a servicios especializados como los nutricionistas deportivos suele ser limitado por razones económicas, geográficas o de disponibilidad. La carencia de una guía alimentaria personalizada, adaptada a las características individuales (edad, género, tipo de entrenamiento, nivel competitivo, objetivos físicos, etc.), no solo pone en riesgo la salud del gimnasta, sino que también frena su progreso y disminuye la eficiencia de sus entrenamientos. Esto crea una brecha entre el esfuerzo invertido y los resultados obtenidos, generando frustración, bajo rendimiento e incluso riesgo de lesiones o trastornos alimenticios.</w:t>
+        <w:t>Desinformación nutricional</w:t>
+      </w:r>
+      <w:r>
+        <w:t>, pues muchos deportistas desconocen cómo planificar una dieta acorde a sus necesidades energéticas, metabólicas y de recuperación.</w:t>
+      </w:r>
+    </w:p>
+    <w:p>
+      <w:pPr>
+        <w:pStyle w:val="NormalWeb"/>
+        <w:numPr>
+          <w:ilvl w:val="0"/>
+          <w:numId w:val="34"/>
+        </w:numPr>
+      </w:pPr>
+      <w:r>
+        <w:rPr>
+          <w:rStyle w:val="Strong"/>
+        </w:rPr>
+        <w:t>Falta de acceso a asesoramiento profesional</w:t>
+      </w:r>
+      <w:r>
+        <w:t>, ya que los servicios de nutricionistas deportivos suelen ser costosos o poco accesibles en ciertos contextos.</w:t>
+      </w:r>
+    </w:p>
+    <w:p>
+      <w:pPr>
+        <w:pStyle w:val="NormalWeb"/>
+      </w:pPr>
+      <w:r>
+        <w:t>La ausencia de una guía alimentaria personalizada, adaptada a las características individuales (edad, género, tipo de entrenamiento, nivel competitivo y objetivos físicos), no solo pone en riesgo la salud del gimnasta, sino que también limita su progreso y disminuye la eficiencia de los entrenamientos. Esto genera frustración, bajo rendimiento e incluso riesgo de lesiones o trastornos alimenticios, evidenciando una brecha entre el esfuerzo invertido y los resultados obtenidos.</w:t>
       </w:r>
     </w:p>
     <w:p>
@@ -446,9 +791,6 @@
         <w:pStyle w:val="Heading1"/>
         <w:spacing w:line="276" w:lineRule="auto"/>
       </w:pPr>
-      <w:r>
-        <w:t xml:space="preserve"> </w:t>
-      </w:r>
       <w:r>
         <w:t>Problema a Resolver</w:t>
       </w:r>
@@ -649,7 +991,18 @@
           <w:szCs w:val="24"/>
           <w:lang w:eastAsia="es-PE"/>
         </w:rPr>
-        <w:t>la ausencia de un sistema accesible y personalizado que permita orientar de manera práctica y confiable la alimentación de los deportistas, ajustándose a sus características individuales y a sus metas de rendimient</w:t>
+        <w:t xml:space="preserve">la ausencia de un sistema accesible y </w:t>
+      </w:r>
+      <w:r>
+        <w:rPr>
+          <w:rFonts w:ascii="Times New Roman" w:eastAsia="Times New Roman" w:hAnsi="Times New Roman" w:cs="Times New Roman"/>
+          <w:bCs/>
+          <w:sz w:val="24"/>
+          <w:szCs w:val="24"/>
+          <w:lang w:eastAsia="es-PE"/>
+        </w:rPr>
+        <w:lastRenderedPageBreak/>
+        <w:t>personalizado que permita orientar de manera práctica y confiable la alimentación de los deportistas, ajustándose a sus características individuales y a sus metas de rendimient</w:t>
       </w:r>
       <w:r>
         <w:rPr>
@@ -686,7 +1039,6 @@
           <w:szCs w:val="24"/>
           <w:lang w:eastAsia="es-PE"/>
         </w:rPr>
-        <w:lastRenderedPageBreak/>
         <w:t xml:space="preserve">Pronostico </w:t>
       </w:r>
     </w:p>
@@ -717,13 +1069,7 @@
         <w:t>4 billones de dólares anuales a la economía global</w:t>
       </w:r>
       <w:r>
-        <w:t xml:space="preserve">, debido al tratamiento de enfermedades y a la pérdida de </w:t>
-      </w:r>
-      <w:r>
-        <w:t>productividad [6]</w:t>
-      </w:r>
-      <w:r>
-        <w:t>. En el caso del Perú, este escenario se traduciría en un mayor gasto sanitario, que podría sobrecargar el sistema de salud y comprometer la capacidad de respuesta del Estado. Más allá del impacto económico, las consecuencias humanas serían incalculables: el aumento de la mortalidad prematura y el deterioro de la calidad de vida de millones de personas.</w:t>
+        <w:t>, debido al tratamiento de enfermedades y a la pérdida de productividad [6]. En el caso del Perú, este escenario se traduciría en un mayor gasto sanitario, que podría sobrecargar el sistema de salud y comprometer la capacidad de respuesta del Estado. Más allá del impacto económico, las consecuencias humanas serían incalculables: el aumento de la mortalidad prematura y el deterioro de la calidad de vida de millones de personas.</w:t>
       </w:r>
     </w:p>
     <w:p>
@@ -1046,17 +1392,8 @@
           <w:szCs w:val="24"/>
           <w:lang w:eastAsia="es-PE"/>
         </w:rPr>
-        <w:t xml:space="preserve">Se proyecta que, a mediano plazo, esta iniciativa contribuya a disminuir los porcentajes de sobrepeso y obesidad en la ciudad del Cusco, y que, en una etapa posterior, pueda ampliarse a nivel nacional. De esta manera, se busca no solo </w:t>
-      </w:r>
-      <w:r>
-        <w:rPr>
-          <w:rFonts w:ascii="Times New Roman" w:eastAsia="Times New Roman" w:hAnsi="Times New Roman" w:cs="Times New Roman"/>
-          <w:sz w:val="24"/>
-          <w:szCs w:val="24"/>
-          <w:lang w:eastAsia="es-PE"/>
-        </w:rPr>
         <w:lastRenderedPageBreak/>
-        <w:t>contener el avance de la obesidad, sino también generar un impacto positivo en la salud pública y en la calidad de vida de la población.</w:t>
+        <w:t>Se proyecta que, a mediano plazo, esta iniciativa contribuya a disminuir los porcentajes de sobrepeso y obesidad en la ciudad del Cusco, y que, en una etapa posterior, pueda ampliarse a nivel nacional. De esta manera, se busca no solo contener el avance de la obesidad, sino también generar un impacto positivo en la salud pública y en la calidad de vida de la población.</w:t>
       </w:r>
     </w:p>
     <w:p>
@@ -1064,8 +1401,6 @@
         <w:pStyle w:val="Heading1"/>
         <w:spacing w:line="276" w:lineRule="auto"/>
       </w:pPr>
-      <w:bookmarkStart w:id="0" w:name="_GoBack"/>
-      <w:bookmarkEnd w:id="0"/>
     </w:p>
     <w:p>
       <w:pPr>
@@ -1535,76 +1870,11 @@
     </w:p>
     <w:p>
       <w:pPr>
-        <w:spacing w:before="100" w:beforeAutospacing="1" w:after="100" w:afterAutospacing="1" w:line="276" w:lineRule="auto"/>
-        <w:rPr>
-          <w:rFonts w:ascii="Times New Roman" w:eastAsia="Times New Roman" w:hAnsi="Times New Roman" w:cs="Times New Roman"/>
-          <w:sz w:val="24"/>
-          <w:szCs w:val="24"/>
-          <w:lang w:eastAsia="es-PE"/>
-        </w:rPr>
-      </w:pPr>
-    </w:p>
-    <w:p>
-      <w:pPr>
-        <w:spacing w:before="100" w:beforeAutospacing="1" w:after="100" w:afterAutospacing="1" w:line="276" w:lineRule="auto"/>
-        <w:rPr>
-          <w:rFonts w:ascii="Times New Roman" w:eastAsia="Times New Roman" w:hAnsi="Times New Roman" w:cs="Times New Roman"/>
-          <w:sz w:val="24"/>
-          <w:szCs w:val="24"/>
-          <w:lang w:eastAsia="es-PE"/>
-        </w:rPr>
-      </w:pPr>
-    </w:p>
-    <w:p>
-      <w:pPr>
-        <w:spacing w:before="100" w:beforeAutospacing="1" w:after="100" w:afterAutospacing="1" w:line="276" w:lineRule="auto"/>
-        <w:rPr>
-          <w:rFonts w:ascii="Times New Roman" w:eastAsia="Times New Roman" w:hAnsi="Times New Roman" w:cs="Times New Roman"/>
-          <w:sz w:val="24"/>
-          <w:szCs w:val="24"/>
-          <w:lang w:eastAsia="es-PE"/>
-        </w:rPr>
-      </w:pPr>
-    </w:p>
-    <w:p>
-      <w:pPr>
-        <w:spacing w:before="100" w:beforeAutospacing="1" w:after="100" w:afterAutospacing="1" w:line="276" w:lineRule="auto"/>
-        <w:rPr>
-          <w:rFonts w:ascii="Times New Roman" w:eastAsia="Times New Roman" w:hAnsi="Times New Roman" w:cs="Times New Roman"/>
-          <w:sz w:val="24"/>
-          <w:szCs w:val="24"/>
-          <w:lang w:eastAsia="es-PE"/>
-        </w:rPr>
-      </w:pPr>
-    </w:p>
-    <w:p>
-      <w:pPr>
-        <w:spacing w:before="100" w:beforeAutospacing="1" w:after="100" w:afterAutospacing="1" w:line="276" w:lineRule="auto"/>
-        <w:rPr>
-          <w:rFonts w:ascii="Times New Roman" w:eastAsia="Times New Roman" w:hAnsi="Times New Roman" w:cs="Times New Roman"/>
-          <w:sz w:val="24"/>
-          <w:szCs w:val="24"/>
-          <w:lang w:eastAsia="es-PE"/>
-        </w:rPr>
-      </w:pPr>
-    </w:p>
-    <w:p>
-      <w:pPr>
-        <w:spacing w:before="100" w:beforeAutospacing="1" w:after="100" w:afterAutospacing="1" w:line="276" w:lineRule="auto"/>
-        <w:rPr>
-          <w:rFonts w:ascii="Times New Roman" w:eastAsia="Times New Roman" w:hAnsi="Times New Roman" w:cs="Times New Roman"/>
-          <w:sz w:val="24"/>
-          <w:szCs w:val="24"/>
-          <w:lang w:eastAsia="es-PE"/>
-        </w:rPr>
-      </w:pPr>
-    </w:p>
-    <w:p>
-      <w:pPr>
         <w:pStyle w:val="Heading1"/>
         <w:spacing w:line="276" w:lineRule="auto"/>
       </w:pPr>
       <w:r>
+        <w:lastRenderedPageBreak/>
         <w:t>Público Objetivo (Usuarios Finales)</w:t>
       </w:r>
     </w:p>
@@ -1624,69 +1894,23 @@
           <w:sz w:val="24"/>
           <w:szCs w:val="24"/>
         </w:rPr>
-        <w:t xml:space="preserve">Los usuarios finales del proyecto son principalmente los </w:t>
-      </w:r>
-      <w:r>
-        <w:rPr>
-          <w:rStyle w:val="Strong"/>
-          <w:rFonts w:ascii="Times New Roman" w:hAnsi="Times New Roman" w:cs="Times New Roman"/>
-          <w:b w:val="0"/>
-          <w:sz w:val="24"/>
-          <w:szCs w:val="24"/>
-        </w:rPr>
-        <w:t xml:space="preserve">clientes del gimnasio </w:t>
-      </w:r>
-      <w:proofErr w:type="spellStart"/>
-      <w:r>
-        <w:rPr>
-          <w:rStyle w:val="Strong"/>
-          <w:rFonts w:ascii="Times New Roman" w:hAnsi="Times New Roman" w:cs="Times New Roman"/>
-          <w:b w:val="0"/>
-          <w:sz w:val="24"/>
-          <w:szCs w:val="24"/>
-        </w:rPr>
-        <w:t>Enok</w:t>
-      </w:r>
-      <w:r>
-        <w:rPr>
-          <w:rStyle w:val="Strong"/>
-          <w:rFonts w:ascii="Times New Roman" w:hAnsi="Times New Roman" w:cs="Times New Roman"/>
-          <w:b w:val="0"/>
-          <w:sz w:val="24"/>
-          <w:szCs w:val="24"/>
-        </w:rPr>
-        <w:t>i</w:t>
-      </w:r>
-      <w:proofErr w:type="spellEnd"/>
-      <w:r>
-        <w:rPr>
-          <w:rStyle w:val="Strong"/>
-          <w:rFonts w:ascii="Times New Roman" w:hAnsi="Times New Roman" w:cs="Times New Roman"/>
-          <w:b w:val="0"/>
-          <w:sz w:val="24"/>
-          <w:szCs w:val="24"/>
-        </w:rPr>
-        <w:t xml:space="preserve"> </w:t>
-      </w:r>
-      <w:proofErr w:type="spellStart"/>
-      <w:r>
-        <w:rPr>
-          <w:rStyle w:val="Strong"/>
-          <w:rFonts w:ascii="Times New Roman" w:hAnsi="Times New Roman" w:cs="Times New Roman"/>
-          <w:b w:val="0"/>
-          <w:sz w:val="24"/>
-          <w:szCs w:val="24"/>
-        </w:rPr>
-        <w:t>Gym</w:t>
-      </w:r>
-      <w:proofErr w:type="spellEnd"/>
-      <w:r>
-        <w:rPr>
-          <w:rFonts w:ascii="Times New Roman" w:hAnsi="Times New Roman" w:cs="Times New Roman"/>
-          <w:sz w:val="24"/>
-          <w:szCs w:val="24"/>
-        </w:rPr>
-        <w:t xml:space="preserve">, quienes asisten de manera regular y buscan complementar su entrenamiento con un plan nutricional adecuado. La mayoría tiene como objetivos mejorar su condición física, ya sea ganando masa muscular, perdiendo grasa, tonificando el cuerpo o aumentando su resistencia. Asimismo, el sistema está orientado a </w:t>
+        <w:t>Los usuarios finales del proyecto</w:t>
+      </w:r>
+      <w:r>
+        <w:rPr>
+          <w:rFonts w:ascii="Times New Roman" w:hAnsi="Times New Roman" w:cs="Times New Roman"/>
+          <w:sz w:val="24"/>
+          <w:szCs w:val="24"/>
+        </w:rPr>
+        <w:t xml:space="preserve"> son los administradores de los centros de deporte y los mismos que asistan</w:t>
+      </w:r>
+      <w:r>
+        <w:rPr>
+          <w:rFonts w:ascii="Times New Roman" w:hAnsi="Times New Roman" w:cs="Times New Roman"/>
+          <w:sz w:val="24"/>
+          <w:szCs w:val="24"/>
+        </w:rPr>
+        <w:t xml:space="preserve">. La mayoría tiene como objetivos mejorar su condición física, ya sea ganando masa muscular, perdiendo grasa, tonificando el cuerpo o aumentando su resistencia. Asimismo, el sistema está orientado a </w:t>
       </w:r>
       <w:r>
         <w:rPr>
@@ -2018,116 +2242,6 @@
         </w:rPr>
         <w:t xml:space="preserve"> al contar con un nutricionista digital disponible en cualquier momento sin necesidad de pagar consultas externas.</w:t>
       </w:r>
-    </w:p>
-    <w:p>
-      <w:pPr>
-        <w:spacing w:before="100" w:beforeAutospacing="1" w:after="100" w:afterAutospacing="1" w:line="276" w:lineRule="auto"/>
-        <w:rPr>
-          <w:rFonts w:ascii="Times New Roman" w:eastAsia="Times New Roman" w:hAnsi="Times New Roman" w:cs="Times New Roman"/>
-          <w:sz w:val="24"/>
-          <w:szCs w:val="24"/>
-          <w:lang w:eastAsia="es-PE"/>
-        </w:rPr>
-      </w:pPr>
-    </w:p>
-    <w:p>
-      <w:pPr>
-        <w:spacing w:before="100" w:beforeAutospacing="1" w:after="100" w:afterAutospacing="1" w:line="276" w:lineRule="auto"/>
-        <w:rPr>
-          <w:rFonts w:ascii="Times New Roman" w:eastAsia="Times New Roman" w:hAnsi="Times New Roman" w:cs="Times New Roman"/>
-          <w:sz w:val="24"/>
-          <w:szCs w:val="24"/>
-          <w:lang w:eastAsia="es-PE"/>
-        </w:rPr>
-      </w:pPr>
-    </w:p>
-    <w:p>
-      <w:pPr>
-        <w:spacing w:before="100" w:beforeAutospacing="1" w:after="100" w:afterAutospacing="1" w:line="276" w:lineRule="auto"/>
-        <w:rPr>
-          <w:rFonts w:ascii="Times New Roman" w:eastAsia="Times New Roman" w:hAnsi="Times New Roman" w:cs="Times New Roman"/>
-          <w:sz w:val="24"/>
-          <w:szCs w:val="24"/>
-          <w:lang w:eastAsia="es-PE"/>
-        </w:rPr>
-      </w:pPr>
-    </w:p>
-    <w:p>
-      <w:pPr>
-        <w:spacing w:before="100" w:beforeAutospacing="1" w:after="100" w:afterAutospacing="1" w:line="276" w:lineRule="auto"/>
-        <w:rPr>
-          <w:rFonts w:ascii="Times New Roman" w:eastAsia="Times New Roman" w:hAnsi="Times New Roman" w:cs="Times New Roman"/>
-          <w:sz w:val="24"/>
-          <w:szCs w:val="24"/>
-          <w:lang w:eastAsia="es-PE"/>
-        </w:rPr>
-      </w:pPr>
-    </w:p>
-    <w:p>
-      <w:pPr>
-        <w:spacing w:before="100" w:beforeAutospacing="1" w:after="100" w:afterAutospacing="1" w:line="276" w:lineRule="auto"/>
-        <w:rPr>
-          <w:rFonts w:ascii="Times New Roman" w:eastAsia="Times New Roman" w:hAnsi="Times New Roman" w:cs="Times New Roman"/>
-          <w:sz w:val="24"/>
-          <w:szCs w:val="24"/>
-          <w:lang w:eastAsia="es-PE"/>
-        </w:rPr>
-      </w:pPr>
-    </w:p>
-    <w:p>
-      <w:pPr>
-        <w:spacing w:before="100" w:beforeAutospacing="1" w:after="100" w:afterAutospacing="1" w:line="276" w:lineRule="auto"/>
-        <w:rPr>
-          <w:rFonts w:ascii="Times New Roman" w:eastAsia="Times New Roman" w:hAnsi="Times New Roman" w:cs="Times New Roman"/>
-          <w:sz w:val="24"/>
-          <w:szCs w:val="24"/>
-          <w:lang w:eastAsia="es-PE"/>
-        </w:rPr>
-      </w:pPr>
-    </w:p>
-    <w:p>
-      <w:pPr>
-        <w:spacing w:before="100" w:beforeAutospacing="1" w:after="100" w:afterAutospacing="1" w:line="276" w:lineRule="auto"/>
-        <w:rPr>
-          <w:rFonts w:ascii="Times New Roman" w:eastAsia="Times New Roman" w:hAnsi="Times New Roman" w:cs="Times New Roman"/>
-          <w:sz w:val="24"/>
-          <w:szCs w:val="24"/>
-          <w:lang w:eastAsia="es-PE"/>
-        </w:rPr>
-      </w:pPr>
-    </w:p>
-    <w:p>
-      <w:pPr>
-        <w:spacing w:before="100" w:beforeAutospacing="1" w:after="100" w:afterAutospacing="1" w:line="276" w:lineRule="auto"/>
-        <w:rPr>
-          <w:rFonts w:ascii="Times New Roman" w:eastAsia="Times New Roman" w:hAnsi="Times New Roman" w:cs="Times New Roman"/>
-          <w:sz w:val="24"/>
-          <w:szCs w:val="24"/>
-          <w:lang w:eastAsia="es-PE"/>
-        </w:rPr>
-      </w:pPr>
-    </w:p>
-    <w:p>
-      <w:pPr>
-        <w:spacing w:before="100" w:beforeAutospacing="1" w:after="100" w:afterAutospacing="1" w:line="276" w:lineRule="auto"/>
-        <w:rPr>
-          <w:rFonts w:ascii="Times New Roman" w:eastAsia="Times New Roman" w:hAnsi="Times New Roman" w:cs="Times New Roman"/>
-          <w:sz w:val="24"/>
-          <w:szCs w:val="24"/>
-          <w:lang w:eastAsia="es-PE"/>
-        </w:rPr>
-      </w:pPr>
-    </w:p>
-    <w:p>
-      <w:pPr>
-        <w:spacing w:before="100" w:beforeAutospacing="1" w:after="100" w:afterAutospacing="1" w:line="276" w:lineRule="auto"/>
-        <w:rPr>
-          <w:rFonts w:ascii="Times New Roman" w:eastAsia="Times New Roman" w:hAnsi="Times New Roman" w:cs="Times New Roman"/>
-          <w:sz w:val="24"/>
-          <w:szCs w:val="24"/>
-          <w:lang w:eastAsia="es-PE"/>
-        </w:rPr>
-      </w:pPr>
     </w:p>
     <w:p>
       <w:pPr>
@@ -2291,6 +2405,7 @@
         <w:rPr>
           <w:rStyle w:val="Strong"/>
         </w:rPr>
+        <w:lastRenderedPageBreak/>
         <w:t>Interacción mediante</w:t>
       </w:r>
       <w:r>
@@ -2474,54 +2589,6 @@
     </w:p>
     <w:p>
       <w:pPr>
-        <w:pStyle w:val="NormalWeb"/>
-        <w:spacing w:line="276" w:lineRule="auto"/>
-      </w:pPr>
-    </w:p>
-    <w:p>
-      <w:pPr>
-        <w:pStyle w:val="NormalWeb"/>
-        <w:spacing w:line="276" w:lineRule="auto"/>
-      </w:pPr>
-    </w:p>
-    <w:p>
-      <w:pPr>
-        <w:pStyle w:val="NormalWeb"/>
-        <w:spacing w:line="276" w:lineRule="auto"/>
-      </w:pPr>
-    </w:p>
-    <w:p>
-      <w:pPr>
-        <w:pStyle w:val="NormalWeb"/>
-        <w:spacing w:line="276" w:lineRule="auto"/>
-      </w:pPr>
-    </w:p>
-    <w:p>
-      <w:pPr>
-        <w:pStyle w:val="NormalWeb"/>
-        <w:spacing w:line="276" w:lineRule="auto"/>
-      </w:pPr>
-    </w:p>
-    <w:p>
-      <w:pPr>
-        <w:pStyle w:val="NormalWeb"/>
-        <w:spacing w:line="276" w:lineRule="auto"/>
-      </w:pPr>
-    </w:p>
-    <w:p>
-      <w:pPr>
-        <w:pStyle w:val="NormalWeb"/>
-        <w:spacing w:line="276" w:lineRule="auto"/>
-      </w:pPr>
-    </w:p>
-    <w:p>
-      <w:pPr>
-        <w:pStyle w:val="NormalWeb"/>
-        <w:spacing w:line="276" w:lineRule="auto"/>
-      </w:pPr>
-    </w:p>
-    <w:p>
-      <w:pPr>
         <w:pStyle w:val="Heading2"/>
         <w:spacing w:line="276" w:lineRule="auto"/>
       </w:pPr>
@@ -2845,10 +2912,33 @@
     </w:p>
     <w:p>
       <w:pPr>
+        <w:spacing w:before="100" w:beforeAutospacing="1" w:after="100" w:afterAutospacing="1" w:line="276" w:lineRule="auto"/>
+        <w:rPr>
+          <w:rFonts w:ascii="Times New Roman" w:eastAsia="Times New Roman" w:hAnsi="Times New Roman" w:cs="Times New Roman"/>
+          <w:sz w:val="24"/>
+          <w:szCs w:val="24"/>
+          <w:lang w:eastAsia="es-PE"/>
+        </w:rPr>
+      </w:pPr>
+    </w:p>
+    <w:p>
+      <w:pPr>
+        <w:spacing w:before="100" w:beforeAutospacing="1" w:after="100" w:afterAutospacing="1" w:line="276" w:lineRule="auto"/>
+        <w:rPr>
+          <w:rFonts w:ascii="Times New Roman" w:eastAsia="Times New Roman" w:hAnsi="Times New Roman" w:cs="Times New Roman"/>
+          <w:sz w:val="24"/>
+          <w:szCs w:val="24"/>
+          <w:lang w:eastAsia="es-PE"/>
+        </w:rPr>
+      </w:pPr>
+    </w:p>
+    <w:p>
+      <w:pPr>
         <w:pStyle w:val="Heading2"/>
         <w:spacing w:line="276" w:lineRule="auto"/>
       </w:pPr>
       <w:r>
+        <w:lastRenderedPageBreak/>
         <w:t>Funcionalidades futuras (Opcionales):</w:t>
       </w:r>
     </w:p>
@@ -3468,10 +3558,7 @@
         <w:t>Laravel 10</w:t>
       </w:r>
       <w:r>
-        <w:t>:</w:t>
-      </w:r>
-      <w:r>
-        <w:t xml:space="preserve"> Framework PHP moderno y robusto para el desarrollo del </w:t>
+        <w:t xml:space="preserve">: Framework PHP moderno y robusto para el desarrollo del </w:t>
       </w:r>
       <w:proofErr w:type="spellStart"/>
       <w:r>
@@ -3514,10 +3601,7 @@
         <w:t>MySQL 8.0</w:t>
       </w:r>
       <w:r>
-        <w:t xml:space="preserve">: </w:t>
-      </w:r>
-      <w:r>
-        <w:t>Base de datos relacional para el almacenamiento de información de usuarios, planes nutricionales y registros de progreso.</w:t>
+        <w:t>: Base de datos relacional para el almacenamiento de información de usuarios, planes nutricionales y registros de progreso.</w:t>
       </w:r>
     </w:p>
     <w:p>
@@ -3538,10 +3622,7 @@
       </w:r>
       <w:proofErr w:type="spellEnd"/>
       <w:r>
-        <w:t>:</w:t>
-      </w:r>
-      <w:r>
-        <w:t xml:space="preserve"> Herramienta de gestión visual de la base de datos.</w:t>
+        <w:t>: Herramienta de gestión visual de la base de datos.</w:t>
       </w:r>
     </w:p>
     <w:p>
@@ -3593,10 +3674,7 @@
         <w:t xml:space="preserve"> CSS</w:t>
       </w:r>
       <w:r>
-        <w:t>:</w:t>
-      </w:r>
-      <w:r>
-        <w:t xml:space="preserve"> Framework </w:t>
+        <w:t xml:space="preserve">: Framework </w:t>
       </w:r>
       <w:proofErr w:type="spellStart"/>
       <w:r>
@@ -3623,10 +3701,7 @@
         <w:t>Alpine.js</w:t>
       </w:r>
       <w:r>
-        <w:t xml:space="preserve">: </w:t>
-      </w:r>
-      <w:r>
-        <w:t xml:space="preserve"> Framework JavaScript ligero para dotar de interactividad a la interfaz de usuario.</w:t>
+        <w:t>:  Framework JavaScript ligero para dotar de interactividad a la interfaz de usuario.</w:t>
       </w:r>
     </w:p>
     <w:p>
@@ -3642,6 +3717,7 @@
         <w:rPr>
           <w:rStyle w:val="Strong"/>
         </w:rPr>
+        <w:lastRenderedPageBreak/>
         <w:t xml:space="preserve">Blade </w:t>
       </w:r>
       <w:proofErr w:type="spellStart"/>
@@ -3659,10 +3735,7 @@
         <w:t xml:space="preserve"> (Laravel)</w:t>
       </w:r>
       <w:r>
-        <w:t>:</w:t>
-      </w:r>
-      <w:r>
-        <w:t xml:space="preserve"> Motor de plantillas nativo de Laravel, que permite estructurar el </w:t>
+        <w:t xml:space="preserve">: Motor de plantillas nativo de Laravel, que permite estructurar el </w:t>
       </w:r>
       <w:proofErr w:type="spellStart"/>
       <w:r>
@@ -3693,7 +3766,6 @@
           <w:b/>
           <w:color w:val="auto"/>
         </w:rPr>
-        <w:lastRenderedPageBreak/>
         <w:t>Inteligencia Artificial / Lógica de negocio</w:t>
       </w:r>
     </w:p>
@@ -3743,12 +3815,6 @@
     </w:p>
     <w:p>
       <w:pPr>
-        <w:pStyle w:val="NormalWeb"/>
-        <w:spacing w:line="276" w:lineRule="auto"/>
-      </w:pPr>
-    </w:p>
-    <w:p>
-      <w:pPr>
         <w:pStyle w:val="Heading2"/>
         <w:spacing w:line="276" w:lineRule="auto"/>
       </w:pPr>
@@ -3968,10 +4034,29 @@
     </w:p>
     <w:p>
       <w:pPr>
+        <w:pStyle w:val="NormalWeb"/>
+        <w:spacing w:line="276" w:lineRule="auto"/>
+      </w:pPr>
+    </w:p>
+    <w:p>
+      <w:pPr>
+        <w:pStyle w:val="NormalWeb"/>
+        <w:spacing w:line="276" w:lineRule="auto"/>
+      </w:pPr>
+    </w:p>
+    <w:p>
+      <w:pPr>
+        <w:pStyle w:val="NormalWeb"/>
+        <w:spacing w:line="276" w:lineRule="auto"/>
+      </w:pPr>
+    </w:p>
+    <w:p>
+      <w:pPr>
         <w:pStyle w:val="Heading2"/>
         <w:spacing w:line="276" w:lineRule="auto"/>
       </w:pPr>
       <w:r>
+        <w:lastRenderedPageBreak/>
         <w:t>Limitaciones:</w:t>
       </w:r>
     </w:p>
@@ -4018,7 +4103,6 @@
       </w:pPr>
       <w:proofErr w:type="gramStart"/>
       <w:r>
-        <w:lastRenderedPageBreak/>
         <w:t>  El</w:t>
       </w:r>
       <w:proofErr w:type="gramEnd"/>
@@ -4097,17 +4181,6 @@
       <w:r>
         <w:t xml:space="preserve"> recomendaciones no considerarán la disponibilidad local de alimentos según temporadas o mercados.</w:t>
       </w:r>
-    </w:p>
-    <w:p>
-      <w:pPr>
-        <w:spacing w:before="100" w:beforeAutospacing="1" w:after="100" w:afterAutospacing="1" w:line="276" w:lineRule="auto"/>
-        <w:rPr>
-          <w:rFonts w:ascii="Times New Roman" w:eastAsia="Times New Roman" w:hAnsi="Times New Roman" w:cs="Times New Roman"/>
-          <w:sz w:val="24"/>
-          <w:szCs w:val="24"/>
-          <w:lang w:eastAsia="es-PE"/>
-        </w:rPr>
-      </w:pPr>
     </w:p>
     <w:p>
       <w:pPr>
@@ -4203,23 +4276,30 @@
         </w:rPr>
         <w:t xml:space="preserve">, capaz de generar dietas personalizadas según los objetivos físicos de los usuarios (ganar masa muscular, perder grasa, tonificar o mejorar resistencia). En esta primera fase, el sistema estará limitado a usuarios del gimnasio y funcionará como un asistente virtual accesible desde computadoras, ofreciendo menús balanceados, consejos prácticos y recordatorios básicos. El alcance contempla la integración con una base de datos en SQL para almacenar perfiles y preferencias de los usuarios, además de un panel simple de administración para gestionar la información. El proyecto no incluye integración médica avanzada ni conexión con dispositivos externos en esta etapa, centrándose únicamente en proveer un acompañamiento nutricional accesible y práctico para los clientes del gimnasio. </w:t>
       </w:r>
-      <w:proofErr w:type="spellStart"/>
-      <w:r>
-        <w:rPr>
-          <w:rFonts w:ascii="Times New Roman" w:hAnsi="Times New Roman" w:cs="Times New Roman"/>
-          <w:sz w:val="24"/>
-          <w:szCs w:val="24"/>
-        </w:rPr>
-        <w:t>Ademas</w:t>
-      </w:r>
-      <w:proofErr w:type="spellEnd"/>
-      <w:r>
-        <w:rPr>
-          <w:rFonts w:ascii="Times New Roman" w:hAnsi="Times New Roman" w:cs="Times New Roman"/>
-          <w:sz w:val="24"/>
-          <w:szCs w:val="24"/>
-        </w:rPr>
-        <w:t>, el proyecto no incluye integración con dispositivos médicos, tampoco sustituye el rol de un nutricionista profesional, pero busca ser una herramienta tecnológica que democratice el acceso a planes nutricionales básicos, apoyando la reducción de los índices de obesidad y el fortalecimiento de hábitos saludables en la ciudad del Cusco.</w:t>
+      <w:r>
+        <w:rPr>
+          <w:rFonts w:ascii="Times New Roman" w:hAnsi="Times New Roman" w:cs="Times New Roman"/>
+          <w:sz w:val="24"/>
+          <w:szCs w:val="24"/>
+        </w:rPr>
+        <w:t>Además</w:t>
+      </w:r>
+      <w:r>
+        <w:rPr>
+          <w:rFonts w:ascii="Times New Roman" w:hAnsi="Times New Roman" w:cs="Times New Roman"/>
+          <w:sz w:val="24"/>
+          <w:szCs w:val="24"/>
+        </w:rPr>
+        <w:t xml:space="preserve">, el proyecto no incluye integración con dispositivos médicos, tampoco sustituye el rol de un nutricionista profesional, pero busca ser una herramienta tecnológica que democratice el acceso a planes nutricionales básicos, apoyando la reducción de </w:t>
+      </w:r>
+      <w:r>
+        <w:rPr>
+          <w:rFonts w:ascii="Times New Roman" w:hAnsi="Times New Roman" w:cs="Times New Roman"/>
+          <w:sz w:val="24"/>
+          <w:szCs w:val="24"/>
+        </w:rPr>
+        <w:lastRenderedPageBreak/>
+        <w:t>los índices de obesidad y el fortalecimiento de hábitos saludables en la ciudad del Cusco.</w:t>
       </w:r>
     </w:p>
     <w:p>
@@ -4297,7 +4377,6 @@
           <w:sz w:val="24"/>
           <w:szCs w:val="24"/>
         </w:rPr>
-        <w:lastRenderedPageBreak/>
         <w:t>Diagnósticos médicos o sustitución de un nutricionista profesional.</w:t>
       </w:r>
     </w:p>
@@ -4376,594 +4455,536 @@
         <w:pStyle w:val="Heading1"/>
         <w:spacing w:line="276" w:lineRule="auto"/>
       </w:pPr>
-      <w:bookmarkStart w:id="1" w:name="_Hlk207033084"/>
-      <w:r>
+      <w:bookmarkStart w:id="0" w:name="_Hlk207033084"/>
+    </w:p>
+    <w:p>
+      <w:pPr>
+        <w:pStyle w:val="Heading1"/>
+        <w:spacing w:line="276" w:lineRule="auto"/>
+      </w:pPr>
+    </w:p>
+    <w:p>
+      <w:pPr>
+        <w:pStyle w:val="Heading1"/>
+        <w:spacing w:line="276" w:lineRule="auto"/>
+      </w:pPr>
+    </w:p>
+    <w:p>
+      <w:pPr>
+        <w:pStyle w:val="Heading1"/>
+        <w:spacing w:line="276" w:lineRule="auto"/>
+      </w:pPr>
+    </w:p>
+    <w:p>
+      <w:pPr>
+        <w:pStyle w:val="Heading1"/>
+        <w:spacing w:line="276" w:lineRule="auto"/>
+      </w:pPr>
+    </w:p>
+    <w:p>
+      <w:pPr>
+        <w:pStyle w:val="Heading1"/>
+        <w:spacing w:line="276" w:lineRule="auto"/>
+      </w:pPr>
+    </w:p>
+    <w:p>
+      <w:pPr>
+        <w:pStyle w:val="Heading1"/>
+        <w:spacing w:line="276" w:lineRule="auto"/>
+      </w:pPr>
+    </w:p>
+    <w:p>
+      <w:pPr>
+        <w:pStyle w:val="Heading1"/>
+        <w:spacing w:line="276" w:lineRule="auto"/>
+      </w:pPr>
+    </w:p>
+    <w:p>
+      <w:pPr>
+        <w:pStyle w:val="Heading1"/>
+        <w:spacing w:line="276" w:lineRule="auto"/>
+      </w:pPr>
+    </w:p>
+    <w:p>
+      <w:pPr>
+        <w:pStyle w:val="Heading1"/>
+        <w:spacing w:line="276" w:lineRule="auto"/>
+      </w:pPr>
+    </w:p>
+    <w:p>
+      <w:pPr>
+        <w:pStyle w:val="Heading1"/>
+        <w:spacing w:line="276" w:lineRule="auto"/>
+      </w:pPr>
+    </w:p>
+    <w:p>
+      <w:pPr>
+        <w:pStyle w:val="Heading1"/>
+        <w:spacing w:line="276" w:lineRule="auto"/>
+      </w:pPr>
+      <w:r>
+        <w:lastRenderedPageBreak/>
         <w:t>Referencias</w:t>
       </w:r>
     </w:p>
     <w:p>
       <w:pPr>
-        <w:pStyle w:val="ListParagraph"/>
-        <w:numPr>
-          <w:ilvl w:val="0"/>
-          <w:numId w:val="8"/>
-        </w:numPr>
-        <w:spacing w:before="100" w:beforeAutospacing="1" w:after="100" w:afterAutospacing="1" w:line="276" w:lineRule="auto"/>
-        <w:rPr>
-          <w:rFonts w:ascii="Times New Roman" w:eastAsia="Times New Roman" w:hAnsi="Times New Roman" w:cs="Times New Roman"/>
-          <w:i/>
-          <w:sz w:val="24"/>
-          <w:szCs w:val="24"/>
-          <w:lang w:eastAsia="es-PE"/>
-        </w:rPr>
-      </w:pPr>
+        <w:pStyle w:val="Bibliography"/>
+        <w:rPr>
+          <w:rFonts w:ascii="Times New Roman" w:hAnsi="Times New Roman" w:cs="Times New Roman"/>
+        </w:rPr>
+      </w:pPr>
+      <w:r>
+        <w:fldChar w:fldCharType="begin"/>
+      </w:r>
+      <w:r>
+        <w:instrText xml:space="preserve"> ADDIN ZOTERO_BIBL {"uncited":[],"omitted":[],"custom":[]} CSL_BIBLIOGRAPHY </w:instrText>
+      </w:r>
+      <w:r>
+        <w:fldChar w:fldCharType="separate"/>
+      </w:r>
+      <w:r>
+        <w:rPr>
+          <w:rFonts w:ascii="Times New Roman" w:hAnsi="Times New Roman" w:cs="Times New Roman"/>
+        </w:rPr>
+        <w:t xml:space="preserve">[1] </w:t>
+      </w:r>
+      <w:r>
+        <w:rPr>
+          <w:rFonts w:ascii="Times New Roman" w:hAnsi="Times New Roman" w:cs="Times New Roman"/>
+        </w:rPr>
+        <w:tab/>
+        <w:t xml:space="preserve">LLANOS ALARCÓN, Gaby Ingrith. HÁBITOS ALIMENTICIOS Y ESTADO NUTRICIONAL EN ESCOLARES DE SEXTO GRADO EN INSTITUCIÓN EDUCATIVA URBANO Y RURAL. DISTRITO DE MONSEFÚ. CHICLAYO, 2018. </w:t>
+      </w:r>
       <w:r>
         <w:rPr>
           <w:rFonts w:ascii="Times New Roman" w:hAnsi="Times New Roman" w:cs="Times New Roman"/>
           <w:i/>
           <w:iCs/>
-          <w:color w:val="000000"/>
-          <w:sz w:val="24"/>
-          <w:szCs w:val="24"/>
-        </w:rPr>
-        <w:t xml:space="preserve">[1] </w:t>
-      </w:r>
-      <w:r>
-        <w:rPr>
-          <w:rFonts w:ascii="Times New Roman" w:hAnsi="Times New Roman" w:cs="Times New Roman"/>
-          <w:i/>
-          <w:sz w:val="24"/>
-          <w:szCs w:val="24"/>
-        </w:rPr>
-        <w:t xml:space="preserve">ORGANIZACIÓN MUNDIAL DE LA SALUD. </w:t>
-      </w:r>
-      <w:r>
-        <w:rPr>
-          <w:rStyle w:val="Emphasis"/>
-          <w:rFonts w:ascii="Times New Roman" w:hAnsi="Times New Roman" w:cs="Times New Roman"/>
-          <w:i w:val="0"/>
-          <w:sz w:val="24"/>
-          <w:szCs w:val="24"/>
-        </w:rPr>
-        <w:t>Obesidad y sobrepeso</w:t>
-      </w:r>
-      <w:r>
-        <w:rPr>
-          <w:rFonts w:ascii="Times New Roman" w:hAnsi="Times New Roman" w:cs="Times New Roman"/>
-          <w:i/>
-          <w:sz w:val="24"/>
-          <w:szCs w:val="24"/>
-        </w:rPr>
-        <w:t xml:space="preserve"> [en línea]. 2022. [Consultado: 27 agosto 2025]. Disponible en: </w:t>
-      </w:r>
-      <w:hyperlink r:id="rId5" w:tgtFrame="_new" w:history="1">
-        <w:r>
-          <w:rPr>
-            <w:rStyle w:val="Hyperlink"/>
-            <w:rFonts w:ascii="Times New Roman" w:hAnsi="Times New Roman" w:cs="Times New Roman"/>
-            <w:i/>
-            <w:sz w:val="24"/>
-            <w:szCs w:val="24"/>
-          </w:rPr>
-          <w:t>https://www.who.int/es/news-room/fact-sheets/detail/obesity-and-overweight</w:t>
-        </w:r>
-      </w:hyperlink>
-    </w:p>
-    <w:p>
-      <w:pPr>
-        <w:pStyle w:val="NormalWeb"/>
-        <w:spacing w:before="240" w:beforeAutospacing="0" w:after="240" w:afterAutospacing="0" w:line="276" w:lineRule="auto"/>
-        <w:ind w:left="720" w:right="600"/>
-        <w:rPr>
-          <w:i/>
-        </w:rPr>
-      </w:pPr>
-      <w:r>
-        <w:rPr>
+        </w:rPr>
+        <w:t>Repositorio Institucional - USS</w:t>
+      </w:r>
+      <w:r>
+        <w:rPr>
+          <w:rFonts w:ascii="Times New Roman" w:hAnsi="Times New Roman" w:cs="Times New Roman"/>
+        </w:rPr>
+        <w:t xml:space="preserve"> [online]. 2018 [vid. 2025-09-30]. </w:t>
+      </w:r>
+      <w:proofErr w:type="spellStart"/>
+      <w:r>
+        <w:rPr>
+          <w:rFonts w:ascii="Times New Roman" w:hAnsi="Times New Roman" w:cs="Times New Roman"/>
+        </w:rPr>
+        <w:t>Dostupné</w:t>
+      </w:r>
+      <w:proofErr w:type="spellEnd"/>
+      <w:r>
+        <w:rPr>
+          <w:rFonts w:ascii="Times New Roman" w:hAnsi="Times New Roman" w:cs="Times New Roman"/>
+        </w:rPr>
+        <w:t xml:space="preserve"> z: https://repositorio.uss.edu.pe/handle/20.500.12802/5391</w:t>
+      </w:r>
+    </w:p>
+    <w:p>
+      <w:pPr>
+        <w:pStyle w:val="Bibliography"/>
+        <w:rPr>
+          <w:rFonts w:ascii="Times New Roman" w:hAnsi="Times New Roman" w:cs="Times New Roman"/>
+        </w:rPr>
+      </w:pPr>
+      <w:r>
+        <w:rPr>
+          <w:rFonts w:ascii="Times New Roman" w:hAnsi="Times New Roman" w:cs="Times New Roman"/>
+        </w:rPr>
+        <w:t xml:space="preserve">[2] </w:t>
+      </w:r>
+      <w:r>
+        <w:rPr>
+          <w:rFonts w:ascii="Times New Roman" w:hAnsi="Times New Roman" w:cs="Times New Roman"/>
+        </w:rPr>
+        <w:tab/>
+        <w:t>ARIZAGA JIMÉNEZ, Miguel Ángel, Paula Andrea ARCINIEGAS DELGADO, Ana María ARANGO VELÁSQUEZ, Julián David ARCE MONSALVE, María José MENA VERGARA, Julián Alberto ARIAS ROA a Alexandra ARIAS SOLANO. Plan de negocios para la creación de una empresa de servicio móvil “</w:t>
+      </w:r>
+      <w:proofErr w:type="spellStart"/>
+      <w:r>
+        <w:rPr>
+          <w:rFonts w:ascii="Times New Roman" w:hAnsi="Times New Roman" w:cs="Times New Roman"/>
+        </w:rPr>
+        <w:t>Food</w:t>
+      </w:r>
+      <w:proofErr w:type="spellEnd"/>
+      <w:r>
+        <w:rPr>
+          <w:rFonts w:ascii="Times New Roman" w:hAnsi="Times New Roman" w:cs="Times New Roman"/>
+        </w:rPr>
+        <w:t xml:space="preserve"> </w:t>
+      </w:r>
+      <w:proofErr w:type="spellStart"/>
+      <w:proofErr w:type="gramStart"/>
+      <w:r>
+        <w:rPr>
+          <w:rFonts w:ascii="Times New Roman" w:hAnsi="Times New Roman" w:cs="Times New Roman"/>
+        </w:rPr>
+        <w:t>Truck</w:t>
+      </w:r>
+      <w:proofErr w:type="spellEnd"/>
+      <w:r>
+        <w:rPr>
+          <w:rFonts w:ascii="Times New Roman" w:hAnsi="Times New Roman" w:cs="Times New Roman"/>
+        </w:rPr>
+        <w:t>“ de</w:t>
+      </w:r>
+      <w:proofErr w:type="gramEnd"/>
+      <w:r>
+        <w:rPr>
+          <w:rFonts w:ascii="Times New Roman" w:hAnsi="Times New Roman" w:cs="Times New Roman"/>
+        </w:rPr>
+        <w:t xml:space="preserve"> comida rápida y saludable a base de </w:t>
+      </w:r>
+      <w:proofErr w:type="spellStart"/>
+      <w:r>
+        <w:rPr>
+          <w:rFonts w:ascii="Times New Roman" w:hAnsi="Times New Roman" w:cs="Times New Roman"/>
+        </w:rPr>
+        <w:t>superalimentos</w:t>
+      </w:r>
+      <w:proofErr w:type="spellEnd"/>
+      <w:r>
+        <w:rPr>
+          <w:rFonts w:ascii="Times New Roman" w:hAnsi="Times New Roman" w:cs="Times New Roman"/>
+        </w:rPr>
+        <w:t xml:space="preserve"> en Santiago de Chile. </w:t>
+      </w:r>
+      <w:r>
+        <w:rPr>
+          <w:rFonts w:ascii="Times New Roman" w:hAnsi="Times New Roman" w:cs="Times New Roman"/>
           <w:i/>
           <w:iCs/>
-          <w:color w:val="000000"/>
-        </w:rPr>
-        <w:t xml:space="preserve"> </w:t>
-      </w:r>
-      <w:r>
-        <w:rPr>
+        </w:rPr>
+        <w:t>Superintendencia Nacional de Educación Superior Universitaria - SUNEDU</w:t>
+      </w:r>
+      <w:r>
+        <w:rPr>
+          <w:rFonts w:ascii="Times New Roman" w:hAnsi="Times New Roman" w:cs="Times New Roman"/>
+        </w:rPr>
+        <w:t xml:space="preserve"> [online]. 2018 [vid. 2025-09-19]. </w:t>
+      </w:r>
+      <w:proofErr w:type="spellStart"/>
+      <w:r>
+        <w:rPr>
+          <w:rFonts w:ascii="Times New Roman" w:hAnsi="Times New Roman" w:cs="Times New Roman"/>
+        </w:rPr>
+        <w:t>Dostupné</w:t>
+      </w:r>
+      <w:proofErr w:type="spellEnd"/>
+      <w:r>
+        <w:rPr>
+          <w:rFonts w:ascii="Times New Roman" w:hAnsi="Times New Roman" w:cs="Times New Roman"/>
+        </w:rPr>
+        <w:t xml:space="preserve"> z: https://renati.sunedu.gob.pe/handle/renati/2031</w:t>
+      </w:r>
+    </w:p>
+    <w:p>
+      <w:pPr>
+        <w:pStyle w:val="Bibliography"/>
+        <w:rPr>
+          <w:rFonts w:ascii="Times New Roman" w:hAnsi="Times New Roman" w:cs="Times New Roman"/>
+        </w:rPr>
+      </w:pPr>
+      <w:r>
+        <w:rPr>
+          <w:rFonts w:ascii="Times New Roman" w:hAnsi="Times New Roman" w:cs="Times New Roman"/>
+        </w:rPr>
+        <w:t xml:space="preserve">[3] </w:t>
+      </w:r>
+      <w:r>
+        <w:rPr>
+          <w:rFonts w:ascii="Times New Roman" w:hAnsi="Times New Roman" w:cs="Times New Roman"/>
+        </w:rPr>
+        <w:tab/>
+        <w:t xml:space="preserve">BARDALEZ BACA, Luis Antonio a Erick CONDE MATEUS. Somatotipo y porcentaje de grasa en el rendimiento deportivo en jugadores de fútbol de la Academia Cantolao, 2021. </w:t>
+      </w:r>
+      <w:r>
+        <w:rPr>
+          <w:rFonts w:ascii="Times New Roman" w:hAnsi="Times New Roman" w:cs="Times New Roman"/>
           <w:i/>
           <w:iCs/>
-          <w:color w:val="000000"/>
-        </w:rPr>
-        <w:t>[</w:t>
-      </w:r>
-      <w:r>
-        <w:rPr>
+        </w:rPr>
+        <w:t>Repositorio Institucional - UCV</w:t>
+      </w:r>
+      <w:r>
+        <w:rPr>
+          <w:rFonts w:ascii="Times New Roman" w:hAnsi="Times New Roman" w:cs="Times New Roman"/>
+        </w:rPr>
+        <w:t xml:space="preserve"> [online]. 2021 [vid. 2025-09-30]. </w:t>
+      </w:r>
+      <w:proofErr w:type="spellStart"/>
+      <w:r>
+        <w:rPr>
+          <w:rFonts w:ascii="Times New Roman" w:hAnsi="Times New Roman" w:cs="Times New Roman"/>
+        </w:rPr>
+        <w:t>Dostupné</w:t>
+      </w:r>
+      <w:proofErr w:type="spellEnd"/>
+      <w:r>
+        <w:rPr>
+          <w:rFonts w:ascii="Times New Roman" w:hAnsi="Times New Roman" w:cs="Times New Roman"/>
+        </w:rPr>
+        <w:t xml:space="preserve"> z: https://repositorio.ucv.edu.pe/handle/20.500.12692/83658</w:t>
+      </w:r>
+    </w:p>
+    <w:p>
+      <w:pPr>
+        <w:pStyle w:val="Bibliography"/>
+        <w:rPr>
+          <w:rFonts w:ascii="Times New Roman" w:hAnsi="Times New Roman" w:cs="Times New Roman"/>
+        </w:rPr>
+      </w:pPr>
+      <w:r>
+        <w:rPr>
+          <w:rFonts w:ascii="Times New Roman" w:hAnsi="Times New Roman" w:cs="Times New Roman"/>
+        </w:rPr>
+        <w:t xml:space="preserve">[4] </w:t>
+      </w:r>
+      <w:r>
+        <w:rPr>
+          <w:rFonts w:ascii="Times New Roman" w:hAnsi="Times New Roman" w:cs="Times New Roman"/>
+        </w:rPr>
+        <w:tab/>
+      </w:r>
+      <w:r>
+        <w:rPr>
+          <w:rFonts w:ascii="Times New Roman" w:hAnsi="Times New Roman" w:cs="Times New Roman"/>
           <w:i/>
           <w:iCs/>
-          <w:color w:val="000000"/>
-        </w:rPr>
-        <w:t>2</w:t>
-      </w:r>
-      <w:r>
-        <w:rPr>
+        </w:rPr>
+        <w:t>Estrada Torres, C. G., &amp; Reinoso Farro, R. M..</w:t>
+      </w:r>
+      <w:proofErr w:type="spellStart"/>
+      <w:r>
+        <w:rPr>
+          <w:rFonts w:ascii="Times New Roman" w:hAnsi="Times New Roman" w:cs="Times New Roman"/>
           <w:i/>
           <w:iCs/>
-          <w:color w:val="000000"/>
-        </w:rPr>
-        <w:t>] MINISTERIO DE SALUD (MINSA). Informe técnico: vigilancia de la situación del sobrepeso, obesidad y sus determinantes en el marco del Observatorio de Nutrición y Estudio del Sobrepeso y Obesidad 2023. Lima: MINSA, 2023. Disponible en: https://web.ins.gob.pe/es/nutricional/observatorio-sobrepeso-obesidad [Consulta: 30 de junio de 2025].</w:t>
-      </w:r>
-    </w:p>
-    <w:p>
-      <w:pPr>
-        <w:pStyle w:val="NormalWeb"/>
-        <w:numPr>
-          <w:ilvl w:val="0"/>
-          <w:numId w:val="8"/>
-        </w:numPr>
-        <w:spacing w:before="240" w:beforeAutospacing="0" w:after="240" w:afterAutospacing="0" w:line="276" w:lineRule="auto"/>
-        <w:ind w:right="600"/>
-        <w:rPr>
-          <w:i/>
-        </w:rPr>
-      </w:pPr>
-      <w:r>
-        <w:rPr>
-          <w:i/>
-          <w:iCs/>
-          <w:color w:val="000000"/>
-        </w:rPr>
-        <w:t>[</w:t>
-      </w:r>
-      <w:r>
-        <w:rPr>
-          <w:i/>
-          <w:iCs/>
-          <w:color w:val="000000"/>
-        </w:rPr>
-        <w:t>3</w:t>
-      </w:r>
-      <w:r>
-        <w:rPr>
-          <w:i/>
-          <w:iCs/>
-          <w:color w:val="000000"/>
-        </w:rPr>
-        <w:t>] INSTITUTO NACIONAL DE ESTADÍSTICA E INFORMÁTICA (INEI). Encuesta Demográfica y de Salud Familiar – ENDES 2023. Lima: INEI, 2024. Disponible en: https://www.inei.gob.pe/estadisticas/indice-tematico/endes/ [Consulta: 30 de junio de 2025].</w:t>
-      </w:r>
-    </w:p>
-    <w:p>
-      <w:pPr>
-        <w:pStyle w:val="NormalWeb"/>
-        <w:numPr>
-          <w:ilvl w:val="0"/>
-          <w:numId w:val="8"/>
-        </w:numPr>
-        <w:spacing w:before="240" w:beforeAutospacing="0" w:after="240" w:afterAutospacing="0" w:line="276" w:lineRule="auto"/>
-        <w:ind w:right="600"/>
-        <w:rPr>
-          <w:i/>
-        </w:rPr>
-      </w:pPr>
-      <w:r>
-        <w:rPr>
-          <w:i/>
-          <w:iCs/>
-          <w:color w:val="000000"/>
-        </w:rPr>
-        <w:t>[</w:t>
-      </w:r>
-      <w:r>
-        <w:rPr>
-          <w:i/>
-          <w:iCs/>
-          <w:color w:val="000000"/>
-        </w:rPr>
-        <w:t>4</w:t>
-      </w:r>
-      <w:r>
-        <w:rPr>
-          <w:i/>
-          <w:iCs/>
-          <w:color w:val="000000"/>
-        </w:rPr>
-        <w:t>] ORGANIZACIÓN MUNDIAL DE LA SALUD (OMS). Recomendaciones mundiales sobre actividad física para la salud. Ginebra: OMS, 2010. Disponible en:</w:t>
-      </w:r>
-      <w:hyperlink r:id="rId6" w:history="1">
-        <w:r>
-          <w:rPr>
-            <w:rStyle w:val="Hyperlink"/>
-            <w:i/>
-            <w:iCs/>
-            <w:color w:val="000000"/>
-          </w:rPr>
-          <w:t xml:space="preserve"> </w:t>
-        </w:r>
-        <w:r>
-          <w:rPr>
-            <w:rStyle w:val="Hyperlink"/>
-            <w:i/>
-            <w:iCs/>
-            <w:color w:val="1155CC"/>
-          </w:rPr>
-          <w:t>https://www.who.int/publications/i/item/9789241599979</w:t>
-        </w:r>
-      </w:hyperlink>
-      <w:r>
-        <w:rPr>
-          <w:i/>
-          <w:iCs/>
-          <w:color w:val="000000"/>
-        </w:rPr>
-        <w:t xml:space="preserve"> [Consulta: 30 de junio de 2025].</w:t>
-      </w:r>
-    </w:p>
-    <w:p>
-      <w:pPr>
-        <w:pStyle w:val="NormalWeb"/>
-        <w:numPr>
-          <w:ilvl w:val="0"/>
-          <w:numId w:val="8"/>
-        </w:numPr>
-        <w:spacing w:before="240" w:beforeAutospacing="0" w:after="240" w:afterAutospacing="0" w:line="276" w:lineRule="auto"/>
-        <w:ind w:right="600"/>
-        <w:rPr>
-          <w:i/>
-        </w:rPr>
-      </w:pPr>
-      <w:r>
-        <w:rPr>
-          <w:i/>
-          <w:iCs/>
-          <w:color w:val="000000"/>
-        </w:rPr>
-        <w:t>[</w:t>
-      </w:r>
-      <w:r>
-        <w:rPr>
-          <w:i/>
-          <w:iCs/>
-          <w:color w:val="000000"/>
-        </w:rPr>
-        <w:t>5</w:t>
-      </w:r>
-      <w:r>
-        <w:rPr>
-          <w:i/>
-          <w:iCs/>
-          <w:color w:val="000000"/>
-        </w:rPr>
-        <w:t>] MINISTERIO DE SALUD DEL PERÚ (MINSA). Guía técnica de alimentación saludable para la población peruana. Lima: MINSA, 2021. Disponible en: https://www.gob.pe/institucion/minsa/informes-publicaciones/3219559 [Consulta: 30 de junio de 2025].</w:t>
-      </w:r>
-    </w:p>
-    <w:p>
-      <w:pPr>
-        <w:pStyle w:val="NormalWeb"/>
-        <w:numPr>
-          <w:ilvl w:val="0"/>
-          <w:numId w:val="8"/>
-        </w:numPr>
-        <w:spacing w:before="240" w:beforeAutospacing="0" w:after="240" w:afterAutospacing="0" w:line="276" w:lineRule="auto"/>
-        <w:ind w:right="600"/>
-        <w:rPr>
-          <w:i/>
-        </w:rPr>
-      </w:pPr>
-      <w:r>
-        <w:rPr>
-          <w:i/>
-          <w:iCs/>
-          <w:color w:val="000000"/>
-          <w:lang w:val="en-US"/>
-        </w:rPr>
-        <w:t>[</w:t>
-      </w:r>
-      <w:r>
-        <w:rPr>
-          <w:i/>
-          <w:iCs/>
-          <w:color w:val="000000"/>
-          <w:lang w:val="en-US"/>
-        </w:rPr>
-        <w:t>6</w:t>
-      </w:r>
-      <w:r>
-        <w:rPr>
-          <w:i/>
-          <w:iCs/>
-          <w:color w:val="000000"/>
-          <w:lang w:val="en-US"/>
-        </w:rPr>
-        <w:t xml:space="preserve">] RUSSELL, Stuart; NORVIG, Peter. Artificial Intelligence: A Modern Approach. </w:t>
-      </w:r>
-      <w:r>
-        <w:rPr>
-          <w:i/>
-          <w:iCs/>
-          <w:color w:val="000000"/>
-        </w:rPr>
-        <w:t>4.ª ed. New York: Pearson, 2021. ISBN 9780134610993.</w:t>
-      </w:r>
-    </w:p>
-    <w:p>
-      <w:pPr>
-        <w:pStyle w:val="NormalWeb"/>
-        <w:numPr>
-          <w:ilvl w:val="0"/>
-          <w:numId w:val="8"/>
-        </w:numPr>
-        <w:spacing w:before="240" w:beforeAutospacing="0" w:after="240" w:afterAutospacing="0" w:line="276" w:lineRule="auto"/>
-        <w:ind w:right="600"/>
-        <w:rPr>
-          <w:i/>
-          <w:lang w:val="en-US"/>
-        </w:rPr>
-      </w:pPr>
-      <w:r>
-        <w:rPr>
-          <w:i/>
-          <w:iCs/>
-          <w:color w:val="000000"/>
-          <w:lang w:val="en-US"/>
-        </w:rPr>
-        <w:t>[</w:t>
-      </w:r>
-      <w:r>
-        <w:rPr>
-          <w:i/>
-          <w:iCs/>
-          <w:color w:val="000000"/>
-          <w:lang w:val="en-US"/>
-        </w:rPr>
-        <w:t>7</w:t>
-      </w:r>
-      <w:r>
-        <w:rPr>
-          <w:i/>
-          <w:iCs/>
-          <w:color w:val="000000"/>
-          <w:lang w:val="en-US"/>
-        </w:rPr>
-        <w:t xml:space="preserve">] HASSAN, Asma A.; MATTOS, Maria da </w:t>
+        </w:rPr>
+        <w:t>pdf</w:t>
+      </w:r>
+      <w:proofErr w:type="spellEnd"/>
+      <w:r>
+        <w:rPr>
+          <w:rFonts w:ascii="Times New Roman" w:hAnsi="Times New Roman" w:cs="Times New Roman"/>
+        </w:rPr>
+        <w:t xml:space="preserve"> [online]. [vid. 2025-09-30]. </w:t>
       </w:r>
       <w:proofErr w:type="spellStart"/>
       <w:r>
         <w:rPr>
-          <w:i/>
-          <w:iCs/>
-          <w:color w:val="000000"/>
-          <w:lang w:val="en-US"/>
-        </w:rPr>
-        <w:t>Graça</w:t>
+          <w:rFonts w:ascii="Times New Roman" w:hAnsi="Times New Roman" w:cs="Times New Roman"/>
+        </w:rPr>
+        <w:t>Dostupné</w:t>
       </w:r>
       <w:proofErr w:type="spellEnd"/>
       <w:r>
         <w:rPr>
-          <w:i/>
-          <w:iCs/>
-          <w:color w:val="000000"/>
-          <w:lang w:val="en-US"/>
-        </w:rPr>
-        <w:t xml:space="preserve"> Campos; SILVA, Diego R. Chatbots in healthcare: a systematic review. International Journal of Medical Informatics, 2022, vol. 158, p. 104615. Disponible </w:t>
+          <w:rFonts w:ascii="Times New Roman" w:hAnsi="Times New Roman" w:cs="Times New Roman"/>
+        </w:rPr>
+        <w:t xml:space="preserve"> z: </w:t>
+      </w:r>
+      <w:proofErr w:type="gramStart"/>
+      <w:r>
+        <w:rPr>
+          <w:rFonts w:ascii="Times New Roman" w:hAnsi="Times New Roman" w:cs="Times New Roman"/>
+        </w:rPr>
+        <w:t>https://repositorio.autonoma.edu.pe/bitstream/handle/20.500.13067/2979/Estrada%20Torres%2c%20C.%20G.%2c%20%26%20Reinoso%20Farro%2c%20R.%20M..</w:t>
+      </w:r>
+      <w:proofErr w:type="gramEnd"/>
+      <w:r>
+        <w:rPr>
+          <w:rFonts w:ascii="Times New Roman" w:hAnsi="Times New Roman" w:cs="Times New Roman"/>
+        </w:rPr>
+        <w:t>pdf?sequence=1&amp;isAllowed=y</w:t>
+      </w:r>
+    </w:p>
+    <w:p>
+      <w:pPr>
+        <w:pStyle w:val="Bibliography"/>
+        <w:rPr>
+          <w:rFonts w:ascii="Times New Roman" w:hAnsi="Times New Roman" w:cs="Times New Roman"/>
+        </w:rPr>
+      </w:pPr>
+      <w:r>
+        <w:rPr>
+          <w:rFonts w:ascii="Times New Roman" w:hAnsi="Times New Roman" w:cs="Times New Roman"/>
+        </w:rPr>
+        <w:t xml:space="preserve">[5] </w:t>
+      </w:r>
+      <w:r>
+        <w:rPr>
+          <w:rFonts w:ascii="Times New Roman" w:hAnsi="Times New Roman" w:cs="Times New Roman"/>
+        </w:rPr>
+        <w:tab/>
+        <w:t xml:space="preserve">GALINDO MUÑOZ, Alejandro Simón. Propuesta de implementación del área de nutrición libre de suplementación dietética para incrementar la rentabilidad del Gimnasio Sport – </w:t>
       </w:r>
       <w:proofErr w:type="spellStart"/>
       <w:r>
         <w:rPr>
-          <w:i/>
-          <w:iCs/>
-          <w:color w:val="000000"/>
-          <w:lang w:val="en-US"/>
-        </w:rPr>
-        <w:t>en</w:t>
+          <w:rFonts w:ascii="Times New Roman" w:hAnsi="Times New Roman" w:cs="Times New Roman"/>
+        </w:rPr>
+        <w:t>Gym</w:t>
       </w:r>
       <w:proofErr w:type="spellEnd"/>
       <w:r>
         <w:rPr>
-          <w:i/>
-          <w:iCs/>
-          <w:color w:val="000000"/>
-          <w:lang w:val="en-US"/>
-        </w:rPr>
-        <w:t>: https://doi.org/10.1016/j.ijmedinf.2021.104615</w:t>
-      </w:r>
-    </w:p>
-    <w:p>
-      <w:pPr>
-        <w:pStyle w:val="NormalWeb"/>
-        <w:numPr>
-          <w:ilvl w:val="0"/>
-          <w:numId w:val="8"/>
-        </w:numPr>
-        <w:spacing w:before="240" w:beforeAutospacing="0" w:after="240" w:afterAutospacing="0" w:line="276" w:lineRule="auto"/>
-        <w:ind w:right="600"/>
-        <w:rPr>
-          <w:i/>
-        </w:rPr>
-      </w:pPr>
-      <w:r>
-        <w:rPr>
-          <w:i/>
-          <w:iCs/>
-          <w:color w:val="000000"/>
-          <w:lang w:val="en-US"/>
-        </w:rPr>
-        <w:t>[</w:t>
-      </w:r>
-      <w:r>
-        <w:rPr>
-          <w:i/>
-          <w:iCs/>
-          <w:color w:val="000000"/>
-          <w:lang w:val="en-US"/>
-        </w:rPr>
-        <w:t>8</w:t>
-      </w:r>
-      <w:r>
-        <w:rPr>
-          <w:i/>
-          <w:iCs/>
-          <w:color w:val="000000"/>
-          <w:lang w:val="en-US"/>
-        </w:rPr>
-        <w:t xml:space="preserve">] BICKMORE, Timothy W.; TRUONG, Hoang; RUTKIN, Alexa; et al. Patient and consumer safety risks when using conversational assistants </w:t>
-      </w:r>
-      <w:r>
-        <w:rPr>
-          <w:i/>
-          <w:iCs/>
-          <w:color w:val="000000"/>
-          <w:lang w:val="en-US"/>
-        </w:rPr>
-        <w:lastRenderedPageBreak/>
-        <w:t xml:space="preserve">for medical information: An observational study of Siri, Alexa, and Google Assistant. </w:t>
+          <w:rFonts w:ascii="Times New Roman" w:hAnsi="Times New Roman" w:cs="Times New Roman"/>
+        </w:rPr>
+        <w:t xml:space="preserve"> [online]. 2018 [vid. 2025-09-30]. </w:t>
       </w:r>
       <w:proofErr w:type="spellStart"/>
       <w:r>
         <w:rPr>
-          <w:i/>
-          <w:iCs/>
-          <w:color w:val="000000"/>
-        </w:rPr>
-        <w:t>Journal</w:t>
+          <w:rFonts w:ascii="Times New Roman" w:hAnsi="Times New Roman" w:cs="Times New Roman"/>
+        </w:rPr>
+        <w:t>Dostupné</w:t>
       </w:r>
       <w:proofErr w:type="spellEnd"/>
       <w:r>
         <w:rPr>
-          <w:i/>
-          <w:iCs/>
-          <w:color w:val="000000"/>
-        </w:rPr>
-        <w:t xml:space="preserve"> </w:t>
+          <w:rFonts w:ascii="Times New Roman" w:hAnsi="Times New Roman" w:cs="Times New Roman"/>
+        </w:rPr>
+        <w:t xml:space="preserve"> z: https://hdl.handle.net/20.500.13053/1546</w:t>
+      </w:r>
+    </w:p>
+    <w:p>
+      <w:pPr>
+        <w:pStyle w:val="Bibliography"/>
+        <w:rPr>
+          <w:rFonts w:ascii="Times New Roman" w:hAnsi="Times New Roman" w:cs="Times New Roman"/>
+        </w:rPr>
+      </w:pPr>
+      <w:r>
+        <w:rPr>
+          <w:rFonts w:ascii="Times New Roman" w:hAnsi="Times New Roman" w:cs="Times New Roman"/>
+        </w:rPr>
+        <w:t xml:space="preserve">[6] </w:t>
+      </w:r>
+      <w:r>
+        <w:rPr>
+          <w:rFonts w:ascii="Times New Roman" w:hAnsi="Times New Roman" w:cs="Times New Roman"/>
+        </w:rPr>
+        <w:tab/>
+        <w:t xml:space="preserve">ALVAREZ, Tejada a Nadine PAMELA. Estado nutricional y riesgo de trastorno de conducta alimentaria en deportistas calificados relacionados con tipo de deporte durante pandemia COVID-19, Lima 2021 [online]. 2022 [vid. 2025-09-30]. </w:t>
       </w:r>
       <w:proofErr w:type="spellStart"/>
       <w:r>
         <w:rPr>
-          <w:i/>
-          <w:iCs/>
-          <w:color w:val="000000"/>
-        </w:rPr>
-        <w:t>of</w:t>
+          <w:rFonts w:ascii="Times New Roman" w:hAnsi="Times New Roman" w:cs="Times New Roman"/>
+        </w:rPr>
+        <w:t>Dostupné</w:t>
       </w:r>
       <w:proofErr w:type="spellEnd"/>
       <w:r>
         <w:rPr>
-          <w:i/>
-          <w:iCs/>
-          <w:color w:val="000000"/>
-        </w:rPr>
-        <w:t xml:space="preserve"> Medical Internet </w:t>
+          <w:rFonts w:ascii="Times New Roman" w:hAnsi="Times New Roman" w:cs="Times New Roman"/>
+        </w:rPr>
+        <w:t xml:space="preserve"> z: https://cybertesis.unmsm.edu.pe/item/6e3bc379-7d73-4659-b845-e7fd747fe48b</w:t>
+      </w:r>
+    </w:p>
+    <w:p>
+      <w:pPr>
+        <w:pStyle w:val="Bibliography"/>
+        <w:rPr>
+          <w:rFonts w:ascii="Times New Roman" w:hAnsi="Times New Roman" w:cs="Times New Roman"/>
+        </w:rPr>
+      </w:pPr>
+      <w:r>
+        <w:rPr>
+          <w:rFonts w:ascii="Times New Roman" w:hAnsi="Times New Roman" w:cs="Times New Roman"/>
+        </w:rPr>
+        <w:t xml:space="preserve">[7] </w:t>
+      </w:r>
+      <w:r>
+        <w:rPr>
+          <w:rFonts w:ascii="Times New Roman" w:hAnsi="Times New Roman" w:cs="Times New Roman"/>
+        </w:rPr>
+        <w:tab/>
+        <w:t xml:space="preserve">ESPINO ORMEÑO, Diego Fernando, </w:t>
       </w:r>
       <w:proofErr w:type="spellStart"/>
       <w:r>
         <w:rPr>
-          <w:i/>
-          <w:iCs/>
-          <w:color w:val="000000"/>
-        </w:rPr>
-        <w:t>Research</w:t>
+          <w:rFonts w:ascii="Times New Roman" w:hAnsi="Times New Roman" w:cs="Times New Roman"/>
+        </w:rPr>
+        <w:t>Garcia</w:t>
       </w:r>
       <w:proofErr w:type="spellEnd"/>
       <w:r>
         <w:rPr>
-          <w:i/>
-          <w:iCs/>
-          <w:color w:val="000000"/>
-        </w:rPr>
-        <w:t>, 2018, vol. 20, no. 9, e11510. Disponible en: https://doi.org/10.2196/11510</w:t>
-      </w:r>
-    </w:p>
-    <w:p>
-      <w:pPr>
-        <w:pStyle w:val="NormalWeb"/>
-        <w:numPr>
-          <w:ilvl w:val="0"/>
-          <w:numId w:val="8"/>
-        </w:numPr>
-        <w:spacing w:before="240" w:beforeAutospacing="0" w:after="240" w:afterAutospacing="0" w:line="276" w:lineRule="auto"/>
-        <w:ind w:right="600"/>
-        <w:rPr>
-          <w:i/>
-        </w:rPr>
-      </w:pPr>
-      <w:r>
-        <w:rPr>
-          <w:i/>
-          <w:iCs/>
-          <w:color w:val="000000"/>
-          <w:lang w:val="en-US"/>
-        </w:rPr>
-        <w:t>[</w:t>
-      </w:r>
-      <w:r>
-        <w:rPr>
-          <w:i/>
-          <w:iCs/>
-          <w:color w:val="000000"/>
-          <w:lang w:val="en-US"/>
-        </w:rPr>
-        <w:t>9</w:t>
-      </w:r>
-      <w:r>
-        <w:rPr>
-          <w:i/>
-          <w:iCs/>
-          <w:color w:val="000000"/>
-          <w:lang w:val="en-US"/>
-        </w:rPr>
-        <w:t xml:space="preserve">] WORLD HEALTH ORGANIZATION (WHO). Guidelines on physical activity and sedentary </w:t>
+          <w:rFonts w:ascii="Times New Roman" w:hAnsi="Times New Roman" w:cs="Times New Roman"/>
+        </w:rPr>
+        <w:t xml:space="preserve"> MENDOZA a Lucero Trilce VIVAS BAUTISTA. Plan de Negocio para determinar la viabilidad económica de implementar una plataforma digital de servicios de nutrición </w:t>
       </w:r>
       <w:proofErr w:type="spellStart"/>
       <w:r>
         <w:rPr>
-          <w:i/>
-          <w:iCs/>
-          <w:color w:val="000000"/>
-          <w:lang w:val="en-US"/>
-        </w:rPr>
-        <w:t>behaviour</w:t>
+          <w:rFonts w:ascii="Times New Roman" w:hAnsi="Times New Roman" w:cs="Times New Roman"/>
+        </w:rPr>
+        <w:t>NutriSmart</w:t>
       </w:r>
       <w:proofErr w:type="spellEnd"/>
       <w:r>
         <w:rPr>
-          <w:i/>
-          <w:iCs/>
-          <w:color w:val="000000"/>
-          <w:lang w:val="en-US"/>
+          <w:rFonts w:ascii="Times New Roman" w:hAnsi="Times New Roman" w:cs="Times New Roman"/>
+        </w:rPr>
+        <w:t xml:space="preserve"> para personas que practican deporte o actividad física en Lima Moderna [online]. 2024 [vid. 2025-09-30]. </w:t>
+      </w:r>
+      <w:proofErr w:type="spellStart"/>
+      <w:r>
+        <w:rPr>
+          <w:rFonts w:ascii="Times New Roman" w:hAnsi="Times New Roman" w:cs="Times New Roman"/>
+        </w:rPr>
+        <w:t>Dostupné</w:t>
+      </w:r>
+      <w:proofErr w:type="spellEnd"/>
+      <w:r>
+        <w:rPr>
+          <w:rFonts w:ascii="Times New Roman" w:hAnsi="Times New Roman" w:cs="Times New Roman"/>
+        </w:rPr>
+        <w:t xml:space="preserve"> z: https://hdl.handle.net/20.500.12640/3963</w:t>
+      </w:r>
+    </w:p>
+    <w:p>
+      <w:pPr>
+        <w:pStyle w:val="Bibliography"/>
+        <w:rPr>
+          <w:rFonts w:ascii="Times New Roman" w:hAnsi="Times New Roman" w:cs="Times New Roman"/>
+        </w:rPr>
+      </w:pPr>
+      <w:r>
+        <w:rPr>
+          <w:rFonts w:ascii="Times New Roman" w:hAnsi="Times New Roman" w:cs="Times New Roman"/>
+        </w:rPr>
+        <w:t xml:space="preserve">[8] </w:t>
+      </w:r>
+      <w:r>
+        <w:rPr>
+          <w:rFonts w:ascii="Times New Roman" w:hAnsi="Times New Roman" w:cs="Times New Roman"/>
+        </w:rPr>
+        <w:tab/>
+        <w:t xml:space="preserve">MUÑOZ, Br Galindo a Alejandro SIMÓN. LÍNEA DE INVESTIGACIÓN DE LA UNIVERSIDAD. </w:t>
+      </w:r>
+      <w:proofErr w:type="spellStart"/>
+      <w:r>
+        <w:rPr>
+          <w:rFonts w:ascii="Times New Roman" w:hAnsi="Times New Roman" w:cs="Times New Roman"/>
+        </w:rPr>
+        <w:t>nedatováno</w:t>
+      </w:r>
+      <w:proofErr w:type="spellEnd"/>
+      <w:r>
+        <w:rPr>
+          <w:rFonts w:ascii="Times New Roman" w:hAnsi="Times New Roman" w:cs="Times New Roman"/>
         </w:rPr>
         <w:t xml:space="preserve">. </w:t>
-      </w:r>
-      <w:r>
-        <w:rPr>
-          <w:i/>
-          <w:iCs/>
-          <w:color w:val="000000"/>
-        </w:rPr>
-        <w:t>Geneva: WHO, 2020. Disponible en:</w:t>
-      </w:r>
-      <w:hyperlink r:id="rId7" w:history="1">
-        <w:r>
-          <w:rPr>
-            <w:rStyle w:val="Hyperlink"/>
-            <w:i/>
-            <w:iCs/>
-            <w:color w:val="000000"/>
-          </w:rPr>
-          <w:t xml:space="preserve"> </w:t>
-        </w:r>
-        <w:r>
-          <w:rPr>
-            <w:rStyle w:val="Hyperlink"/>
-            <w:i/>
-            <w:iCs/>
-            <w:color w:val="1155CC"/>
-          </w:rPr>
-          <w:t>https://www.who.int/publications/i/item/9789240015127</w:t>
-        </w:r>
-      </w:hyperlink>
-      <w:r>
-        <w:rPr>
-          <w:i/>
-          <w:iCs/>
-          <w:color w:val="000000"/>
-        </w:rPr>
-        <w:t xml:space="preserve"> [Consulta: 30 de junio de 2025].</w:t>
       </w:r>
     </w:p>
     <w:p>
@@ -4973,6 +4994,46 @@
         <w:ind w:left="360" w:right="600"/>
       </w:pPr>
       <w:r>
+        <w:fldChar w:fldCharType="end"/>
+      </w:r>
+    </w:p>
+    <w:p>
+      <w:pPr>
+        <w:pStyle w:val="NormalWeb"/>
+        <w:spacing w:before="240" w:beforeAutospacing="0" w:after="240" w:afterAutospacing="0" w:line="276" w:lineRule="auto"/>
+        <w:ind w:left="360" w:right="600"/>
+      </w:pPr>
+    </w:p>
+    <w:p>
+      <w:pPr>
+        <w:pStyle w:val="NormalWeb"/>
+        <w:spacing w:before="240" w:beforeAutospacing="0" w:after="240" w:afterAutospacing="0" w:line="276" w:lineRule="auto"/>
+        <w:ind w:left="360" w:right="600"/>
+      </w:pPr>
+    </w:p>
+    <w:p>
+      <w:pPr>
+        <w:pStyle w:val="NormalWeb"/>
+        <w:spacing w:before="240" w:beforeAutospacing="0" w:after="240" w:afterAutospacing="0" w:line="276" w:lineRule="auto"/>
+        <w:ind w:left="360" w:right="600"/>
+      </w:pPr>
+    </w:p>
+    <w:p>
+      <w:pPr>
+        <w:pStyle w:val="NormalWeb"/>
+        <w:spacing w:before="240" w:beforeAutospacing="0" w:after="240" w:afterAutospacing="0" w:line="276" w:lineRule="auto"/>
+        <w:ind w:left="360" w:right="600"/>
+        <w:rPr>
+          <w:b/>
+          <w:sz w:val="40"/>
+        </w:rPr>
+      </w:pPr>
+      <w:r>
+        <w:rPr>
+          <w:b/>
+          <w:sz w:val="40"/>
+        </w:rPr>
+        <w:lastRenderedPageBreak/>
         <w:t>Control de Cambios</w:t>
       </w:r>
     </w:p>
@@ -5158,25 +5219,7 @@
                 <w:szCs w:val="24"/>
                 <w:lang w:eastAsia="es-PE"/>
               </w:rPr>
-              <w:t>2</w:t>
-            </w:r>
-            <w:r>
-              <w:rPr>
-                <w:rFonts w:ascii="Times New Roman" w:eastAsia="Times New Roman" w:hAnsi="Times New Roman" w:cs="Times New Roman"/>
-                <w:sz w:val="24"/>
-                <w:szCs w:val="24"/>
-                <w:lang w:eastAsia="es-PE"/>
-              </w:rPr>
-              <w:t>7</w:t>
-            </w:r>
-            <w:r>
-              <w:rPr>
-                <w:rFonts w:ascii="Times New Roman" w:eastAsia="Times New Roman" w:hAnsi="Times New Roman" w:cs="Times New Roman"/>
-                <w:sz w:val="24"/>
-                <w:szCs w:val="24"/>
-                <w:lang w:eastAsia="es-PE"/>
-              </w:rPr>
-              <w:t>/08/2025</w:t>
+              <w:t>27/08/2025</w:t>
             </w:r>
           </w:p>
         </w:tc>
@@ -5361,7 +5404,6 @@
                 <w:lang w:eastAsia="es-PE"/>
               </w:rPr>
             </w:pPr>
-            <w:proofErr w:type="spellStart"/>
             <w:r>
               <w:rPr>
                 <w:rFonts w:ascii="Times New Roman" w:eastAsia="Times New Roman" w:hAnsi="Times New Roman" w:cs="Times New Roman"/>
@@ -5369,9 +5411,8 @@
                 <w:szCs w:val="24"/>
                 <w:lang w:eastAsia="es-PE"/>
               </w:rPr>
-              <w:t>Vision</w:t>
+              <w:t>Visión</w:t>
             </w:r>
-            <w:proofErr w:type="spellEnd"/>
             <w:r>
               <w:rPr>
                 <w:rFonts w:ascii="Times New Roman" w:eastAsia="Times New Roman" w:hAnsi="Times New Roman" w:cs="Times New Roman"/>
@@ -5421,6 +5462,24 @@
                 <w:lang w:eastAsia="es-PE"/>
               </w:rPr>
             </w:pPr>
+            <w:r>
+              <w:rPr>
+                <w:rFonts w:ascii="Times New Roman" w:eastAsia="Times New Roman" w:hAnsi="Times New Roman" w:cs="Times New Roman"/>
+                <w:sz w:val="24"/>
+                <w:szCs w:val="24"/>
+                <w:lang w:eastAsia="es-PE"/>
+              </w:rPr>
+              <w:t>30</w:t>
+            </w:r>
+            <w:r>
+              <w:rPr>
+                <w:rFonts w:ascii="Times New Roman" w:eastAsia="Times New Roman" w:hAnsi="Times New Roman" w:cs="Times New Roman"/>
+                <w:sz w:val="24"/>
+                <w:szCs w:val="24"/>
+                <w:lang w:eastAsia="es-PE"/>
+              </w:rPr>
+              <w:t>/08/2025</w:t>
+            </w:r>
           </w:p>
         </w:tc>
         <w:tc>
@@ -5437,6 +5496,37 @@
                 <w:lang w:eastAsia="es-PE"/>
               </w:rPr>
             </w:pPr>
+            <w:proofErr w:type="spellStart"/>
+            <w:r>
+              <w:rPr>
+                <w:rFonts w:ascii="Times New Roman" w:eastAsia="Times New Roman" w:hAnsi="Times New Roman" w:cs="Times New Roman"/>
+                <w:sz w:val="24"/>
+                <w:szCs w:val="24"/>
+                <w:lang w:eastAsia="es-PE"/>
+              </w:rPr>
+              <w:t>Jhon</w:t>
+            </w:r>
+            <w:proofErr w:type="spellEnd"/>
+            <w:r>
+              <w:rPr>
+                <w:rFonts w:ascii="Times New Roman" w:eastAsia="Times New Roman" w:hAnsi="Times New Roman" w:cs="Times New Roman"/>
+                <w:sz w:val="24"/>
+                <w:szCs w:val="24"/>
+                <w:lang w:eastAsia="es-PE"/>
+              </w:rPr>
+              <w:t xml:space="preserve"> </w:t>
+            </w:r>
+            <w:proofErr w:type="spellStart"/>
+            <w:r>
+              <w:rPr>
+                <w:rFonts w:ascii="Times New Roman" w:eastAsia="Times New Roman" w:hAnsi="Times New Roman" w:cs="Times New Roman"/>
+                <w:sz w:val="24"/>
+                <w:szCs w:val="24"/>
+                <w:lang w:eastAsia="es-PE"/>
+              </w:rPr>
+              <w:t>Villagarcia</w:t>
+            </w:r>
+            <w:proofErr w:type="spellEnd"/>
           </w:p>
         </w:tc>
         <w:tc>
@@ -5453,6 +5543,165 @@
                 <w:lang w:eastAsia="es-PE"/>
               </w:rPr>
             </w:pPr>
+            <w:proofErr w:type="spellStart"/>
+            <w:r>
+              <w:rPr>
+                <w:rFonts w:ascii="Times New Roman" w:eastAsia="Times New Roman" w:hAnsi="Times New Roman" w:cs="Times New Roman"/>
+                <w:sz w:val="24"/>
+                <w:szCs w:val="24"/>
+                <w:lang w:eastAsia="es-PE"/>
+              </w:rPr>
+              <w:t>Correccion</w:t>
+            </w:r>
+            <w:proofErr w:type="spellEnd"/>
+            <w:r>
+              <w:rPr>
+                <w:rFonts w:ascii="Times New Roman" w:eastAsia="Times New Roman" w:hAnsi="Times New Roman" w:cs="Times New Roman"/>
+                <w:sz w:val="24"/>
+                <w:szCs w:val="24"/>
+                <w:lang w:eastAsia="es-PE"/>
+              </w:rPr>
+              <w:t xml:space="preserve"> de referencias </w:t>
+            </w:r>
+          </w:p>
+        </w:tc>
+      </w:tr>
+      <w:tr>
+        <w:tc>
+          <w:tcPr>
+            <w:tcW w:w="545" w:type="pct"/>
+          </w:tcPr>
+          <w:p>
+            <w:pPr>
+              <w:pStyle w:val="ListParagraph"/>
+              <w:numPr>
+                <w:ilvl w:val="0"/>
+                <w:numId w:val="6"/>
+              </w:numPr>
+              <w:spacing w:before="100" w:beforeAutospacing="1" w:after="100" w:afterAutospacing="1" w:line="276" w:lineRule="auto"/>
+              <w:ind w:left="306" w:hanging="284"/>
+              <w:rPr>
+                <w:rFonts w:ascii="Times New Roman" w:eastAsia="Times New Roman" w:hAnsi="Times New Roman" w:cs="Times New Roman"/>
+                <w:sz w:val="24"/>
+                <w:szCs w:val="24"/>
+                <w:lang w:eastAsia="es-PE"/>
+              </w:rPr>
+            </w:pPr>
+          </w:p>
+        </w:tc>
+        <w:tc>
+          <w:tcPr>
+            <w:tcW w:w="860" w:type="pct"/>
+          </w:tcPr>
+          <w:p>
+            <w:pPr>
+              <w:spacing w:before="100" w:beforeAutospacing="1" w:after="100" w:afterAutospacing="1" w:line="276" w:lineRule="auto"/>
+              <w:rPr>
+                <w:rFonts w:ascii="Times New Roman" w:eastAsia="Times New Roman" w:hAnsi="Times New Roman" w:cs="Times New Roman"/>
+                <w:sz w:val="24"/>
+                <w:szCs w:val="24"/>
+                <w:lang w:eastAsia="es-PE"/>
+              </w:rPr>
+            </w:pPr>
+            <w:r>
+              <w:rPr>
+                <w:rFonts w:ascii="Times New Roman" w:eastAsia="Times New Roman" w:hAnsi="Times New Roman" w:cs="Times New Roman"/>
+                <w:sz w:val="24"/>
+                <w:szCs w:val="24"/>
+                <w:lang w:eastAsia="es-PE"/>
+              </w:rPr>
+              <w:t>30</w:t>
+            </w:r>
+            <w:r>
+              <w:rPr>
+                <w:rFonts w:ascii="Times New Roman" w:eastAsia="Times New Roman" w:hAnsi="Times New Roman" w:cs="Times New Roman"/>
+                <w:sz w:val="24"/>
+                <w:szCs w:val="24"/>
+                <w:lang w:eastAsia="es-PE"/>
+              </w:rPr>
+              <w:t>/0</w:t>
+            </w:r>
+            <w:r>
+              <w:rPr>
+                <w:rFonts w:ascii="Times New Roman" w:eastAsia="Times New Roman" w:hAnsi="Times New Roman" w:cs="Times New Roman"/>
+                <w:sz w:val="24"/>
+                <w:szCs w:val="24"/>
+                <w:lang w:eastAsia="es-PE"/>
+              </w:rPr>
+              <w:t>9</w:t>
+            </w:r>
+            <w:r>
+              <w:rPr>
+                <w:rFonts w:ascii="Times New Roman" w:eastAsia="Times New Roman" w:hAnsi="Times New Roman" w:cs="Times New Roman"/>
+                <w:sz w:val="24"/>
+                <w:szCs w:val="24"/>
+                <w:lang w:eastAsia="es-PE"/>
+              </w:rPr>
+              <w:t>/2025</w:t>
+            </w:r>
+          </w:p>
+        </w:tc>
+        <w:tc>
+          <w:tcPr>
+            <w:tcW w:w="1485" w:type="pct"/>
+          </w:tcPr>
+          <w:p>
+            <w:pPr>
+              <w:spacing w:before="100" w:beforeAutospacing="1" w:after="100" w:afterAutospacing="1" w:line="276" w:lineRule="auto"/>
+              <w:rPr>
+                <w:rFonts w:ascii="Times New Roman" w:eastAsia="Times New Roman" w:hAnsi="Times New Roman" w:cs="Times New Roman"/>
+                <w:sz w:val="24"/>
+                <w:szCs w:val="24"/>
+                <w:lang w:eastAsia="es-PE"/>
+              </w:rPr>
+            </w:pPr>
+            <w:proofErr w:type="spellStart"/>
+            <w:r>
+              <w:rPr>
+                <w:rFonts w:ascii="Times New Roman" w:eastAsia="Times New Roman" w:hAnsi="Times New Roman" w:cs="Times New Roman"/>
+                <w:sz w:val="24"/>
+                <w:szCs w:val="24"/>
+                <w:lang w:eastAsia="es-PE"/>
+              </w:rPr>
+              <w:t>Benjamin</w:t>
+            </w:r>
+            <w:proofErr w:type="spellEnd"/>
+            <w:r>
+              <w:rPr>
+                <w:rFonts w:ascii="Times New Roman" w:eastAsia="Times New Roman" w:hAnsi="Times New Roman" w:cs="Times New Roman"/>
+                <w:sz w:val="24"/>
+                <w:szCs w:val="24"/>
+                <w:lang w:eastAsia="es-PE"/>
+              </w:rPr>
+              <w:t xml:space="preserve"> Miranda </w:t>
+            </w:r>
+          </w:p>
+        </w:tc>
+        <w:tc>
+          <w:tcPr>
+            <w:tcW w:w="2110" w:type="pct"/>
+          </w:tcPr>
+          <w:p>
+            <w:pPr>
+              <w:spacing w:before="100" w:beforeAutospacing="1" w:after="100" w:afterAutospacing="1" w:line="276" w:lineRule="auto"/>
+              <w:rPr>
+                <w:rFonts w:ascii="Times New Roman" w:eastAsia="Times New Roman" w:hAnsi="Times New Roman" w:cs="Times New Roman"/>
+                <w:sz w:val="24"/>
+                <w:szCs w:val="24"/>
+                <w:lang w:eastAsia="es-PE"/>
+              </w:rPr>
+            </w:pPr>
+            <w:r>
+              <w:rPr>
+                <w:rFonts w:ascii="Times New Roman" w:eastAsia="Times New Roman" w:hAnsi="Times New Roman" w:cs="Times New Roman"/>
+                <w:sz w:val="24"/>
+                <w:szCs w:val="24"/>
+                <w:lang w:eastAsia="es-PE"/>
+              </w:rPr>
+              <w:t>Mejora de introduccion</w:t>
+            </w:r>
+            <w:bookmarkStart w:id="1" w:name="_GoBack"/>
+            <w:bookmarkEnd w:id="1"/>
           </w:p>
         </w:tc>
       </w:tr>
@@ -5468,7 +5717,7 @@
         </w:rPr>
       </w:pPr>
     </w:p>
-    <w:bookmarkEnd w:id="1"/>
+    <w:bookmarkEnd w:id="0"/>
     <w:p>
       <w:pPr>
         <w:spacing w:line="276" w:lineRule="auto"/>
@@ -5492,36 +5741,6 @@
           <w:rFonts w:ascii="Times New Roman" w:hAnsi="Times New Roman" w:cs="Times New Roman"/>
         </w:rPr>
       </w:pPr>
-    </w:p>
-    <w:p>
-      <w:pPr>
-        <w:spacing w:line="276" w:lineRule="auto"/>
-        <w:rPr>
-          <w:rFonts w:ascii="Times New Roman" w:hAnsi="Times New Roman" w:cs="Times New Roman"/>
-        </w:rPr>
-      </w:pPr>
-    </w:p>
-    <w:p>
-      <w:pPr>
-        <w:spacing w:line="276" w:lineRule="auto"/>
-        <w:rPr>
-          <w:rFonts w:ascii="Times New Roman" w:hAnsi="Times New Roman" w:cs="Times New Roman"/>
-        </w:rPr>
-      </w:pPr>
-      <w:proofErr w:type="gramStart"/>
-      <w:r>
-        <w:rPr>
-          <w:rFonts w:ascii="Times New Roman" w:hAnsi="Times New Roman" w:cs="Times New Roman"/>
-        </w:rPr>
-        <w:t>REFERENCIAS :</w:t>
-      </w:r>
-      <w:proofErr w:type="gramEnd"/>
-      <w:r>
-        <w:rPr>
-          <w:rFonts w:ascii="Times New Roman" w:hAnsi="Times New Roman" w:cs="Times New Roman"/>
-        </w:rPr>
-        <w:t xml:space="preserve"> </w:t>
-      </w:r>
     </w:p>
     <w:p>
       <w:pPr>
@@ -8669,6 +8888,119 @@
     </w:lvl>
   </w:abstractNum>
   <w:abstractNum w:abstractNumId="27" w15:restartNumberingAfterBreak="0">
+    <w:nsid w:val="6C40328D"/>
+    <w:multiLevelType w:val="multilevel"/>
+    <w:tmpl w:val="2DD6C41A"/>
+    <w:lvl w:ilvl="0">
+      <w:start w:val="1"/>
+      <w:numFmt w:val="decimal"/>
+      <w:lvlText w:val="%1."/>
+      <w:lvlJc w:val="left"/>
+      <w:pPr>
+        <w:tabs>
+          <w:tab w:val="num" w:pos="720"/>
+        </w:tabs>
+        <w:ind w:left="720" w:hanging="360"/>
+      </w:pPr>
+    </w:lvl>
+    <w:lvl w:ilvl="1" w:tentative="1">
+      <w:start w:val="1"/>
+      <w:numFmt w:val="decimal"/>
+      <w:lvlText w:val="%2."/>
+      <w:lvlJc w:val="left"/>
+      <w:pPr>
+        <w:tabs>
+          <w:tab w:val="num" w:pos="1440"/>
+        </w:tabs>
+        <w:ind w:left="1440" w:hanging="360"/>
+      </w:pPr>
+    </w:lvl>
+    <w:lvl w:ilvl="2" w:tentative="1">
+      <w:start w:val="1"/>
+      <w:numFmt w:val="decimal"/>
+      <w:lvlText w:val="%3."/>
+      <w:lvlJc w:val="left"/>
+      <w:pPr>
+        <w:tabs>
+          <w:tab w:val="num" w:pos="2160"/>
+        </w:tabs>
+        <w:ind w:left="2160" w:hanging="360"/>
+      </w:pPr>
+    </w:lvl>
+    <w:lvl w:ilvl="3" w:tentative="1">
+      <w:start w:val="1"/>
+      <w:numFmt w:val="decimal"/>
+      <w:lvlText w:val="%4."/>
+      <w:lvlJc w:val="left"/>
+      <w:pPr>
+        <w:tabs>
+          <w:tab w:val="num" w:pos="2880"/>
+        </w:tabs>
+        <w:ind w:left="2880" w:hanging="360"/>
+      </w:pPr>
+    </w:lvl>
+    <w:lvl w:ilvl="4" w:tentative="1">
+      <w:start w:val="1"/>
+      <w:numFmt w:val="decimal"/>
+      <w:lvlText w:val="%5."/>
+      <w:lvlJc w:val="left"/>
+      <w:pPr>
+        <w:tabs>
+          <w:tab w:val="num" w:pos="3600"/>
+        </w:tabs>
+        <w:ind w:left="3600" w:hanging="360"/>
+      </w:pPr>
+    </w:lvl>
+    <w:lvl w:ilvl="5" w:tentative="1">
+      <w:start w:val="1"/>
+      <w:numFmt w:val="decimal"/>
+      <w:lvlText w:val="%6."/>
+      <w:lvlJc w:val="left"/>
+      <w:pPr>
+        <w:tabs>
+          <w:tab w:val="num" w:pos="4320"/>
+        </w:tabs>
+        <w:ind w:left="4320" w:hanging="360"/>
+      </w:pPr>
+    </w:lvl>
+    <w:lvl w:ilvl="6" w:tentative="1">
+      <w:start w:val="1"/>
+      <w:numFmt w:val="decimal"/>
+      <w:lvlText w:val="%7."/>
+      <w:lvlJc w:val="left"/>
+      <w:pPr>
+        <w:tabs>
+          <w:tab w:val="num" w:pos="5040"/>
+        </w:tabs>
+        <w:ind w:left="5040" w:hanging="360"/>
+      </w:pPr>
+    </w:lvl>
+    <w:lvl w:ilvl="7" w:tentative="1">
+      <w:start w:val="1"/>
+      <w:numFmt w:val="decimal"/>
+      <w:lvlText w:val="%8."/>
+      <w:lvlJc w:val="left"/>
+      <w:pPr>
+        <w:tabs>
+          <w:tab w:val="num" w:pos="5760"/>
+        </w:tabs>
+        <w:ind w:left="5760" w:hanging="360"/>
+      </w:pPr>
+    </w:lvl>
+    <w:lvl w:ilvl="8" w:tentative="1">
+      <w:start w:val="1"/>
+      <w:numFmt w:val="decimal"/>
+      <w:lvlText w:val="%9."/>
+      <w:lvlJc w:val="left"/>
+      <w:pPr>
+        <w:tabs>
+          <w:tab w:val="num" w:pos="6480"/>
+        </w:tabs>
+        <w:ind w:left="6480" w:hanging="360"/>
+      </w:pPr>
+    </w:lvl>
+  </w:abstractNum>
+  <w:abstractNum w:abstractNumId="28" w15:restartNumberingAfterBreak="0">
     <w:nsid w:val="6D925409"/>
     <w:multiLevelType w:val="multilevel"/>
     <w:tmpl w:val="3A38E776"/>
@@ -8781,7 +9113,7 @@
       </w:pPr>
     </w:lvl>
   </w:abstractNum>
-  <w:abstractNum w:abstractNumId="28" w15:restartNumberingAfterBreak="0">
+  <w:abstractNum w:abstractNumId="29" w15:restartNumberingAfterBreak="0">
     <w:nsid w:val="73652E78"/>
     <w:multiLevelType w:val="hybridMultilevel"/>
     <w:tmpl w:val="FB1CFB4A"/>
@@ -8894,7 +9226,7 @@
       </w:rPr>
     </w:lvl>
   </w:abstractNum>
-  <w:abstractNum w:abstractNumId="29" w15:restartNumberingAfterBreak="0">
+  <w:abstractNum w:abstractNumId="30" w15:restartNumberingAfterBreak="0">
     <w:nsid w:val="77BA5B09"/>
     <w:multiLevelType w:val="multilevel"/>
     <w:tmpl w:val="76BA4AA8"/>
@@ -9043,7 +9375,7 @@
       </w:rPr>
     </w:lvl>
   </w:abstractNum>
-  <w:abstractNum w:abstractNumId="30" w15:restartNumberingAfterBreak="0">
+  <w:abstractNum w:abstractNumId="31" w15:restartNumberingAfterBreak="0">
     <w:nsid w:val="79515A17"/>
     <w:multiLevelType w:val="multilevel"/>
     <w:tmpl w:val="FEA224B0"/>
@@ -9192,7 +9524,7 @@
       </w:rPr>
     </w:lvl>
   </w:abstractNum>
-  <w:abstractNum w:abstractNumId="31" w15:restartNumberingAfterBreak="0">
+  <w:abstractNum w:abstractNumId="32" w15:restartNumberingAfterBreak="0">
     <w:nsid w:val="7ADB0869"/>
     <w:multiLevelType w:val="multilevel"/>
     <w:tmpl w:val="B416238A"/>
@@ -9305,7 +9637,7 @@
       </w:pPr>
     </w:lvl>
   </w:abstractNum>
-  <w:abstractNum w:abstractNumId="32" w15:restartNumberingAfterBreak="0">
+  <w:abstractNum w:abstractNumId="33" w15:restartNumberingAfterBreak="0">
     <w:nsid w:val="7F040498"/>
     <w:multiLevelType w:val="hybridMultilevel"/>
     <w:tmpl w:val="D7380152"/>
@@ -9392,10 +9724,10 @@
     </w:lvl>
   </w:abstractNum>
   <w:num w:numId="1">
-    <w:abstractNumId w:val="30"/>
+    <w:abstractNumId w:val="31"/>
   </w:num>
   <w:num w:numId="2">
-    <w:abstractNumId w:val="29"/>
+    <w:abstractNumId w:val="30"/>
   </w:num>
   <w:num w:numId="3">
     <w:abstractNumId w:val="7"/>
@@ -9416,10 +9748,10 @@
     <w:abstractNumId w:val="23"/>
   </w:num>
   <w:num w:numId="9">
-    <w:abstractNumId w:val="31"/>
+    <w:abstractNumId w:val="32"/>
   </w:num>
   <w:num w:numId="10">
-    <w:abstractNumId w:val="27"/>
+    <w:abstractNumId w:val="28"/>
   </w:num>
   <w:num w:numId="11">
     <w:abstractNumId w:val="8"/>
@@ -9446,7 +9778,7 @@
     <w:abstractNumId w:val="10"/>
   </w:num>
   <w:num w:numId="19">
-    <w:abstractNumId w:val="28"/>
+    <w:abstractNumId w:val="29"/>
   </w:num>
   <w:num w:numId="20">
     <w:abstractNumId w:val="11"/>
@@ -9458,7 +9790,7 @@
     <w:abstractNumId w:val="19"/>
   </w:num>
   <w:num w:numId="23">
-    <w:abstractNumId w:val="32"/>
+    <w:abstractNumId w:val="33"/>
   </w:num>
   <w:num w:numId="24">
     <w:abstractNumId w:val="16"/>
@@ -9489,6 +9821,9 @@
   </w:num>
   <w:num w:numId="33">
     <w:abstractNumId w:val="25"/>
+  </w:num>
+  <w:num w:numId="34">
+    <w:abstractNumId w:val="27"/>
   </w:num>
   <w:numIdMacAtCleanup w:val="33"/>
 </w:numbering>
@@ -9959,7 +10294,6 @@
   <w:style w:type="character" w:default="1" w:styleId="DefaultParagraphFont">
     <w:name w:val="Default Paragraph Font"/>
     <w:uiPriority w:val="1"/>
-    <w:semiHidden/>
     <w:unhideWhenUsed/>
   </w:style>
   <w:style w:type="table" w:default="1" w:styleId="TableNormal">
@@ -10155,6 +10489,21 @@
       <w:sz w:val="24"/>
       <w:szCs w:val="24"/>
     </w:rPr>
+  </w:style>
+  <w:style w:type="paragraph" w:styleId="Bibliography">
+    <w:name w:val="Bibliography"/>
+    <w:basedOn w:val="Normal"/>
+    <w:next w:val="Normal"/>
+    <w:uiPriority w:val="37"/>
+    <w:unhideWhenUsed/>
+    <w:rsid w:val="00BC0058"/>
+    <w:pPr>
+      <w:tabs>
+        <w:tab w:val="left" w:pos="504"/>
+      </w:tabs>
+      <w:spacing w:after="240" w:line="240" w:lineRule="auto"/>
+      <w:ind w:left="504" w:hanging="504"/>
+    </w:pPr>
   </w:style>
 </w:styles>
 </file>

</xml_diff>

<commit_message>
Version 3 de Vision mejora redaccion
</commit_message>
<xml_diff>
--- a/TP2. E1 Visión del Proyecto_V2.docx
+++ b/TP2. E1 Visión del Proyecto_V2.docx
@@ -735,10 +735,7 @@
         <w:pStyle w:val="NormalWeb"/>
       </w:pPr>
       <w:r>
-        <w:t>L</w:t>
-      </w:r>
-      <w:r>
-        <w:t>as dificultades para mantener una alimentación adecuada repercuten directamente en el rendimiento físico, la recuperación muscular y la evolución atlética. A pesar del esfuerzo y disciplina que los deportistas dedican a sus entrenamientos, los resultados suelen verse limitados por dietas deficientes o desbalanceadas. Este problema tiene dos causas principales:</w:t>
+        <w:t>Las dificultades para mantener una alimentación adecuada repercuten directamente en el rendimiento físico, la recuperación muscular y la evolución atlética. A pesar del esfuerzo y disciplina que los deportistas dedican a sus entrenamientos, los resultados suelen verse limitados por dietas deficientes o desbalanceadas. Este problema tiene dos causas principales:</w:t>
       </w:r>
     </w:p>
     <w:p>
@@ -1049,7 +1046,13 @@
         <w:ind w:left="720"/>
       </w:pPr>
       <w:r>
-        <w:t>El problema de la obesidad, la desnutrición y la falta de actividad física representa una amenaza crítica para la salud pública y la economía. Si no se toman acciones inmediatas y efectivas, las consecuencias serán graves: el porcentaje de personas afectadas continuará en aumento, y con ello también se incrementarán las enfermedades crónicas asociadas, como la diabetes tipo 2, la hipertensión arterial y diversos tipos de cáncer.</w:t>
+        <w:t>El problema de la obesidad</w:t>
+      </w:r>
+      <w:r>
+        <w:t xml:space="preserve"> y</w:t>
+      </w:r>
+      <w:r>
+        <w:t xml:space="preserve"> la desnutrición representa una amenaza crítica para la salud pública y la economía. Si no se toman acciones inmediatas y efectivas, las consecuencias serán graves: el porcentaje de personas afectadas continuará en aumento, y con ello también se incrementarán las enfermedades crónicas asociadas, como la diabetes tipo 2, la hipertensión arterial y diversos tipos de cáncer.</w:t>
       </w:r>
     </w:p>
     <w:p>
@@ -1069,7 +1072,33 @@
         <w:t>4 billones de dólares anuales a la economía global</w:t>
       </w:r>
       <w:r>
-        <w:t>, debido al tratamiento de enfermedades y a la pérdida de productividad [6]. En el caso del Perú, este escenario se traduciría en un mayor gasto sanitario, que podría sobrecargar el sistema de salud y comprometer la capacidad de respuesta del Estado. Más allá del impacto económico, las consecuencias humanas serían incalculables: el aumento de la mortalidad prematura y el deterioro de la calidad de vida de millones de personas.</w:t>
+        <w:t>, debido al tratamiento de enfermedades y a la pérdida de productividad</w:t>
+      </w:r>
+      <w:r>
+        <w:t xml:space="preserve"> </w:t>
+      </w:r>
+      <w:r>
+        <w:fldChar w:fldCharType="begin"/>
+      </w:r>
+      <w:r>
+        <w:instrText xml:space="preserve"> ADDIN ZOTERO_ITEM CSL_CITATION {"citationID":"ov2iCqVI","properties":{"formattedCitation":"[9]","plainCitation":"[9]","noteIndex":0},"citationItems":[{"id":44,"uris":["http://zotero.org/users/local/6PLh0muh/items/6ZQPC3B8"],"itemData":{"id":44,"type":"webpage","abstract":"El sobrepeso y la obesidad se definen como una acumulación anormal o excesiva de grasa que puede ser perjudicial para la salud.","language":"es","title":"Obesidad y sobrepeso","URL":"https://www.who.int/es/news-room/fact-sheets/detail/obesity-and-overweight","accessed":{"date-parts":[["2025",9,28]]}}}],"schema":"https://github.com/citation-style-language/schema/raw/master/csl-citation.json"} </w:instrText>
+      </w:r>
+      <w:r>
+        <w:fldChar w:fldCharType="separate"/>
+      </w:r>
+      <w:r>
+        <w:t>[</w:t>
+      </w:r>
+      <w:bookmarkStart w:id="0" w:name="_GoBack"/>
+      <w:bookmarkEnd w:id="0"/>
+      <w:r>
+        <w:t>9]</w:t>
+      </w:r>
+      <w:r>
+        <w:fldChar w:fldCharType="end"/>
+      </w:r>
+      <w:r>
+        <w:t>. En el caso del Perú, este escenario se traduciría en un mayor gasto sanitario, que podría sobrecargar el sistema de salud y comprometer la capacidad de respuesta del Estado. Más allá del impacto económico, las consecuencias humanas serían incalculables: el aumento de la mortalidad prematura y el deterioro de la calidad de vida de millones de personas.</w:t>
       </w:r>
     </w:p>
     <w:p>
@@ -4455,7 +4484,7 @@
         <w:pStyle w:val="Heading1"/>
         <w:spacing w:line="276" w:lineRule="auto"/>
       </w:pPr>
-      <w:bookmarkStart w:id="0" w:name="_Hlk207033084"/>
+      <w:bookmarkStart w:id="1" w:name="_Hlk207033084"/>
     </w:p>
     <w:p>
       <w:pPr>
@@ -4985,6 +5014,54 @@
           <w:rFonts w:ascii="Times New Roman" w:hAnsi="Times New Roman" w:cs="Times New Roman"/>
         </w:rPr>
         <w:t xml:space="preserve">. </w:t>
+      </w:r>
+    </w:p>
+    <w:p>
+      <w:pPr>
+        <w:pStyle w:val="Bibliography"/>
+        <w:rPr>
+          <w:rFonts w:ascii="Times New Roman" w:hAnsi="Times New Roman" w:cs="Times New Roman"/>
+        </w:rPr>
+      </w:pPr>
+      <w:r>
+        <w:rPr>
+          <w:rFonts w:ascii="Times New Roman" w:hAnsi="Times New Roman" w:cs="Times New Roman"/>
+        </w:rPr>
+        <w:t xml:space="preserve">[9] </w:t>
+      </w:r>
+      <w:r>
+        <w:rPr>
+          <w:rFonts w:ascii="Times New Roman" w:hAnsi="Times New Roman" w:cs="Times New Roman"/>
+        </w:rPr>
+        <w:tab/>
+      </w:r>
+      <w:r>
+        <w:rPr>
+          <w:rFonts w:ascii="Times New Roman" w:hAnsi="Times New Roman" w:cs="Times New Roman"/>
+          <w:i/>
+          <w:iCs/>
+        </w:rPr>
+        <w:t>Obesidad y sobrepeso</w:t>
+      </w:r>
+      <w:r>
+        <w:rPr>
+          <w:rFonts w:ascii="Times New Roman" w:hAnsi="Times New Roman" w:cs="Times New Roman"/>
+        </w:rPr>
+        <w:t xml:space="preserve"> [online]. [vid. 2025-09-28]. </w:t>
+      </w:r>
+      <w:proofErr w:type="spellStart"/>
+      <w:r>
+        <w:rPr>
+          <w:rFonts w:ascii="Times New Roman" w:hAnsi="Times New Roman" w:cs="Times New Roman"/>
+        </w:rPr>
+        <w:t>Dostupné</w:t>
+      </w:r>
+      <w:proofErr w:type="spellEnd"/>
+      <w:r>
+        <w:rPr>
+          <w:rFonts w:ascii="Times New Roman" w:hAnsi="Times New Roman" w:cs="Times New Roman"/>
+        </w:rPr>
+        <w:t xml:space="preserve"> z: https://www.who.int/es/news-room/fact-sheets/detail/obesity-and-overweight</w:t>
       </w:r>
     </w:p>
     <w:p>
@@ -5033,7 +5110,6 @@
           <w:b/>
           <w:sz w:val="40"/>
         </w:rPr>
-        <w:lastRenderedPageBreak/>
         <w:t>Control de Cambios</w:t>
       </w:r>
     </w:p>
@@ -5700,8 +5776,6 @@
               </w:rPr>
               <w:t>Mejora de introduccion</w:t>
             </w:r>
-            <w:bookmarkStart w:id="1" w:name="_GoBack"/>
-            <w:bookmarkEnd w:id="1"/>
           </w:p>
         </w:tc>
       </w:tr>
@@ -5717,7 +5791,7 @@
         </w:rPr>
       </w:pPr>
     </w:p>
-    <w:bookmarkEnd w:id="0"/>
+    <w:bookmarkEnd w:id="1"/>
     <w:p>
       <w:pPr>
         <w:spacing w:line="276" w:lineRule="auto"/>

</xml_diff>

<commit_message>
Vision : Funciones principales
</commit_message>
<xml_diff>
--- a/TP2. E1 Visión del Proyecto_V2.docx
+++ b/TP2. E1 Visión del Proyecto_V2.docx
@@ -277,7 +277,7 @@
           <w:szCs w:val="24"/>
           <w:lang w:eastAsia="es-PE"/>
         </w:rPr>
-        <w:t>3</w:t>
+        <w:t>4</w:t>
       </w:r>
       <w:r>
         <w:rPr>
@@ -1087,12 +1087,7 @@
         <w:fldChar w:fldCharType="separate"/>
       </w:r>
       <w:r>
-        <w:t>[</w:t>
-      </w:r>
-      <w:bookmarkStart w:id="0" w:name="_GoBack"/>
-      <w:bookmarkEnd w:id="0"/>
-      <w:r>
-        <w:t>9]</w:t>
+        <w:t>[9]</w:t>
       </w:r>
       <w:r>
         <w:fldChar w:fldCharType="end"/>
@@ -1430,12 +1425,6 @@
         <w:pStyle w:val="Heading1"/>
         <w:spacing w:line="276" w:lineRule="auto"/>
       </w:pPr>
-    </w:p>
-    <w:p>
-      <w:pPr>
-        <w:pStyle w:val="Heading1"/>
-        <w:spacing w:line="276" w:lineRule="auto"/>
-      </w:pPr>
       <w:r>
         <w:t>Objetivos del Proyecto</w:t>
       </w:r>
@@ -1899,6 +1888,17 @@
     </w:p>
     <w:p>
       <w:pPr>
+        <w:spacing w:before="100" w:beforeAutospacing="1" w:after="100" w:afterAutospacing="1" w:line="276" w:lineRule="auto"/>
+        <w:rPr>
+          <w:rFonts w:ascii="Times New Roman" w:eastAsia="Times New Roman" w:hAnsi="Times New Roman" w:cs="Times New Roman"/>
+          <w:sz w:val="24"/>
+          <w:szCs w:val="24"/>
+          <w:lang w:eastAsia="es-PE"/>
+        </w:rPr>
+      </w:pPr>
+    </w:p>
+    <w:p>
+      <w:pPr>
         <w:pStyle w:val="Heading1"/>
         <w:spacing w:line="276" w:lineRule="auto"/>
       </w:pPr>
@@ -2277,7 +2277,44 @@
         <w:pStyle w:val="Heading1"/>
         <w:spacing w:line="276" w:lineRule="auto"/>
       </w:pPr>
-      <w:r>
+    </w:p>
+    <w:p>
+      <w:pPr>
+        <w:pStyle w:val="Heading1"/>
+        <w:spacing w:line="276" w:lineRule="auto"/>
+      </w:pPr>
+    </w:p>
+    <w:p>
+      <w:pPr>
+        <w:pStyle w:val="Heading1"/>
+        <w:spacing w:line="276" w:lineRule="auto"/>
+      </w:pPr>
+    </w:p>
+    <w:p>
+      <w:pPr>
+        <w:pStyle w:val="Heading1"/>
+        <w:spacing w:line="276" w:lineRule="auto"/>
+      </w:pPr>
+    </w:p>
+    <w:p>
+      <w:pPr>
+        <w:pStyle w:val="Heading1"/>
+        <w:spacing w:line="276" w:lineRule="auto"/>
+      </w:pPr>
+    </w:p>
+    <w:p>
+      <w:pPr>
+        <w:pStyle w:val="Heading1"/>
+        <w:spacing w:line="276" w:lineRule="auto"/>
+      </w:pPr>
+    </w:p>
+    <w:p>
+      <w:pPr>
+        <w:pStyle w:val="Heading1"/>
+        <w:spacing w:line="276" w:lineRule="auto"/>
+      </w:pPr>
+      <w:r>
+        <w:lastRenderedPageBreak/>
         <w:t>Funcionalidades Principales</w:t>
       </w:r>
     </w:p>
@@ -2382,7 +2419,7 @@
         <w:ind w:left="1068"/>
       </w:pPr>
       <w:r>
-        <w:t>Creación automática de menús diarios o semanales.</w:t>
+        <w:t>Cálculo de calorías y macronutrientes (proteínas, carbohidratos, grasas).</w:t>
       </w:r>
     </w:p>
     <w:p>
@@ -2400,7 +2437,7 @@
         <w:ind w:left="1068"/>
       </w:pPr>
       <w:r>
-        <w:t>Cálculo de calorías y macronutrientes (proteínas, carbohidratos, grasas).</w:t>
+        <w:t>Opciones de sustitución de alimentos.</w:t>
       </w:r>
     </w:p>
     <w:p>
@@ -2418,7 +2455,162 @@
         <w:ind w:left="1068"/>
       </w:pPr>
       <w:r>
-        <w:t>Opciones de sustitución de alimentos.</w:t>
+        <w:t>Cálculo automático de calorías y macronutrientes básicos.</w:t>
+      </w:r>
+    </w:p>
+    <w:p>
+      <w:pPr>
+        <w:pStyle w:val="NormalWeb"/>
+        <w:numPr>
+          <w:ilvl w:val="0"/>
+          <w:numId w:val="12"/>
+        </w:numPr>
+        <w:tabs>
+          <w:tab w:val="clear" w:pos="720"/>
+          <w:tab w:val="num" w:pos="1068"/>
+        </w:tabs>
+        <w:spacing w:line="276" w:lineRule="auto"/>
+        <w:ind w:left="1068"/>
+      </w:pPr>
+      <w:r>
+        <w:t xml:space="preserve">Creación de dietas adaptadas al objetivo y características del usuario. </w:t>
+      </w:r>
+    </w:p>
+    <w:p>
+      <w:pPr>
+        <w:pStyle w:val="NormalWeb"/>
+        <w:numPr>
+          <w:ilvl w:val="0"/>
+          <w:numId w:val="12"/>
+        </w:numPr>
+        <w:tabs>
+          <w:tab w:val="clear" w:pos="720"/>
+          <w:tab w:val="num" w:pos="1068"/>
+        </w:tabs>
+        <w:spacing w:line="276" w:lineRule="auto"/>
+        <w:ind w:left="1068"/>
+      </w:pPr>
+      <w:r>
+        <w:t>Ajuste de recomendaciones dietéticas.</w:t>
+      </w:r>
+    </w:p>
+    <w:p>
+      <w:pPr>
+        <w:pStyle w:val="NormalWeb"/>
+        <w:numPr>
+          <w:ilvl w:val="0"/>
+          <w:numId w:val="12"/>
+        </w:numPr>
+        <w:tabs>
+          <w:tab w:val="clear" w:pos="720"/>
+          <w:tab w:val="num" w:pos="1068"/>
+        </w:tabs>
+        <w:spacing w:line="276" w:lineRule="auto"/>
+        <w:ind w:left="1068"/>
+      </w:pPr>
+      <w:r>
+        <w:t>Ajuste de cambios calóricos.</w:t>
+      </w:r>
+    </w:p>
+    <w:p>
+      <w:pPr>
+        <w:pStyle w:val="NormalWeb"/>
+        <w:numPr>
+          <w:ilvl w:val="0"/>
+          <w:numId w:val="12"/>
+        </w:numPr>
+        <w:tabs>
+          <w:tab w:val="clear" w:pos="720"/>
+          <w:tab w:val="num" w:pos="1068"/>
+        </w:tabs>
+        <w:spacing w:line="276" w:lineRule="auto"/>
+        <w:ind w:left="1068"/>
+      </w:pPr>
+      <w:r>
+        <w:t xml:space="preserve">Seguimiento de ingesta </w:t>
+      </w:r>
+      <w:r>
+        <w:t>calórica</w:t>
+      </w:r>
+    </w:p>
+    <w:p>
+      <w:pPr>
+        <w:pStyle w:val="ListParagraph"/>
+        <w:numPr>
+          <w:ilvl w:val="0"/>
+          <w:numId w:val="20"/>
+        </w:numPr>
+        <w:spacing w:before="100" w:beforeAutospacing="1" w:after="100" w:afterAutospacing="1" w:line="276" w:lineRule="auto"/>
+        <w:rPr>
+          <w:rFonts w:ascii="Times New Roman" w:eastAsia="Times New Roman" w:hAnsi="Times New Roman" w:cs="Times New Roman"/>
+          <w:sz w:val="24"/>
+          <w:szCs w:val="24"/>
+          <w:lang w:eastAsia="es-PE"/>
+        </w:rPr>
+      </w:pPr>
+      <w:r>
+        <w:rPr>
+          <w:rFonts w:ascii="Times New Roman" w:eastAsia="Times New Roman" w:hAnsi="Times New Roman" w:cs="Times New Roman"/>
+          <w:b/>
+          <w:bCs/>
+          <w:sz w:val="24"/>
+          <w:szCs w:val="24"/>
+          <w:lang w:eastAsia="es-PE"/>
+        </w:rPr>
+        <w:t>Registro y perfil del usuario</w:t>
+      </w:r>
+    </w:p>
+    <w:p>
+      <w:pPr>
+        <w:pStyle w:val="ListParagraph"/>
+        <w:numPr>
+          <w:ilvl w:val="0"/>
+          <w:numId w:val="16"/>
+        </w:numPr>
+        <w:spacing w:before="100" w:beforeAutospacing="1" w:after="100" w:afterAutospacing="1" w:line="276" w:lineRule="auto"/>
+        <w:rPr>
+          <w:rFonts w:ascii="Times New Roman" w:eastAsia="Times New Roman" w:hAnsi="Times New Roman" w:cs="Times New Roman"/>
+          <w:sz w:val="24"/>
+          <w:szCs w:val="24"/>
+          <w:lang w:eastAsia="es-PE"/>
+        </w:rPr>
+      </w:pPr>
+      <w:r>
+        <w:rPr>
+          <w:rFonts w:ascii="Times New Roman" w:eastAsia="Times New Roman" w:hAnsi="Times New Roman" w:cs="Times New Roman"/>
+          <w:sz w:val="24"/>
+          <w:szCs w:val="24"/>
+          <w:lang w:eastAsia="es-PE"/>
+        </w:rPr>
+        <w:t>Captura de datos básicos (edad, peso, talla, sexo).</w:t>
+      </w:r>
+    </w:p>
+    <w:p>
+      <w:pPr>
+        <w:pStyle w:val="ListParagraph"/>
+        <w:numPr>
+          <w:ilvl w:val="0"/>
+          <w:numId w:val="16"/>
+        </w:numPr>
+        <w:spacing w:before="100" w:beforeAutospacing="1" w:after="100" w:afterAutospacing="1" w:line="276" w:lineRule="auto"/>
+        <w:rPr>
+          <w:rStyle w:val="Strong"/>
+          <w:rFonts w:ascii="Times New Roman" w:eastAsia="Times New Roman" w:hAnsi="Times New Roman" w:cs="Times New Roman"/>
+          <w:b w:val="0"/>
+          <w:bCs w:val="0"/>
+          <w:sz w:val="24"/>
+          <w:szCs w:val="24"/>
+          <w:lang w:eastAsia="es-PE"/>
+        </w:rPr>
+      </w:pPr>
+      <w:r>
+        <w:rPr>
+          <w:rFonts w:ascii="Times New Roman" w:eastAsia="Times New Roman" w:hAnsi="Times New Roman" w:cs="Times New Roman"/>
+          <w:sz w:val="24"/>
+          <w:szCs w:val="24"/>
+          <w:lang w:eastAsia="es-PE"/>
+        </w:rPr>
+        <w:t>Selección de objetivo físico (ganar masa muscular, perder grasa, tonificar, resistencia).</w:t>
       </w:r>
     </w:p>
     <w:p>
@@ -2434,36 +2626,15 @@
         <w:rPr>
           <w:rStyle w:val="Strong"/>
         </w:rPr>
-        <w:lastRenderedPageBreak/>
-        <w:t>Interacción mediante</w:t>
-      </w:r>
-      <w:r>
-        <w:rPr>
-          <w:rStyle w:val="Strong"/>
-        </w:rPr>
-        <w:t xml:space="preserve"> </w:t>
-      </w:r>
-      <w:proofErr w:type="spellStart"/>
-      <w:r>
-        <w:rPr>
-          <w:rStyle w:val="Strong"/>
-        </w:rPr>
-        <w:t>C</w:t>
-      </w:r>
-      <w:r>
-        <w:rPr>
-          <w:rStyle w:val="Strong"/>
-        </w:rPr>
-        <w:t>hatbot</w:t>
-      </w:r>
-      <w:proofErr w:type="spellEnd"/>
+        <w:t>Seguimiento y control de progreso</w:t>
+      </w:r>
     </w:p>
     <w:p>
       <w:pPr>
         <w:pStyle w:val="NormalWeb"/>
         <w:numPr>
           <w:ilvl w:val="0"/>
-          <w:numId w:val="13"/>
+          <w:numId w:val="14"/>
         </w:numPr>
         <w:tabs>
           <w:tab w:val="clear" w:pos="720"/>
@@ -2473,7 +2644,7 @@
         <w:ind w:left="1068"/>
       </w:pPr>
       <w:r>
-        <w:t>Conversación en lenguaje natural con el usuario.</w:t>
+        <w:t>Registro de peso y medidas corporales.</w:t>
       </w:r>
     </w:p>
     <w:p>
@@ -2481,7 +2652,7 @@
         <w:pStyle w:val="NormalWeb"/>
         <w:numPr>
           <w:ilvl w:val="0"/>
-          <w:numId w:val="13"/>
+          <w:numId w:val="14"/>
         </w:numPr>
         <w:tabs>
           <w:tab w:val="clear" w:pos="720"/>
@@ -2491,7 +2662,88 @@
         <w:ind w:left="1068"/>
       </w:pPr>
       <w:r>
-        <w:t>Respuestas inmediatas a dudas sobre alimentación, suplementos o hábitos saludables.</w:t>
+        <w:t>Visualización de avances (gráficas o reportes simples).</w:t>
+      </w:r>
+    </w:p>
+    <w:p>
+      <w:pPr>
+        <w:pStyle w:val="NormalWeb"/>
+        <w:numPr>
+          <w:ilvl w:val="0"/>
+          <w:numId w:val="14"/>
+        </w:numPr>
+        <w:tabs>
+          <w:tab w:val="clear" w:pos="720"/>
+          <w:tab w:val="num" w:pos="1068"/>
+        </w:tabs>
+        <w:spacing w:line="276" w:lineRule="auto"/>
+        <w:ind w:left="1068"/>
+      </w:pPr>
+      <w:r>
+        <w:t>Ajuste automático del plan de dieta según resultados.</w:t>
+      </w:r>
+    </w:p>
+    <w:p>
+      <w:pPr>
+        <w:pStyle w:val="NormalWeb"/>
+        <w:numPr>
+          <w:ilvl w:val="0"/>
+          <w:numId w:val="14"/>
+        </w:numPr>
+        <w:tabs>
+          <w:tab w:val="clear" w:pos="720"/>
+          <w:tab w:val="num" w:pos="1068"/>
+        </w:tabs>
+        <w:spacing w:line="276" w:lineRule="auto"/>
+        <w:ind w:left="1068"/>
+      </w:pPr>
+      <w:r>
+        <w:t>Comparación de registros corporales del usuario</w:t>
+      </w:r>
+    </w:p>
+    <w:p>
+      <w:pPr>
+        <w:pStyle w:val="NormalWeb"/>
+        <w:numPr>
+          <w:ilvl w:val="0"/>
+          <w:numId w:val="14"/>
+        </w:numPr>
+        <w:tabs>
+          <w:tab w:val="clear" w:pos="720"/>
+          <w:tab w:val="num" w:pos="1068"/>
+        </w:tabs>
+        <w:spacing w:line="276" w:lineRule="auto"/>
+        <w:ind w:left="1068"/>
+      </w:pPr>
+      <w:r>
+        <w:t xml:space="preserve">Seguimiento de cambios corporales </w:t>
+      </w:r>
+    </w:p>
+    <w:p>
+      <w:pPr>
+        <w:pStyle w:val="NormalWeb"/>
+        <w:numPr>
+          <w:ilvl w:val="0"/>
+          <w:numId w:val="14"/>
+        </w:numPr>
+        <w:tabs>
+          <w:tab w:val="clear" w:pos="720"/>
+          <w:tab w:val="num" w:pos="1068"/>
+        </w:tabs>
+        <w:spacing w:line="276" w:lineRule="auto"/>
+        <w:ind w:left="1068"/>
+      </w:pPr>
+      <w:r>
+        <w:t>Ajuste de resultados morfológicos</w:t>
+      </w:r>
+    </w:p>
+    <w:p>
+      <w:pPr>
+        <w:pStyle w:val="Heading2"/>
+        <w:spacing w:line="276" w:lineRule="auto"/>
+      </w:pPr>
+      <w:r>
+        <w:t>Funcionalidades esenciales:</w:t>
       </w:r>
     </w:p>
     <w:p>
@@ -2507,15 +2759,23 @@
         <w:rPr>
           <w:rStyle w:val="Strong"/>
         </w:rPr>
-        <w:t>Seguimiento y control de progreso</w:t>
-      </w:r>
+        <w:t xml:space="preserve">Interacción mediante </w:t>
+      </w:r>
+      <w:proofErr w:type="spellStart"/>
+      <w:r>
+        <w:rPr>
+          <w:rStyle w:val="Strong"/>
+        </w:rPr>
+        <w:t>Chatbot</w:t>
+      </w:r>
+      <w:proofErr w:type="spellEnd"/>
     </w:p>
     <w:p>
       <w:pPr>
         <w:pStyle w:val="NormalWeb"/>
         <w:numPr>
           <w:ilvl w:val="0"/>
-          <w:numId w:val="14"/>
+          <w:numId w:val="13"/>
         </w:numPr>
         <w:tabs>
           <w:tab w:val="clear" w:pos="720"/>
@@ -2525,7 +2785,7 @@
         <w:ind w:left="1068"/>
       </w:pPr>
       <w:r>
-        <w:t>Registro de peso y medidas corporales.</w:t>
+        <w:t>Conversación en lenguaje natural con el usuario.</w:t>
       </w:r>
     </w:p>
     <w:p>
@@ -2533,7 +2793,7 @@
         <w:pStyle w:val="NormalWeb"/>
         <w:numPr>
           <w:ilvl w:val="0"/>
-          <w:numId w:val="14"/>
+          <w:numId w:val="13"/>
         </w:numPr>
         <w:tabs>
           <w:tab w:val="clear" w:pos="720"/>
@@ -2543,172 +2803,14 @@
         <w:ind w:left="1068"/>
       </w:pPr>
       <w:r>
-        <w:t>Visualización de avances (gráficas o reportes simples).</w:t>
-      </w:r>
-    </w:p>
-    <w:p>
-      <w:pPr>
-        <w:pStyle w:val="NormalWeb"/>
-        <w:numPr>
-          <w:ilvl w:val="0"/>
-          <w:numId w:val="14"/>
-        </w:numPr>
-        <w:tabs>
-          <w:tab w:val="clear" w:pos="720"/>
-          <w:tab w:val="num" w:pos="1068"/>
-        </w:tabs>
-        <w:spacing w:line="276" w:lineRule="auto"/>
-        <w:ind w:left="1068"/>
-      </w:pPr>
-      <w:r>
-        <w:t>Ajuste automático del plan de dieta según resultados.</w:t>
-      </w:r>
-    </w:p>
-    <w:p>
-      <w:pPr>
-        <w:pStyle w:val="NormalWeb"/>
+        <w:t>Respuestas inmediatas a dudas sobre alimentación, suplementos o hábitos saludables.</w:t>
+      </w:r>
+    </w:p>
+    <w:p>
+      <w:pPr>
         <w:numPr>
           <w:ilvl w:val="0"/>
           <w:numId w:val="20"/>
-        </w:numPr>
-        <w:spacing w:line="276" w:lineRule="auto"/>
-      </w:pPr>
-      <w:r>
-        <w:rPr>
-          <w:rStyle w:val="Strong"/>
-        </w:rPr>
-        <w:t>Integración con la rutina de gimnasio</w:t>
-      </w:r>
-    </w:p>
-    <w:p>
-      <w:pPr>
-        <w:pStyle w:val="NormalWeb"/>
-        <w:numPr>
-          <w:ilvl w:val="0"/>
-          <w:numId w:val="15"/>
-        </w:numPr>
-        <w:tabs>
-          <w:tab w:val="clear" w:pos="720"/>
-          <w:tab w:val="num" w:pos="1068"/>
-        </w:tabs>
-        <w:spacing w:line="276" w:lineRule="auto"/>
-        <w:ind w:left="1068"/>
-      </w:pPr>
-      <w:r>
-        <w:t>Sugerencias de dieta complementaria a los entrenamientos.</w:t>
-      </w:r>
-    </w:p>
-    <w:p>
-      <w:pPr>
-        <w:pStyle w:val="NormalWeb"/>
-        <w:numPr>
-          <w:ilvl w:val="0"/>
-          <w:numId w:val="15"/>
-        </w:numPr>
-        <w:tabs>
-          <w:tab w:val="clear" w:pos="720"/>
-          <w:tab w:val="num" w:pos="1068"/>
-        </w:tabs>
-        <w:spacing w:line="276" w:lineRule="auto"/>
-        <w:ind w:left="1068"/>
-      </w:pPr>
-      <w:r>
-        <w:t>Recomendaciones pre y post entrenamiento.</w:t>
-      </w:r>
-    </w:p>
-    <w:p>
-      <w:pPr>
-        <w:pStyle w:val="Heading2"/>
-        <w:spacing w:line="276" w:lineRule="auto"/>
-      </w:pPr>
-      <w:r>
-        <w:t xml:space="preserve"> </w:t>
-      </w:r>
-      <w:r>
-        <w:t>Funcionalidades esenciales:</w:t>
-      </w:r>
-    </w:p>
-    <w:p>
-      <w:pPr>
-        <w:numPr>
-          <w:ilvl w:val="0"/>
-          <w:numId w:val="21"/>
-        </w:numPr>
-        <w:spacing w:before="100" w:beforeAutospacing="1" w:after="100" w:afterAutospacing="1" w:line="276" w:lineRule="auto"/>
-        <w:rPr>
-          <w:rFonts w:ascii="Times New Roman" w:eastAsia="Times New Roman" w:hAnsi="Times New Roman" w:cs="Times New Roman"/>
-          <w:sz w:val="24"/>
-          <w:szCs w:val="24"/>
-          <w:lang w:eastAsia="es-PE"/>
-        </w:rPr>
-      </w:pPr>
-      <w:r>
-        <w:rPr>
-          <w:rFonts w:ascii="Times New Roman" w:eastAsia="Times New Roman" w:hAnsi="Times New Roman" w:cs="Times New Roman"/>
-          <w:b/>
-          <w:bCs/>
-          <w:sz w:val="24"/>
-          <w:szCs w:val="24"/>
-          <w:lang w:eastAsia="es-PE"/>
-        </w:rPr>
-        <w:t>Registro y perfil del usuario</w:t>
-      </w:r>
-    </w:p>
-    <w:p>
-      <w:pPr>
-        <w:pStyle w:val="ListParagraph"/>
-        <w:numPr>
-          <w:ilvl w:val="0"/>
-          <w:numId w:val="16"/>
-        </w:numPr>
-        <w:spacing w:before="100" w:beforeAutospacing="1" w:after="100" w:afterAutospacing="1" w:line="276" w:lineRule="auto"/>
-        <w:rPr>
-          <w:rFonts w:ascii="Times New Roman" w:eastAsia="Times New Roman" w:hAnsi="Times New Roman" w:cs="Times New Roman"/>
-          <w:sz w:val="24"/>
-          <w:szCs w:val="24"/>
-          <w:lang w:eastAsia="es-PE"/>
-        </w:rPr>
-      </w:pPr>
-      <w:r>
-        <w:rPr>
-          <w:rFonts w:ascii="Times New Roman" w:eastAsia="Times New Roman" w:hAnsi="Times New Roman" w:cs="Times New Roman"/>
-          <w:sz w:val="24"/>
-          <w:szCs w:val="24"/>
-          <w:lang w:eastAsia="es-PE"/>
-        </w:rPr>
-        <w:t>Captura de datos básicos (edad, peso, talla, sexo).</w:t>
-      </w:r>
-    </w:p>
-    <w:p>
-      <w:pPr>
-        <w:pStyle w:val="ListParagraph"/>
-        <w:numPr>
-          <w:ilvl w:val="0"/>
-          <w:numId w:val="16"/>
-        </w:numPr>
-        <w:spacing w:before="100" w:beforeAutospacing="1" w:after="100" w:afterAutospacing="1" w:line="276" w:lineRule="auto"/>
-        <w:rPr>
-          <w:rFonts w:ascii="Times New Roman" w:eastAsia="Times New Roman" w:hAnsi="Times New Roman" w:cs="Times New Roman"/>
-          <w:sz w:val="24"/>
-          <w:szCs w:val="24"/>
-          <w:lang w:eastAsia="es-PE"/>
-        </w:rPr>
-      </w:pPr>
-      <w:r>
-        <w:rPr>
-          <w:rFonts w:ascii="Times New Roman" w:eastAsia="Times New Roman" w:hAnsi="Times New Roman" w:cs="Times New Roman"/>
-          <w:sz w:val="24"/>
-          <w:szCs w:val="24"/>
-          <w:lang w:eastAsia="es-PE"/>
-        </w:rPr>
-        <w:t>Selección de objetivo físico (ganar masa muscular, perder grasa, tonificar, resistencia).</w:t>
-      </w:r>
-    </w:p>
-    <w:p>
-      <w:pPr>
-        <w:numPr>
-          <w:ilvl w:val="0"/>
-          <w:numId w:val="21"/>
         </w:numPr>
         <w:spacing w:before="100" w:beforeAutospacing="1" w:after="100" w:afterAutospacing="1" w:line="276" w:lineRule="auto"/>
         <w:rPr>
@@ -2751,6 +2853,7 @@
           <w:szCs w:val="24"/>
           <w:lang w:eastAsia="es-PE"/>
         </w:rPr>
+        <w:lastRenderedPageBreak/>
         <w:t>Creación de dietas adaptadas al objetivo y características del usuario.</w:t>
       </w:r>
     </w:p>
@@ -2782,7 +2885,7 @@
       <w:pPr>
         <w:numPr>
           <w:ilvl w:val="0"/>
-          <w:numId w:val="21"/>
+          <w:numId w:val="20"/>
         </w:numPr>
         <w:spacing w:before="100" w:beforeAutospacing="1" w:after="100" w:afterAutospacing="1" w:line="276" w:lineRule="auto"/>
         <w:rPr>
@@ -2869,7 +2972,7 @@
       <w:pPr>
         <w:numPr>
           <w:ilvl w:val="0"/>
-          <w:numId w:val="21"/>
+          <w:numId w:val="20"/>
         </w:numPr>
         <w:spacing w:before="100" w:beforeAutospacing="1" w:after="100" w:afterAutospacing="1" w:line="276" w:lineRule="auto"/>
         <w:rPr>
@@ -2967,7 +3070,6 @@
         <w:spacing w:line="276" w:lineRule="auto"/>
       </w:pPr>
       <w:r>
-        <w:lastRenderedPageBreak/>
         <w:t>Funcionalidades futuras (Opcionales):</w:t>
       </w:r>
     </w:p>
@@ -3540,6 +3642,7 @@
         <w:spacing w:line="276" w:lineRule="auto"/>
       </w:pPr>
       <w:r>
+        <w:lastRenderedPageBreak/>
         <w:t>Requisitos Técnico</w:t>
       </w:r>
       <w:r>
@@ -3746,7 +3849,6 @@
         <w:rPr>
           <w:rStyle w:val="Strong"/>
         </w:rPr>
-        <w:lastRenderedPageBreak/>
         <w:t xml:space="preserve">Blade </w:t>
       </w:r>
       <w:proofErr w:type="spellStart"/>
@@ -4012,6 +4114,7 @@
       </w:pPr>
       <w:proofErr w:type="gramStart"/>
       <w:r>
+        <w:lastRenderedPageBreak/>
         <w:t>  Posibles</w:t>
       </w:r>
       <w:proofErr w:type="gramEnd"/>
@@ -4085,7 +4188,6 @@
         <w:spacing w:line="276" w:lineRule="auto"/>
       </w:pPr>
       <w:r>
-        <w:lastRenderedPageBreak/>
         <w:t>Limitaciones:</w:t>
       </w:r>
     </w:p>
@@ -4249,6 +4351,7 @@
           <w:sz w:val="24"/>
           <w:szCs w:val="24"/>
         </w:rPr>
+        <w:lastRenderedPageBreak/>
         <w:t xml:space="preserve">El proyecto abarcará el diseño y desarrollo de un </w:t>
       </w:r>
       <w:proofErr w:type="spellStart"/>
@@ -4319,16 +4422,7 @@
           <w:sz w:val="24"/>
           <w:szCs w:val="24"/>
         </w:rPr>
-        <w:t xml:space="preserve">, el proyecto no incluye integración con dispositivos médicos, tampoco sustituye el rol de un nutricionista profesional, pero busca ser una herramienta tecnológica que democratice el acceso a planes nutricionales básicos, apoyando la reducción de </w:t>
-      </w:r>
-      <w:r>
-        <w:rPr>
-          <w:rFonts w:ascii="Times New Roman" w:hAnsi="Times New Roman" w:cs="Times New Roman"/>
-          <w:sz w:val="24"/>
-          <w:szCs w:val="24"/>
-        </w:rPr>
-        <w:lastRenderedPageBreak/>
-        <w:t>los índices de obesidad y el fortalecimiento de hábitos saludables en la ciudad del Cusco.</w:t>
+        <w:t>, el proyecto no incluye integración con dispositivos médicos, tampoco sustituye el rol de un nutricionista profesional, pero busca ser una herramienta tecnológica que democratice el acceso a planes nutricionales básicos, apoyando la reducción de los índices de obesidad y el fortalecimiento de hábitos saludables en la ciudad del Cusco.</w:t>
       </w:r>
     </w:p>
     <w:p>
@@ -4484,7 +4578,7 @@
         <w:pStyle w:val="Heading1"/>
         <w:spacing w:line="276" w:lineRule="auto"/>
       </w:pPr>
-      <w:bookmarkStart w:id="1" w:name="_Hlk207033084"/>
+      <w:bookmarkStart w:id="0" w:name="_Hlk207033084"/>
     </w:p>
     <w:p>
       <w:pPr>
@@ -4515,42 +4609,6 @@
         <w:pStyle w:val="Heading1"/>
         <w:spacing w:line="276" w:lineRule="auto"/>
       </w:pPr>
-    </w:p>
-    <w:p>
-      <w:pPr>
-        <w:pStyle w:val="Heading1"/>
-        <w:spacing w:line="276" w:lineRule="auto"/>
-      </w:pPr>
-    </w:p>
-    <w:p>
-      <w:pPr>
-        <w:pStyle w:val="Heading1"/>
-        <w:spacing w:line="276" w:lineRule="auto"/>
-      </w:pPr>
-    </w:p>
-    <w:p>
-      <w:pPr>
-        <w:pStyle w:val="Heading1"/>
-        <w:spacing w:line="276" w:lineRule="auto"/>
-      </w:pPr>
-    </w:p>
-    <w:p>
-      <w:pPr>
-        <w:pStyle w:val="Heading1"/>
-        <w:spacing w:line="276" w:lineRule="auto"/>
-      </w:pPr>
-    </w:p>
-    <w:p>
-      <w:pPr>
-        <w:pStyle w:val="Heading1"/>
-        <w:spacing w:line="276" w:lineRule="auto"/>
-      </w:pPr>
-    </w:p>
-    <w:p>
-      <w:pPr>
-        <w:pStyle w:val="Heading1"/>
-        <w:spacing w:line="276" w:lineRule="auto"/>
-      </w:pPr>
       <w:r>
         <w:lastRenderedPageBreak/>
         <w:t>Referencias</w:t>
@@ -4597,21 +4655,7 @@
         <w:rPr>
           <w:rFonts w:ascii="Times New Roman" w:hAnsi="Times New Roman" w:cs="Times New Roman"/>
         </w:rPr>
-        <w:t xml:space="preserve"> [online]. 2018 [vid. 2025-09-30]. </w:t>
-      </w:r>
-      <w:proofErr w:type="spellStart"/>
-      <w:r>
-        <w:rPr>
-          <w:rFonts w:ascii="Times New Roman" w:hAnsi="Times New Roman" w:cs="Times New Roman"/>
-        </w:rPr>
-        <w:t>Dostupné</w:t>
-      </w:r>
-      <w:proofErr w:type="spellEnd"/>
-      <w:r>
-        <w:rPr>
-          <w:rFonts w:ascii="Times New Roman" w:hAnsi="Times New Roman" w:cs="Times New Roman"/>
-        </w:rPr>
-        <w:t xml:space="preserve"> z: https://repositorio.uss.edu.pe/handle/20.500.12802/5391</w:t>
+        <w:t xml:space="preserve"> [online]. 2018 [vid. 2025-09-30]. Dostupné z: https://repositorio.uss.edu.pe/handle/20.500.12802/5391</w:t>
       </w:r>
     </w:p>
     <w:p>
@@ -4632,57 +4676,7 @@
           <w:rFonts w:ascii="Times New Roman" w:hAnsi="Times New Roman" w:cs="Times New Roman"/>
         </w:rPr>
         <w:tab/>
-        <w:t>ARIZAGA JIMÉNEZ, Miguel Ángel, Paula Andrea ARCINIEGAS DELGADO, Ana María ARANGO VELÁSQUEZ, Julián David ARCE MONSALVE, María José MENA VERGARA, Julián Alberto ARIAS ROA a Alexandra ARIAS SOLANO. Plan de negocios para la creación de una empresa de servicio móvil “</w:t>
-      </w:r>
-      <w:proofErr w:type="spellStart"/>
-      <w:r>
-        <w:rPr>
-          <w:rFonts w:ascii="Times New Roman" w:hAnsi="Times New Roman" w:cs="Times New Roman"/>
-        </w:rPr>
-        <w:t>Food</w:t>
-      </w:r>
-      <w:proofErr w:type="spellEnd"/>
-      <w:r>
-        <w:rPr>
-          <w:rFonts w:ascii="Times New Roman" w:hAnsi="Times New Roman" w:cs="Times New Roman"/>
-        </w:rPr>
-        <w:t xml:space="preserve"> </w:t>
-      </w:r>
-      <w:proofErr w:type="spellStart"/>
-      <w:proofErr w:type="gramStart"/>
-      <w:r>
-        <w:rPr>
-          <w:rFonts w:ascii="Times New Roman" w:hAnsi="Times New Roman" w:cs="Times New Roman"/>
-        </w:rPr>
-        <w:t>Truck</w:t>
-      </w:r>
-      <w:proofErr w:type="spellEnd"/>
-      <w:r>
-        <w:rPr>
-          <w:rFonts w:ascii="Times New Roman" w:hAnsi="Times New Roman" w:cs="Times New Roman"/>
-        </w:rPr>
-        <w:t>“ de</w:t>
-      </w:r>
-      <w:proofErr w:type="gramEnd"/>
-      <w:r>
-        <w:rPr>
-          <w:rFonts w:ascii="Times New Roman" w:hAnsi="Times New Roman" w:cs="Times New Roman"/>
-        </w:rPr>
-        <w:t xml:space="preserve"> comida rápida y saludable a base de </w:t>
-      </w:r>
-      <w:proofErr w:type="spellStart"/>
-      <w:r>
-        <w:rPr>
-          <w:rFonts w:ascii="Times New Roman" w:hAnsi="Times New Roman" w:cs="Times New Roman"/>
-        </w:rPr>
-        <w:t>superalimentos</w:t>
-      </w:r>
-      <w:proofErr w:type="spellEnd"/>
-      <w:r>
-        <w:rPr>
-          <w:rFonts w:ascii="Times New Roman" w:hAnsi="Times New Roman" w:cs="Times New Roman"/>
-        </w:rPr>
-        <w:t xml:space="preserve"> en Santiago de Chile. </w:t>
+        <w:t xml:space="preserve">ARIZAGA JIMÉNEZ, Miguel Ángel, Paula Andrea ARCINIEGAS DELGADO, Ana María ARANGO VELÁSQUEZ, Julián David ARCE MONSALVE, María José MENA VERGARA, Julián Alberto ARIAS ROA a Alexandra ARIAS SOLANO. Plan de negocios para la creación de una empresa de servicio móvil “Food Truck“ de comida rápida y saludable a base de superalimentos en Santiago de Chile. </w:t>
       </w:r>
       <w:r>
         <w:rPr>
@@ -4696,21 +4690,7 @@
         <w:rPr>
           <w:rFonts w:ascii="Times New Roman" w:hAnsi="Times New Roman" w:cs="Times New Roman"/>
         </w:rPr>
-        <w:t xml:space="preserve"> [online]. 2018 [vid. 2025-09-19]. </w:t>
-      </w:r>
-      <w:proofErr w:type="spellStart"/>
-      <w:r>
-        <w:rPr>
-          <w:rFonts w:ascii="Times New Roman" w:hAnsi="Times New Roman" w:cs="Times New Roman"/>
-        </w:rPr>
-        <w:t>Dostupné</w:t>
-      </w:r>
-      <w:proofErr w:type="spellEnd"/>
-      <w:r>
-        <w:rPr>
-          <w:rFonts w:ascii="Times New Roman" w:hAnsi="Times New Roman" w:cs="Times New Roman"/>
-        </w:rPr>
-        <w:t xml:space="preserve"> z: https://renati.sunedu.gob.pe/handle/renati/2031</w:t>
+        <w:t xml:space="preserve"> [online]. 2018 [vid. 2025-09-19]. Dostupné z: https://renati.sunedu.gob.pe/handle/renati/2031</w:t>
       </w:r>
     </w:p>
     <w:p>
@@ -4745,21 +4725,7 @@
         <w:rPr>
           <w:rFonts w:ascii="Times New Roman" w:hAnsi="Times New Roman" w:cs="Times New Roman"/>
         </w:rPr>
-        <w:t xml:space="preserve"> [online]. 2021 [vid. 2025-09-30]. </w:t>
-      </w:r>
-      <w:proofErr w:type="spellStart"/>
-      <w:r>
-        <w:rPr>
-          <w:rFonts w:ascii="Times New Roman" w:hAnsi="Times New Roman" w:cs="Times New Roman"/>
-        </w:rPr>
-        <w:t>Dostupné</w:t>
-      </w:r>
-      <w:proofErr w:type="spellEnd"/>
-      <w:r>
-        <w:rPr>
-          <w:rFonts w:ascii="Times New Roman" w:hAnsi="Times New Roman" w:cs="Times New Roman"/>
-        </w:rPr>
-        <w:t xml:space="preserve"> z: https://repositorio.ucv.edu.pe/handle/20.500.12692/83658</w:t>
+        <w:t xml:space="preserve"> [online]. 2021 [vid. 2025-09-30]. Dostupné z: https://repositorio.ucv.edu.pe/handle/20.500.12692/83658</w:t>
       </w:r>
     </w:p>
     <w:p>
@@ -4787,281 +4753,131 @@
           <w:i/>
           <w:iCs/>
         </w:rPr>
-        <w:t>Estrada Torres, C. G., &amp; Reinoso Farro, R. M..</w:t>
-      </w:r>
-      <w:proofErr w:type="spellStart"/>
+        <w:t>Estrada Torres, C. G., &amp; Reinoso Farro, R. M..pdf</w:t>
+      </w:r>
+      <w:r>
+        <w:rPr>
+          <w:rFonts w:ascii="Times New Roman" w:hAnsi="Times New Roman" w:cs="Times New Roman"/>
+        </w:rPr>
+        <w:t xml:space="preserve"> [online]. [vid. 2025-09-30]. Dostupné z: https://repositorio.autonoma.edu.pe/bitstream/handle/20.500.13067/2979/Estrada%20Torres%2c%20C.%20G.%2c%20%26%20Reinoso%20Farro%2c%20R.%20M..pdf?sequence=1&amp;isAllowed=y</w:t>
+      </w:r>
+    </w:p>
+    <w:p>
+      <w:pPr>
+        <w:pStyle w:val="Bibliography"/>
+        <w:rPr>
+          <w:rFonts w:ascii="Times New Roman" w:hAnsi="Times New Roman" w:cs="Times New Roman"/>
+        </w:rPr>
+      </w:pPr>
+      <w:r>
+        <w:rPr>
+          <w:rFonts w:ascii="Times New Roman" w:hAnsi="Times New Roman" w:cs="Times New Roman"/>
+        </w:rPr>
+        <w:t xml:space="preserve">[5] </w:t>
+      </w:r>
+      <w:r>
+        <w:rPr>
+          <w:rFonts w:ascii="Times New Roman" w:hAnsi="Times New Roman" w:cs="Times New Roman"/>
+        </w:rPr>
+        <w:tab/>
+        <w:t>GALINDO MUÑOZ, Alejandro Simón. Propuesta de implementación del área de nutrición libre de suplementación dietética para incrementar la rentabilidad del Gimnasio Sport – Gym [online]. 2018 [vid. 2025-09-30]. Dostupné z: https://hdl.handle.net/20.500.13053/1546</w:t>
+      </w:r>
+    </w:p>
+    <w:p>
+      <w:pPr>
+        <w:pStyle w:val="Bibliography"/>
+        <w:rPr>
+          <w:rFonts w:ascii="Times New Roman" w:hAnsi="Times New Roman" w:cs="Times New Roman"/>
+        </w:rPr>
+      </w:pPr>
+      <w:r>
+        <w:rPr>
+          <w:rFonts w:ascii="Times New Roman" w:hAnsi="Times New Roman" w:cs="Times New Roman"/>
+        </w:rPr>
+        <w:t xml:space="preserve">[6] </w:t>
+      </w:r>
+      <w:r>
+        <w:rPr>
+          <w:rFonts w:ascii="Times New Roman" w:hAnsi="Times New Roman" w:cs="Times New Roman"/>
+        </w:rPr>
+        <w:tab/>
+        <w:t>ALVAREZ, Tejada a Nadine PAMELA. Estado nutricional y riesgo de trastorno de conducta alimentaria en deportistas calificados relacionados con tipo de deporte durante pandemia COVID-19, Lima 2021 [online]. 2022 [vid. 2025-09-30]. Dostupné z: https://cybertesis.unmsm.edu.pe/item/6e3bc379-7d73-4659-b845-e7fd747fe48b</w:t>
+      </w:r>
+    </w:p>
+    <w:p>
+      <w:pPr>
+        <w:pStyle w:val="Bibliography"/>
+        <w:rPr>
+          <w:rFonts w:ascii="Times New Roman" w:hAnsi="Times New Roman" w:cs="Times New Roman"/>
+        </w:rPr>
+      </w:pPr>
+      <w:r>
+        <w:rPr>
+          <w:rFonts w:ascii="Times New Roman" w:hAnsi="Times New Roman" w:cs="Times New Roman"/>
+        </w:rPr>
+        <w:t xml:space="preserve">[7] </w:t>
+      </w:r>
+      <w:r>
+        <w:rPr>
+          <w:rFonts w:ascii="Times New Roman" w:hAnsi="Times New Roman" w:cs="Times New Roman"/>
+        </w:rPr>
+        <w:tab/>
+        <w:t>ESPINO ORMEÑO, Diego Fernando, Garcia MENDOZA a Lucero Trilce VIVAS BAUTISTA. Plan de Negocio para determinar la viabilidad económica de implementar una plataforma digital de servicios de nutrición NutriSmart para personas que practican deporte o actividad física en Lima Moderna [online]. 2024 [vid. 2025-09-30]. Dostupné z: https://hdl.handle.net/20.500.12640/3963</w:t>
+      </w:r>
+    </w:p>
+    <w:p>
+      <w:pPr>
+        <w:pStyle w:val="Bibliography"/>
+        <w:rPr>
+          <w:rFonts w:ascii="Times New Roman" w:hAnsi="Times New Roman" w:cs="Times New Roman"/>
+        </w:rPr>
+      </w:pPr>
+      <w:r>
+        <w:rPr>
+          <w:rFonts w:ascii="Times New Roman" w:hAnsi="Times New Roman" w:cs="Times New Roman"/>
+        </w:rPr>
+        <w:t xml:space="preserve">[8] </w:t>
+      </w:r>
+      <w:r>
+        <w:rPr>
+          <w:rFonts w:ascii="Times New Roman" w:hAnsi="Times New Roman" w:cs="Times New Roman"/>
+        </w:rPr>
+        <w:tab/>
+        <w:t xml:space="preserve">MUÑOZ, Br Galindo a Alejandro SIMÓN. LÍNEA DE INVESTIGACIÓN DE LA UNIVERSIDAD. nedatováno. </w:t>
+      </w:r>
+    </w:p>
+    <w:p>
+      <w:pPr>
+        <w:pStyle w:val="Bibliography"/>
+        <w:rPr>
+          <w:rFonts w:ascii="Times New Roman" w:hAnsi="Times New Roman" w:cs="Times New Roman"/>
+        </w:rPr>
+      </w:pPr>
+      <w:r>
+        <w:rPr>
+          <w:rFonts w:ascii="Times New Roman" w:hAnsi="Times New Roman" w:cs="Times New Roman"/>
+        </w:rPr>
+        <w:t xml:space="preserve">[9] </w:t>
+      </w:r>
+      <w:r>
+        <w:rPr>
+          <w:rFonts w:ascii="Times New Roman" w:hAnsi="Times New Roman" w:cs="Times New Roman"/>
+        </w:rPr>
+        <w:tab/>
+      </w:r>
       <w:r>
         <w:rPr>
           <w:rFonts w:ascii="Times New Roman" w:hAnsi="Times New Roman" w:cs="Times New Roman"/>
           <w:i/>
           <w:iCs/>
         </w:rPr>
-        <w:t>pdf</w:t>
-      </w:r>
-      <w:proofErr w:type="spellEnd"/>
-      <w:r>
-        <w:rPr>
-          <w:rFonts w:ascii="Times New Roman" w:hAnsi="Times New Roman" w:cs="Times New Roman"/>
-        </w:rPr>
-        <w:t xml:space="preserve"> [online]. [vid. 2025-09-30]. </w:t>
-      </w:r>
-      <w:proofErr w:type="spellStart"/>
-      <w:r>
-        <w:rPr>
-          <w:rFonts w:ascii="Times New Roman" w:hAnsi="Times New Roman" w:cs="Times New Roman"/>
-        </w:rPr>
-        <w:t>Dostupné</w:t>
-      </w:r>
-      <w:proofErr w:type="spellEnd"/>
-      <w:r>
-        <w:rPr>
-          <w:rFonts w:ascii="Times New Roman" w:hAnsi="Times New Roman" w:cs="Times New Roman"/>
-        </w:rPr>
-        <w:t xml:space="preserve"> z: </w:t>
-      </w:r>
-      <w:proofErr w:type="gramStart"/>
-      <w:r>
-        <w:rPr>
-          <w:rFonts w:ascii="Times New Roman" w:hAnsi="Times New Roman" w:cs="Times New Roman"/>
-        </w:rPr>
-        <w:t>https://repositorio.autonoma.edu.pe/bitstream/handle/20.500.13067/2979/Estrada%20Torres%2c%20C.%20G.%2c%20%26%20Reinoso%20Farro%2c%20R.%20M..</w:t>
-      </w:r>
-      <w:proofErr w:type="gramEnd"/>
-      <w:r>
-        <w:rPr>
-          <w:rFonts w:ascii="Times New Roman" w:hAnsi="Times New Roman" w:cs="Times New Roman"/>
-        </w:rPr>
-        <w:t>pdf?sequence=1&amp;isAllowed=y</w:t>
-      </w:r>
-    </w:p>
-    <w:p>
-      <w:pPr>
-        <w:pStyle w:val="Bibliography"/>
-        <w:rPr>
-          <w:rFonts w:ascii="Times New Roman" w:hAnsi="Times New Roman" w:cs="Times New Roman"/>
-        </w:rPr>
-      </w:pPr>
-      <w:r>
-        <w:rPr>
-          <w:rFonts w:ascii="Times New Roman" w:hAnsi="Times New Roman" w:cs="Times New Roman"/>
-        </w:rPr>
-        <w:t xml:space="preserve">[5] </w:t>
-      </w:r>
-      <w:r>
-        <w:rPr>
-          <w:rFonts w:ascii="Times New Roman" w:hAnsi="Times New Roman" w:cs="Times New Roman"/>
-        </w:rPr>
-        <w:tab/>
-        <w:t xml:space="preserve">GALINDO MUÑOZ, Alejandro Simón. Propuesta de implementación del área de nutrición libre de suplementación dietética para incrementar la rentabilidad del Gimnasio Sport – </w:t>
-      </w:r>
-      <w:proofErr w:type="spellStart"/>
-      <w:r>
-        <w:rPr>
-          <w:rFonts w:ascii="Times New Roman" w:hAnsi="Times New Roman" w:cs="Times New Roman"/>
-        </w:rPr>
-        <w:t>Gym</w:t>
-      </w:r>
-      <w:proofErr w:type="spellEnd"/>
-      <w:r>
-        <w:rPr>
-          <w:rFonts w:ascii="Times New Roman" w:hAnsi="Times New Roman" w:cs="Times New Roman"/>
-        </w:rPr>
-        <w:t xml:space="preserve"> [online]. 2018 [vid. 2025-09-30]. </w:t>
-      </w:r>
-      <w:proofErr w:type="spellStart"/>
-      <w:r>
-        <w:rPr>
-          <w:rFonts w:ascii="Times New Roman" w:hAnsi="Times New Roman" w:cs="Times New Roman"/>
-        </w:rPr>
-        <w:t>Dostupné</w:t>
-      </w:r>
-      <w:proofErr w:type="spellEnd"/>
-      <w:r>
-        <w:rPr>
-          <w:rFonts w:ascii="Times New Roman" w:hAnsi="Times New Roman" w:cs="Times New Roman"/>
-        </w:rPr>
-        <w:t xml:space="preserve"> z: https://hdl.handle.net/20.500.13053/1546</w:t>
-      </w:r>
-    </w:p>
-    <w:p>
-      <w:pPr>
-        <w:pStyle w:val="Bibliography"/>
-        <w:rPr>
-          <w:rFonts w:ascii="Times New Roman" w:hAnsi="Times New Roman" w:cs="Times New Roman"/>
-        </w:rPr>
-      </w:pPr>
-      <w:r>
-        <w:rPr>
-          <w:rFonts w:ascii="Times New Roman" w:hAnsi="Times New Roman" w:cs="Times New Roman"/>
-        </w:rPr>
-        <w:t xml:space="preserve">[6] </w:t>
-      </w:r>
-      <w:r>
-        <w:rPr>
-          <w:rFonts w:ascii="Times New Roman" w:hAnsi="Times New Roman" w:cs="Times New Roman"/>
-        </w:rPr>
-        <w:tab/>
-        <w:t xml:space="preserve">ALVAREZ, Tejada a Nadine PAMELA. Estado nutricional y riesgo de trastorno de conducta alimentaria en deportistas calificados relacionados con tipo de deporte durante pandemia COVID-19, Lima 2021 [online]. 2022 [vid. 2025-09-30]. </w:t>
-      </w:r>
-      <w:proofErr w:type="spellStart"/>
-      <w:r>
-        <w:rPr>
-          <w:rFonts w:ascii="Times New Roman" w:hAnsi="Times New Roman" w:cs="Times New Roman"/>
-        </w:rPr>
-        <w:t>Dostupné</w:t>
-      </w:r>
-      <w:proofErr w:type="spellEnd"/>
-      <w:r>
-        <w:rPr>
-          <w:rFonts w:ascii="Times New Roman" w:hAnsi="Times New Roman" w:cs="Times New Roman"/>
-        </w:rPr>
-        <w:t xml:space="preserve"> z: https://cybertesis.unmsm.edu.pe/item/6e3bc379-7d73-4659-b845-e7fd747fe48b</w:t>
-      </w:r>
-    </w:p>
-    <w:p>
-      <w:pPr>
-        <w:pStyle w:val="Bibliography"/>
-        <w:rPr>
-          <w:rFonts w:ascii="Times New Roman" w:hAnsi="Times New Roman" w:cs="Times New Roman"/>
-        </w:rPr>
-      </w:pPr>
-      <w:r>
-        <w:rPr>
-          <w:rFonts w:ascii="Times New Roman" w:hAnsi="Times New Roman" w:cs="Times New Roman"/>
-        </w:rPr>
-        <w:t xml:space="preserve">[7] </w:t>
-      </w:r>
-      <w:r>
-        <w:rPr>
-          <w:rFonts w:ascii="Times New Roman" w:hAnsi="Times New Roman" w:cs="Times New Roman"/>
-        </w:rPr>
-        <w:tab/>
-        <w:t xml:space="preserve">ESPINO ORMEÑO, Diego Fernando, </w:t>
-      </w:r>
-      <w:proofErr w:type="spellStart"/>
-      <w:r>
-        <w:rPr>
-          <w:rFonts w:ascii="Times New Roman" w:hAnsi="Times New Roman" w:cs="Times New Roman"/>
-        </w:rPr>
-        <w:t>Garcia</w:t>
-      </w:r>
-      <w:proofErr w:type="spellEnd"/>
-      <w:r>
-        <w:rPr>
-          <w:rFonts w:ascii="Times New Roman" w:hAnsi="Times New Roman" w:cs="Times New Roman"/>
-        </w:rPr>
-        <w:t xml:space="preserve"> MENDOZA a Lucero Trilce VIVAS BAUTISTA. Plan de Negocio para determinar la viabilidad económica de implementar una plataforma digital de servicios de nutrición </w:t>
-      </w:r>
-      <w:proofErr w:type="spellStart"/>
-      <w:r>
-        <w:rPr>
-          <w:rFonts w:ascii="Times New Roman" w:hAnsi="Times New Roman" w:cs="Times New Roman"/>
-        </w:rPr>
-        <w:t>NutriSmart</w:t>
-      </w:r>
-      <w:proofErr w:type="spellEnd"/>
-      <w:r>
-        <w:rPr>
-          <w:rFonts w:ascii="Times New Roman" w:hAnsi="Times New Roman" w:cs="Times New Roman"/>
-        </w:rPr>
-        <w:t xml:space="preserve"> para personas que practican deporte o actividad física en Lima Moderna [online]. 2024 [vid. 2025-09-30]. </w:t>
-      </w:r>
-      <w:proofErr w:type="spellStart"/>
-      <w:r>
-        <w:rPr>
-          <w:rFonts w:ascii="Times New Roman" w:hAnsi="Times New Roman" w:cs="Times New Roman"/>
-        </w:rPr>
-        <w:t>Dostupné</w:t>
-      </w:r>
-      <w:proofErr w:type="spellEnd"/>
-      <w:r>
-        <w:rPr>
-          <w:rFonts w:ascii="Times New Roman" w:hAnsi="Times New Roman" w:cs="Times New Roman"/>
-        </w:rPr>
-        <w:t xml:space="preserve"> z: https://hdl.handle.net/20.500.12640/3963</w:t>
-      </w:r>
-    </w:p>
-    <w:p>
-      <w:pPr>
-        <w:pStyle w:val="Bibliography"/>
-        <w:rPr>
-          <w:rFonts w:ascii="Times New Roman" w:hAnsi="Times New Roman" w:cs="Times New Roman"/>
-        </w:rPr>
-      </w:pPr>
-      <w:r>
-        <w:rPr>
-          <w:rFonts w:ascii="Times New Roman" w:hAnsi="Times New Roman" w:cs="Times New Roman"/>
-        </w:rPr>
-        <w:t xml:space="preserve">[8] </w:t>
-      </w:r>
-      <w:r>
-        <w:rPr>
-          <w:rFonts w:ascii="Times New Roman" w:hAnsi="Times New Roman" w:cs="Times New Roman"/>
-        </w:rPr>
-        <w:tab/>
-        <w:t xml:space="preserve">MUÑOZ, Br Galindo a Alejandro SIMÓN. LÍNEA DE INVESTIGACIÓN DE LA UNIVERSIDAD. </w:t>
-      </w:r>
-      <w:proofErr w:type="spellStart"/>
-      <w:r>
-        <w:rPr>
-          <w:rFonts w:ascii="Times New Roman" w:hAnsi="Times New Roman" w:cs="Times New Roman"/>
-        </w:rPr>
-        <w:t>nedatováno</w:t>
-      </w:r>
-      <w:proofErr w:type="spellEnd"/>
-      <w:r>
-        <w:rPr>
-          <w:rFonts w:ascii="Times New Roman" w:hAnsi="Times New Roman" w:cs="Times New Roman"/>
-        </w:rPr>
-        <w:t xml:space="preserve">. </w:t>
-      </w:r>
-    </w:p>
-    <w:p>
-      <w:pPr>
-        <w:pStyle w:val="Bibliography"/>
-        <w:rPr>
-          <w:rFonts w:ascii="Times New Roman" w:hAnsi="Times New Roman" w:cs="Times New Roman"/>
-        </w:rPr>
-      </w:pPr>
-      <w:r>
-        <w:rPr>
-          <w:rFonts w:ascii="Times New Roman" w:hAnsi="Times New Roman" w:cs="Times New Roman"/>
-        </w:rPr>
-        <w:t xml:space="preserve">[9] </w:t>
-      </w:r>
-      <w:r>
-        <w:rPr>
-          <w:rFonts w:ascii="Times New Roman" w:hAnsi="Times New Roman" w:cs="Times New Roman"/>
-        </w:rPr>
-        <w:tab/>
-      </w:r>
-      <w:r>
-        <w:rPr>
-          <w:rFonts w:ascii="Times New Roman" w:hAnsi="Times New Roman" w:cs="Times New Roman"/>
-          <w:i/>
-          <w:iCs/>
-        </w:rPr>
         <w:t>Obesidad y sobrepeso</w:t>
       </w:r>
       <w:r>
         <w:rPr>
           <w:rFonts w:ascii="Times New Roman" w:hAnsi="Times New Roman" w:cs="Times New Roman"/>
         </w:rPr>
-        <w:t xml:space="preserve"> [online]. [vid. 2025-09-28]. </w:t>
-      </w:r>
-      <w:proofErr w:type="spellStart"/>
-      <w:r>
-        <w:rPr>
-          <w:rFonts w:ascii="Times New Roman" w:hAnsi="Times New Roman" w:cs="Times New Roman"/>
-        </w:rPr>
-        <w:t>Dostupné</w:t>
-      </w:r>
-      <w:proofErr w:type="spellEnd"/>
-      <w:r>
-        <w:rPr>
-          <w:rFonts w:ascii="Times New Roman" w:hAnsi="Times New Roman" w:cs="Times New Roman"/>
-        </w:rPr>
-        <w:t xml:space="preserve"> z: https://www.who.int/es/news-room/fact-sheets/detail/obesity-and-overweight</w:t>
+        <w:t xml:space="preserve"> [online]. [vid. 2025-09-28]. Dostupné z: https://www.who.int/es/news-room/fact-sheets/detail/obesity-and-overweight</w:t>
       </w:r>
     </w:p>
     <w:p>
@@ -5580,6 +5396,108 @@
                 <w:szCs w:val="24"/>
                 <w:lang w:eastAsia="es-PE"/>
               </w:rPr>
+              <w:t>Victor</w:t>
+            </w:r>
+            <w:proofErr w:type="spellEnd"/>
+            <w:r>
+              <w:rPr>
+                <w:rFonts w:ascii="Times New Roman" w:eastAsia="Times New Roman" w:hAnsi="Times New Roman" w:cs="Times New Roman"/>
+                <w:sz w:val="24"/>
+                <w:szCs w:val="24"/>
+                <w:lang w:eastAsia="es-PE"/>
+              </w:rPr>
+              <w:t xml:space="preserve"> Fernando </w:t>
+            </w:r>
+            <w:proofErr w:type="spellStart"/>
+            <w:r>
+              <w:rPr>
+                <w:rFonts w:ascii="Times New Roman" w:eastAsia="Times New Roman" w:hAnsi="Times New Roman" w:cs="Times New Roman"/>
+                <w:sz w:val="24"/>
+                <w:szCs w:val="24"/>
+                <w:lang w:eastAsia="es-PE"/>
+              </w:rPr>
+              <w:t>Masias</w:t>
+            </w:r>
+            <w:proofErr w:type="spellEnd"/>
+            <w:r>
+              <w:rPr>
+                <w:rFonts w:ascii="Times New Roman" w:eastAsia="Times New Roman" w:hAnsi="Times New Roman" w:cs="Times New Roman"/>
+                <w:sz w:val="24"/>
+                <w:szCs w:val="24"/>
+                <w:lang w:eastAsia="es-PE"/>
+              </w:rPr>
+              <w:t xml:space="preserve"> Baca,</w:t>
+            </w:r>
+          </w:p>
+          <w:p>
+            <w:pPr>
+              <w:spacing w:before="100" w:beforeAutospacing="1" w:after="100" w:afterAutospacing="1" w:line="276" w:lineRule="auto"/>
+              <w:rPr>
+                <w:rFonts w:ascii="Times New Roman" w:eastAsia="Times New Roman" w:hAnsi="Times New Roman" w:cs="Times New Roman"/>
+                <w:sz w:val="24"/>
+                <w:szCs w:val="24"/>
+                <w:lang w:eastAsia="es-PE"/>
+              </w:rPr>
+            </w:pPr>
+            <w:proofErr w:type="spellStart"/>
+            <w:r>
+              <w:rPr>
+                <w:rFonts w:ascii="Times New Roman" w:eastAsia="Times New Roman" w:hAnsi="Times New Roman" w:cs="Times New Roman"/>
+                <w:sz w:val="24"/>
+                <w:szCs w:val="24"/>
+                <w:lang w:eastAsia="es-PE"/>
+              </w:rPr>
+              <w:t>Benjamin</w:t>
+            </w:r>
+            <w:proofErr w:type="spellEnd"/>
+            <w:r>
+              <w:rPr>
+                <w:rFonts w:ascii="Times New Roman" w:eastAsia="Times New Roman" w:hAnsi="Times New Roman" w:cs="Times New Roman"/>
+                <w:sz w:val="24"/>
+                <w:szCs w:val="24"/>
+                <w:lang w:eastAsia="es-PE"/>
+              </w:rPr>
+              <w:t xml:space="preserve"> Miranda Quispe</w:t>
+            </w:r>
+          </w:p>
+          <w:p>
+            <w:pPr>
+              <w:spacing w:before="100" w:beforeAutospacing="1" w:after="100" w:afterAutospacing="1" w:line="276" w:lineRule="auto"/>
+              <w:rPr>
+                <w:rFonts w:ascii="Times New Roman" w:eastAsia="Times New Roman" w:hAnsi="Times New Roman" w:cs="Times New Roman"/>
+                <w:sz w:val="24"/>
+                <w:szCs w:val="24"/>
+                <w:lang w:eastAsia="es-PE"/>
+              </w:rPr>
+            </w:pPr>
+            <w:r>
+              <w:rPr>
+                <w:rFonts w:ascii="Times New Roman" w:eastAsia="Times New Roman" w:hAnsi="Times New Roman" w:cs="Times New Roman"/>
+                <w:sz w:val="24"/>
+                <w:szCs w:val="24"/>
+                <w:lang w:eastAsia="es-PE"/>
+              </w:rPr>
+              <w:t>Brandon Chipana Salazar</w:t>
+            </w:r>
+          </w:p>
+          <w:p>
+            <w:pPr>
+              <w:spacing w:before="100" w:beforeAutospacing="1" w:after="100" w:afterAutospacing="1" w:line="276" w:lineRule="auto"/>
+              <w:rPr>
+                <w:rFonts w:ascii="Times New Roman" w:eastAsia="Times New Roman" w:hAnsi="Times New Roman" w:cs="Times New Roman"/>
+                <w:sz w:val="24"/>
+                <w:szCs w:val="24"/>
+                <w:lang w:eastAsia="es-PE"/>
+              </w:rPr>
+            </w:pPr>
+            <w:proofErr w:type="spellStart"/>
+            <w:r>
+              <w:rPr>
+                <w:rFonts w:ascii="Times New Roman" w:eastAsia="Times New Roman" w:hAnsi="Times New Roman" w:cs="Times New Roman"/>
+                <w:sz w:val="24"/>
+                <w:szCs w:val="24"/>
+                <w:lang w:eastAsia="es-PE"/>
+              </w:rPr>
               <w:t>Jhon</w:t>
             </w:r>
             <w:proofErr w:type="spellEnd"/>
@@ -5603,6 +5521,15 @@
               <w:t>Villagarcia</w:t>
             </w:r>
             <w:proofErr w:type="spellEnd"/>
+            <w:r>
+              <w:rPr>
+                <w:rFonts w:ascii="Times New Roman" w:eastAsia="Times New Roman" w:hAnsi="Times New Roman" w:cs="Times New Roman"/>
+                <w:sz w:val="24"/>
+                <w:szCs w:val="24"/>
+                <w:lang w:eastAsia="es-PE"/>
+              </w:rPr>
+              <w:t xml:space="preserve"> Mendoza </w:t>
+            </w:r>
           </w:p>
         </w:tc>
         <w:tc>
@@ -5619,7 +5546,6 @@
                 <w:lang w:eastAsia="es-PE"/>
               </w:rPr>
             </w:pPr>
-            <w:proofErr w:type="spellStart"/>
             <w:r>
               <w:rPr>
                 <w:rFonts w:ascii="Times New Roman" w:eastAsia="Times New Roman" w:hAnsi="Times New Roman" w:cs="Times New Roman"/>
@@ -5627,17 +5553,7 @@
                 <w:szCs w:val="24"/>
                 <w:lang w:eastAsia="es-PE"/>
               </w:rPr>
-              <w:t>Correccion</w:t>
-            </w:r>
-            <w:proofErr w:type="spellEnd"/>
-            <w:r>
-              <w:rPr>
-                <w:rFonts w:ascii="Times New Roman" w:eastAsia="Times New Roman" w:hAnsi="Times New Roman" w:cs="Times New Roman"/>
-                <w:sz w:val="24"/>
-                <w:szCs w:val="24"/>
-                <w:lang w:eastAsia="es-PE"/>
-              </w:rPr>
-              <w:t xml:space="preserve"> de referencias </w:t>
+              <w:t xml:space="preserve">Corrección de referencias </w:t>
             </w:r>
           </w:p>
         </w:tc>
@@ -5739,6 +5655,57 @@
                 <w:szCs w:val="24"/>
                 <w:lang w:eastAsia="es-PE"/>
               </w:rPr>
+              <w:t>Victor</w:t>
+            </w:r>
+            <w:proofErr w:type="spellEnd"/>
+            <w:r>
+              <w:rPr>
+                <w:rFonts w:ascii="Times New Roman" w:eastAsia="Times New Roman" w:hAnsi="Times New Roman" w:cs="Times New Roman"/>
+                <w:sz w:val="24"/>
+                <w:szCs w:val="24"/>
+                <w:lang w:eastAsia="es-PE"/>
+              </w:rPr>
+              <w:t xml:space="preserve"> Fernando </w:t>
+            </w:r>
+            <w:proofErr w:type="spellStart"/>
+            <w:r>
+              <w:rPr>
+                <w:rFonts w:ascii="Times New Roman" w:eastAsia="Times New Roman" w:hAnsi="Times New Roman" w:cs="Times New Roman"/>
+                <w:sz w:val="24"/>
+                <w:szCs w:val="24"/>
+                <w:lang w:eastAsia="es-PE"/>
+              </w:rPr>
+              <w:t>Masias</w:t>
+            </w:r>
+            <w:proofErr w:type="spellEnd"/>
+            <w:r>
+              <w:rPr>
+                <w:rFonts w:ascii="Times New Roman" w:eastAsia="Times New Roman" w:hAnsi="Times New Roman" w:cs="Times New Roman"/>
+                <w:sz w:val="24"/>
+                <w:szCs w:val="24"/>
+                <w:lang w:eastAsia="es-PE"/>
+              </w:rPr>
+              <w:t xml:space="preserve"> Baca,</w:t>
+            </w:r>
+          </w:p>
+          <w:p>
+            <w:pPr>
+              <w:spacing w:before="100" w:beforeAutospacing="1" w:after="100" w:afterAutospacing="1" w:line="276" w:lineRule="auto"/>
+              <w:rPr>
+                <w:rFonts w:ascii="Times New Roman" w:eastAsia="Times New Roman" w:hAnsi="Times New Roman" w:cs="Times New Roman"/>
+                <w:sz w:val="24"/>
+                <w:szCs w:val="24"/>
+                <w:lang w:eastAsia="es-PE"/>
+              </w:rPr>
+            </w:pPr>
+            <w:proofErr w:type="spellStart"/>
+            <w:r>
+              <w:rPr>
+                <w:rFonts w:ascii="Times New Roman" w:eastAsia="Times New Roman" w:hAnsi="Times New Roman" w:cs="Times New Roman"/>
+                <w:sz w:val="24"/>
+                <w:szCs w:val="24"/>
+                <w:lang w:eastAsia="es-PE"/>
+              </w:rPr>
               <w:t>Benjamin</w:t>
             </w:r>
             <w:proofErr w:type="spellEnd"/>
@@ -5749,7 +5716,78 @@
                 <w:szCs w:val="24"/>
                 <w:lang w:eastAsia="es-PE"/>
               </w:rPr>
-              <w:t xml:space="preserve"> Miranda </w:t>
+              <w:t xml:space="preserve"> Miranda Quispe</w:t>
+            </w:r>
+          </w:p>
+          <w:p>
+            <w:pPr>
+              <w:spacing w:before="100" w:beforeAutospacing="1" w:after="100" w:afterAutospacing="1" w:line="276" w:lineRule="auto"/>
+              <w:rPr>
+                <w:rFonts w:ascii="Times New Roman" w:eastAsia="Times New Roman" w:hAnsi="Times New Roman" w:cs="Times New Roman"/>
+                <w:sz w:val="24"/>
+                <w:szCs w:val="24"/>
+                <w:lang w:eastAsia="es-PE"/>
+              </w:rPr>
+            </w:pPr>
+            <w:r>
+              <w:rPr>
+                <w:rFonts w:ascii="Times New Roman" w:eastAsia="Times New Roman" w:hAnsi="Times New Roman" w:cs="Times New Roman"/>
+                <w:sz w:val="24"/>
+                <w:szCs w:val="24"/>
+                <w:lang w:eastAsia="es-PE"/>
+              </w:rPr>
+              <w:t>Brandon Chipana Salazar</w:t>
+            </w:r>
+          </w:p>
+          <w:p>
+            <w:pPr>
+              <w:spacing w:before="100" w:beforeAutospacing="1" w:after="100" w:afterAutospacing="1" w:line="276" w:lineRule="auto"/>
+              <w:rPr>
+                <w:rFonts w:ascii="Times New Roman" w:eastAsia="Times New Roman" w:hAnsi="Times New Roman" w:cs="Times New Roman"/>
+                <w:sz w:val="24"/>
+                <w:szCs w:val="24"/>
+                <w:lang w:eastAsia="es-PE"/>
+              </w:rPr>
+            </w:pPr>
+            <w:proofErr w:type="spellStart"/>
+            <w:r>
+              <w:rPr>
+                <w:rFonts w:ascii="Times New Roman" w:eastAsia="Times New Roman" w:hAnsi="Times New Roman" w:cs="Times New Roman"/>
+                <w:sz w:val="24"/>
+                <w:szCs w:val="24"/>
+                <w:lang w:eastAsia="es-PE"/>
+              </w:rPr>
+              <w:t>Jhon</w:t>
+            </w:r>
+            <w:proofErr w:type="spellEnd"/>
+            <w:r>
+              <w:rPr>
+                <w:rFonts w:ascii="Times New Roman" w:eastAsia="Times New Roman" w:hAnsi="Times New Roman" w:cs="Times New Roman"/>
+                <w:sz w:val="24"/>
+                <w:szCs w:val="24"/>
+                <w:lang w:eastAsia="es-PE"/>
+              </w:rPr>
+              <w:t xml:space="preserve"> </w:t>
+            </w:r>
+            <w:proofErr w:type="spellStart"/>
+            <w:r>
+              <w:rPr>
+                <w:rFonts w:ascii="Times New Roman" w:eastAsia="Times New Roman" w:hAnsi="Times New Roman" w:cs="Times New Roman"/>
+                <w:sz w:val="24"/>
+                <w:szCs w:val="24"/>
+                <w:lang w:eastAsia="es-PE"/>
+              </w:rPr>
+              <w:t>Villagarcia</w:t>
+            </w:r>
+            <w:proofErr w:type="spellEnd"/>
+            <w:r>
+              <w:rPr>
+                <w:rFonts w:ascii="Times New Roman" w:eastAsia="Times New Roman" w:hAnsi="Times New Roman" w:cs="Times New Roman"/>
+                <w:sz w:val="24"/>
+                <w:szCs w:val="24"/>
+                <w:lang w:eastAsia="es-PE"/>
+              </w:rPr>
+              <w:t xml:space="preserve"> Mendoza </w:t>
             </w:r>
           </w:p>
         </w:tc>
@@ -5774,11 +5812,247 @@
                 <w:szCs w:val="24"/>
                 <w:lang w:eastAsia="es-PE"/>
               </w:rPr>
-              <w:t>Mejora de introduccion</w:t>
+              <w:t>Mejora de introducción</w:t>
             </w:r>
           </w:p>
         </w:tc>
       </w:tr>
+      <w:tr>
+        <w:tc>
+          <w:tcPr>
+            <w:tcW w:w="545" w:type="pct"/>
+          </w:tcPr>
+          <w:p>
+            <w:pPr>
+              <w:pStyle w:val="ListParagraph"/>
+              <w:numPr>
+                <w:ilvl w:val="0"/>
+                <w:numId w:val="6"/>
+              </w:numPr>
+              <w:spacing w:before="100" w:beforeAutospacing="1" w:after="100" w:afterAutospacing="1" w:line="276" w:lineRule="auto"/>
+              <w:ind w:left="306" w:hanging="284"/>
+              <w:rPr>
+                <w:rFonts w:ascii="Times New Roman" w:eastAsia="Times New Roman" w:hAnsi="Times New Roman" w:cs="Times New Roman"/>
+                <w:sz w:val="24"/>
+                <w:szCs w:val="24"/>
+                <w:lang w:eastAsia="es-PE"/>
+              </w:rPr>
+            </w:pPr>
+          </w:p>
+        </w:tc>
+        <w:tc>
+          <w:tcPr>
+            <w:tcW w:w="860" w:type="pct"/>
+          </w:tcPr>
+          <w:p>
+            <w:pPr>
+              <w:spacing w:before="100" w:beforeAutospacing="1" w:after="100" w:afterAutospacing="1" w:line="276" w:lineRule="auto"/>
+              <w:rPr>
+                <w:rFonts w:ascii="Times New Roman" w:eastAsia="Times New Roman" w:hAnsi="Times New Roman" w:cs="Times New Roman"/>
+                <w:sz w:val="24"/>
+                <w:szCs w:val="24"/>
+                <w:lang w:eastAsia="es-PE"/>
+              </w:rPr>
+            </w:pPr>
+            <w:r>
+              <w:rPr>
+                <w:rFonts w:ascii="Times New Roman" w:eastAsia="Times New Roman" w:hAnsi="Times New Roman" w:cs="Times New Roman"/>
+                <w:sz w:val="24"/>
+                <w:szCs w:val="24"/>
+                <w:lang w:eastAsia="es-PE"/>
+              </w:rPr>
+              <w:t>25/10/2025</w:t>
+            </w:r>
+          </w:p>
+        </w:tc>
+        <w:tc>
+          <w:tcPr>
+            <w:tcW w:w="1485" w:type="pct"/>
+          </w:tcPr>
+          <w:p>
+            <w:pPr>
+              <w:spacing w:before="100" w:beforeAutospacing="1" w:after="100" w:afterAutospacing="1" w:line="276" w:lineRule="auto"/>
+              <w:rPr>
+                <w:rFonts w:ascii="Times New Roman" w:eastAsia="Times New Roman" w:hAnsi="Times New Roman" w:cs="Times New Roman"/>
+                <w:sz w:val="24"/>
+                <w:szCs w:val="24"/>
+                <w:lang w:eastAsia="es-PE"/>
+              </w:rPr>
+            </w:pPr>
+            <w:proofErr w:type="spellStart"/>
+            <w:r>
+              <w:rPr>
+                <w:rFonts w:ascii="Times New Roman" w:eastAsia="Times New Roman" w:hAnsi="Times New Roman" w:cs="Times New Roman"/>
+                <w:sz w:val="24"/>
+                <w:szCs w:val="24"/>
+                <w:lang w:eastAsia="es-PE"/>
+              </w:rPr>
+              <w:t>Victor</w:t>
+            </w:r>
+            <w:proofErr w:type="spellEnd"/>
+            <w:r>
+              <w:rPr>
+                <w:rFonts w:ascii="Times New Roman" w:eastAsia="Times New Roman" w:hAnsi="Times New Roman" w:cs="Times New Roman"/>
+                <w:sz w:val="24"/>
+                <w:szCs w:val="24"/>
+                <w:lang w:eastAsia="es-PE"/>
+              </w:rPr>
+              <w:t xml:space="preserve"> Fernando </w:t>
+            </w:r>
+            <w:proofErr w:type="spellStart"/>
+            <w:r>
+              <w:rPr>
+                <w:rFonts w:ascii="Times New Roman" w:eastAsia="Times New Roman" w:hAnsi="Times New Roman" w:cs="Times New Roman"/>
+                <w:sz w:val="24"/>
+                <w:szCs w:val="24"/>
+                <w:lang w:eastAsia="es-PE"/>
+              </w:rPr>
+              <w:t>Masias</w:t>
+            </w:r>
+            <w:proofErr w:type="spellEnd"/>
+            <w:r>
+              <w:rPr>
+                <w:rFonts w:ascii="Times New Roman" w:eastAsia="Times New Roman" w:hAnsi="Times New Roman" w:cs="Times New Roman"/>
+                <w:sz w:val="24"/>
+                <w:szCs w:val="24"/>
+                <w:lang w:eastAsia="es-PE"/>
+              </w:rPr>
+              <w:t xml:space="preserve"> Baca,</w:t>
+            </w:r>
+          </w:p>
+          <w:p>
+            <w:pPr>
+              <w:spacing w:before="100" w:beforeAutospacing="1" w:after="100" w:afterAutospacing="1" w:line="276" w:lineRule="auto"/>
+              <w:rPr>
+                <w:rFonts w:ascii="Times New Roman" w:eastAsia="Times New Roman" w:hAnsi="Times New Roman" w:cs="Times New Roman"/>
+                <w:sz w:val="24"/>
+                <w:szCs w:val="24"/>
+                <w:lang w:eastAsia="es-PE"/>
+              </w:rPr>
+            </w:pPr>
+            <w:proofErr w:type="spellStart"/>
+            <w:r>
+              <w:rPr>
+                <w:rFonts w:ascii="Times New Roman" w:eastAsia="Times New Roman" w:hAnsi="Times New Roman" w:cs="Times New Roman"/>
+                <w:sz w:val="24"/>
+                <w:szCs w:val="24"/>
+                <w:lang w:eastAsia="es-PE"/>
+              </w:rPr>
+              <w:t>Benjamin</w:t>
+            </w:r>
+            <w:proofErr w:type="spellEnd"/>
+            <w:r>
+              <w:rPr>
+                <w:rFonts w:ascii="Times New Roman" w:eastAsia="Times New Roman" w:hAnsi="Times New Roman" w:cs="Times New Roman"/>
+                <w:sz w:val="24"/>
+                <w:szCs w:val="24"/>
+                <w:lang w:eastAsia="es-PE"/>
+              </w:rPr>
+              <w:t xml:space="preserve"> Miranda Quispe</w:t>
+            </w:r>
+          </w:p>
+          <w:p>
+            <w:pPr>
+              <w:spacing w:before="100" w:beforeAutospacing="1" w:after="100" w:afterAutospacing="1" w:line="276" w:lineRule="auto"/>
+              <w:rPr>
+                <w:rFonts w:ascii="Times New Roman" w:eastAsia="Times New Roman" w:hAnsi="Times New Roman" w:cs="Times New Roman"/>
+                <w:sz w:val="24"/>
+                <w:szCs w:val="24"/>
+                <w:lang w:eastAsia="es-PE"/>
+              </w:rPr>
+            </w:pPr>
+            <w:r>
+              <w:rPr>
+                <w:rFonts w:ascii="Times New Roman" w:eastAsia="Times New Roman" w:hAnsi="Times New Roman" w:cs="Times New Roman"/>
+                <w:sz w:val="24"/>
+                <w:szCs w:val="24"/>
+                <w:lang w:eastAsia="es-PE"/>
+              </w:rPr>
+              <w:lastRenderedPageBreak/>
+              <w:t>Brandon Chipana Salazar</w:t>
+            </w:r>
+          </w:p>
+          <w:p>
+            <w:pPr>
+              <w:spacing w:before="100" w:beforeAutospacing="1" w:after="100" w:afterAutospacing="1" w:line="276" w:lineRule="auto"/>
+              <w:rPr>
+                <w:rFonts w:ascii="Times New Roman" w:eastAsia="Times New Roman" w:hAnsi="Times New Roman" w:cs="Times New Roman"/>
+                <w:sz w:val="24"/>
+                <w:szCs w:val="24"/>
+                <w:lang w:eastAsia="es-PE"/>
+              </w:rPr>
+            </w:pPr>
+            <w:proofErr w:type="spellStart"/>
+            <w:r>
+              <w:rPr>
+                <w:rFonts w:ascii="Times New Roman" w:eastAsia="Times New Roman" w:hAnsi="Times New Roman" w:cs="Times New Roman"/>
+                <w:sz w:val="24"/>
+                <w:szCs w:val="24"/>
+                <w:lang w:eastAsia="es-PE"/>
+              </w:rPr>
+              <w:t>Jhon</w:t>
+            </w:r>
+            <w:proofErr w:type="spellEnd"/>
+            <w:r>
+              <w:rPr>
+                <w:rFonts w:ascii="Times New Roman" w:eastAsia="Times New Roman" w:hAnsi="Times New Roman" w:cs="Times New Roman"/>
+                <w:sz w:val="24"/>
+                <w:szCs w:val="24"/>
+                <w:lang w:eastAsia="es-PE"/>
+              </w:rPr>
+              <w:t xml:space="preserve"> </w:t>
+            </w:r>
+            <w:proofErr w:type="spellStart"/>
+            <w:r>
+              <w:rPr>
+                <w:rFonts w:ascii="Times New Roman" w:eastAsia="Times New Roman" w:hAnsi="Times New Roman" w:cs="Times New Roman"/>
+                <w:sz w:val="24"/>
+                <w:szCs w:val="24"/>
+                <w:lang w:eastAsia="es-PE"/>
+              </w:rPr>
+              <w:t>Villagarcia</w:t>
+            </w:r>
+            <w:proofErr w:type="spellEnd"/>
+            <w:r>
+              <w:rPr>
+                <w:rFonts w:ascii="Times New Roman" w:eastAsia="Times New Roman" w:hAnsi="Times New Roman" w:cs="Times New Roman"/>
+                <w:sz w:val="24"/>
+                <w:szCs w:val="24"/>
+                <w:lang w:eastAsia="es-PE"/>
+              </w:rPr>
+              <w:t xml:space="preserve"> Mendoza </w:t>
+            </w:r>
+          </w:p>
+        </w:tc>
+        <w:tc>
+          <w:tcPr>
+            <w:tcW w:w="2110" w:type="pct"/>
+          </w:tcPr>
+          <w:p>
+            <w:pPr>
+              <w:spacing w:before="100" w:beforeAutospacing="1" w:after="100" w:afterAutospacing="1" w:line="276" w:lineRule="auto"/>
+              <w:rPr>
+                <w:rFonts w:ascii="Times New Roman" w:eastAsia="Times New Roman" w:hAnsi="Times New Roman" w:cs="Times New Roman"/>
+                <w:sz w:val="24"/>
+                <w:szCs w:val="24"/>
+                <w:lang w:eastAsia="es-PE"/>
+              </w:rPr>
+            </w:pPr>
+            <w:r>
+              <w:rPr>
+                <w:rFonts w:ascii="Times New Roman" w:eastAsia="Times New Roman" w:hAnsi="Times New Roman" w:cs="Times New Roman"/>
+                <w:sz w:val="24"/>
+                <w:szCs w:val="24"/>
+                <w:lang w:eastAsia="es-PE"/>
+              </w:rPr>
+              <w:lastRenderedPageBreak/>
+              <w:t>Funciones principales actualizadas</w:t>
+            </w:r>
+            <w:bookmarkStart w:id="1" w:name="_GoBack"/>
+            <w:bookmarkEnd w:id="1"/>
+          </w:p>
+        </w:tc>
+      </w:tr>
     </w:tbl>
     <w:p>
       <w:pPr>
@@ -5791,7 +6065,7 @@
         </w:rPr>
       </w:pPr>
     </w:p>
-    <w:bookmarkEnd w:id="1"/>
+    <w:bookmarkEnd w:id="0"/>
     <w:p>
       <w:pPr>
         <w:spacing w:line="276" w:lineRule="auto"/>
@@ -7194,7 +7468,7 @@
         <w:sz w:val="20"/>
       </w:rPr>
     </w:lvl>
-    <w:lvl w:ilvl="1" w:tentative="1">
+    <w:lvl w:ilvl="1">
       <w:start w:val="1"/>
       <w:numFmt w:val="bullet"/>
       <w:lvlText w:val="o"/>
@@ -8205,7 +8479,7 @@
   <w:abstractNum w:abstractNumId="21" w15:restartNumberingAfterBreak="0">
     <w:nsid w:val="5CED367A"/>
     <w:multiLevelType w:val="multilevel"/>
-    <w:tmpl w:val="5B1E07E0"/>
+    <w:tmpl w:val="DDACBA2C"/>
     <w:lvl w:ilvl="0">
       <w:start w:val="1"/>
       <w:numFmt w:val="lowerLetter"/>
@@ -8222,7 +8496,7 @@
         <w:sz w:val="20"/>
       </w:rPr>
     </w:lvl>
-    <w:lvl w:ilvl="1" w:tentative="1">
+    <w:lvl w:ilvl="1">
       <w:start w:val="1"/>
       <w:numFmt w:val="bullet"/>
       <w:lvlText w:val="o"/>
@@ -8238,20 +8512,16 @@
         <w:sz w:val="20"/>
       </w:rPr>
     </w:lvl>
-    <w:lvl w:ilvl="2" w:tentative="1">
-      <w:start w:val="1"/>
-      <w:numFmt w:val="bullet"/>
-      <w:lvlText w:val=""/>
-      <w:lvlJc w:val="left"/>
-      <w:pPr>
-        <w:tabs>
-          <w:tab w:val="num" w:pos="2160"/>
-        </w:tabs>
+    <w:lvl w:ilvl="2">
+      <w:start w:val="4"/>
+      <w:numFmt w:val="lowerLetter"/>
+      <w:lvlText w:val="%3."/>
+      <w:lvlJc w:val="left"/>
+      <w:pPr>
         <w:ind w:left="2160" w:hanging="360"/>
       </w:pPr>
       <w:rPr>
-        <w:rFonts w:ascii="Wingdings" w:hAnsi="Wingdings" w:hint="default"/>
-        <w:sz w:val="20"/>
+        <w:rFonts w:hint="default"/>
       </w:rPr>
     </w:lvl>
     <w:lvl w:ilvl="3" w:tentative="1">
@@ -10368,6 +10638,7 @@
   <w:style w:type="character" w:default="1" w:styleId="DefaultParagraphFont">
     <w:name w:val="Default Paragraph Font"/>
     <w:uiPriority w:val="1"/>
+    <w:semiHidden/>
     <w:unhideWhenUsed/>
   </w:style>
   <w:style w:type="table" w:default="1" w:styleId="TableNormal">

</xml_diff>